<commit_message>
changed default ama settings
</commit_message>
<xml_diff>
--- a/Docs/LLD.docx
+++ b/Docs/LLD.docx
@@ -1,6 +1,6 @@
 
 <file path=word/document.xml><?xml version="1.0" encoding="utf-8"?>
-<w:document xmlns:wpc="http://schemas.microsoft.com/office/word/2010/wordprocessingCanvas" xmlns:mc="http://schemas.openxmlformats.org/markup-compatibility/2006" xmlns:o="urn:schemas-microsoft-com:office:office" xmlns:r="http://schemas.openxmlformats.org/officeDocument/2006/relationships" xmlns:m="http://schemas.openxmlformats.org/officeDocument/2006/math" xmlns:v="urn:schemas-microsoft-com:vml" xmlns:wp14="http://schemas.microsoft.com/office/word/2010/wordprocessingDrawing" xmlns:wp="http://schemas.openxmlformats.org/drawingml/2006/wordprocessingDrawing" xmlns:w10="urn:schemas-microsoft-com:office:word" xmlns:w="http://schemas.openxmlformats.org/wordprocessingml/2006/main" xmlns:w14="http://schemas.microsoft.com/office/word/2010/wordml" xmlns:w15="http://schemas.microsoft.com/office/word/2012/wordml" xmlns:wpg="http://schemas.microsoft.com/office/word/2010/wordprocessingGroup" xmlns:wpi="http://schemas.microsoft.com/office/word/2010/wordprocessingInk" xmlns:wne="http://schemas.microsoft.com/office/word/2006/wordml" xmlns:wps="http://schemas.microsoft.com/office/word/2010/wordprocessingShape" mc:Ignorable="w14 w15 wp14">
+<w:document xmlns:wpc="http://schemas.microsoft.com/office/word/2010/wordprocessingCanvas" xmlns:cx="http://schemas.microsoft.com/office/drawing/2014/chartex" xmlns:cx1="http://schemas.microsoft.com/office/drawing/2015/9/8/chartex" xmlns:cx2="http://schemas.microsoft.com/office/drawing/2015/10/21/chartex" xmlns:cx3="http://schemas.microsoft.com/office/drawing/2016/5/9/chartex" xmlns:cx4="http://schemas.microsoft.com/office/drawing/2016/5/10/chartex" xmlns:cx5="http://schemas.microsoft.com/office/drawing/2016/5/11/chartex" xmlns:cx6="http://schemas.microsoft.com/office/drawing/2016/5/12/chartex" xmlns:cx7="http://schemas.microsoft.com/office/drawing/2016/5/13/chartex" xmlns:cx8="http://schemas.microsoft.com/office/drawing/2016/5/14/chartex" xmlns:mc="http://schemas.openxmlformats.org/markup-compatibility/2006" xmlns:o="urn:schemas-microsoft-com:office:office" xmlns:r="http://schemas.openxmlformats.org/officeDocument/2006/relationships" xmlns:m="http://schemas.openxmlformats.org/officeDocument/2006/math" xmlns:v="urn:schemas-microsoft-com:vml" xmlns:wp14="http://schemas.microsoft.com/office/word/2010/wordprocessingDrawing" xmlns:wp="http://schemas.openxmlformats.org/drawingml/2006/wordprocessingDrawing" xmlns:w10="urn:schemas-microsoft-com:office:word" xmlns:w="http://schemas.openxmlformats.org/wordprocessingml/2006/main" xmlns:w14="http://schemas.microsoft.com/office/word/2010/wordml" xmlns:w15="http://schemas.microsoft.com/office/word/2012/wordml" xmlns:w16se="http://schemas.microsoft.com/office/word/2015/wordml/symex" xmlns:wpg="http://schemas.microsoft.com/office/word/2010/wordprocessingGroup" xmlns:wpi="http://schemas.microsoft.com/office/word/2010/wordprocessingInk" xmlns:wne="http://schemas.microsoft.com/office/word/2006/wordml" xmlns:wps="http://schemas.microsoft.com/office/word/2010/wordprocessingShape" mc:Ignorable="w14 w15 w16se wp14">
   <w:body>
     <w:p>
       <w:pPr>
@@ -12,13 +12,23 @@
           <w:szCs w:val="24"/>
         </w:rPr>
       </w:pPr>
+      <w:proofErr w:type="spellStart"/>
       <w:r>
         <w:rPr>
           <w:rFonts w:asciiTheme="minorBidi" w:eastAsia="Times New Roman" w:hAnsiTheme="minorBidi"/>
           <w:sz w:val="52"/>
           <w:szCs w:val="52"/>
         </w:rPr>
-        <w:t xml:space="preserve">Algo-trading market client </w:t>
+        <w:t>Algo</w:t>
+      </w:r>
+      <w:proofErr w:type="spellEnd"/>
+      <w:r>
+        <w:rPr>
+          <w:rFonts w:asciiTheme="minorBidi" w:eastAsia="Times New Roman" w:hAnsiTheme="minorBidi"/>
+          <w:sz w:val="52"/>
+          <w:szCs w:val="52"/>
+        </w:rPr>
+        <w:t xml:space="preserve">-trading market client </w:t>
       </w:r>
       <w:r>
         <w:rPr>
@@ -786,8 +796,9 @@
           <w:sz w:val="24"/>
           <w:szCs w:val="24"/>
         </w:rPr>
-        <w:t>The MainWindow is d</w:t>
-      </w:r>
+        <w:t xml:space="preserve">The </w:t>
+      </w:r>
+      <w:proofErr w:type="spellStart"/>
       <w:r>
         <w:rPr>
           <w:rFonts w:asciiTheme="minorBidi" w:eastAsia="Times New Roman" w:hAnsiTheme="minorBidi"/>
@@ -797,6 +808,29 @@
           <w:sz w:val="24"/>
           <w:szCs w:val="24"/>
         </w:rPr>
+        <w:t>MainWindow</w:t>
+      </w:r>
+      <w:proofErr w:type="spellEnd"/>
+      <w:r>
+        <w:rPr>
+          <w:rFonts w:asciiTheme="minorBidi" w:eastAsia="Times New Roman" w:hAnsiTheme="minorBidi"/>
+          <w:b/>
+          <w:bCs/>
+          <w:kern w:val="36"/>
+          <w:sz w:val="24"/>
+          <w:szCs w:val="24"/>
+        </w:rPr>
+        <w:t xml:space="preserve"> is d</w:t>
+      </w:r>
+      <w:r>
+        <w:rPr>
+          <w:rFonts w:asciiTheme="minorBidi" w:eastAsia="Times New Roman" w:hAnsiTheme="minorBidi"/>
+          <w:b/>
+          <w:bCs/>
+          <w:kern w:val="36"/>
+          <w:sz w:val="24"/>
+          <w:szCs w:val="24"/>
+        </w:rPr>
         <w:t>iv</w:t>
       </w:r>
       <w:r>
@@ -865,8 +899,6 @@
         </w:rPr>
         <w:t>s</w:t>
       </w:r>
-      <w:bookmarkStart w:id="0" w:name="_GoBack"/>
-      <w:bookmarkEnd w:id="0"/>
       <w:r>
         <w:rPr>
           <w:rFonts w:asciiTheme="minorBidi" w:eastAsia="Times New Roman" w:hAnsiTheme="minorBidi"/>
@@ -1133,6 +1165,7 @@
           <w:szCs w:val="32"/>
         </w:rPr>
       </w:pPr>
+      <w:proofErr w:type="spellStart"/>
       <w:r>
         <w:rPr>
           <w:rFonts w:asciiTheme="minorBidi" w:eastAsia="Times New Roman" w:hAnsiTheme="minorBidi"/>
@@ -1141,7 +1174,18 @@
           <w:sz w:val="32"/>
           <w:szCs w:val="32"/>
         </w:rPr>
-        <w:t>InterperatorPB Static Class</w:t>
+        <w:t>InterperatorPB</w:t>
+      </w:r>
+      <w:proofErr w:type="spellEnd"/>
+      <w:r>
+        <w:rPr>
+          <w:rFonts w:asciiTheme="minorBidi" w:eastAsia="Times New Roman" w:hAnsiTheme="minorBidi"/>
+          <w:b/>
+          <w:bCs/>
+          <w:sz w:val="32"/>
+          <w:szCs w:val="32"/>
+        </w:rPr>
+        <w:t xml:space="preserve"> Static Class</w:t>
       </w:r>
     </w:p>
     <w:p>
@@ -1230,6 +1274,7 @@
           <w:szCs w:val="32"/>
         </w:rPr>
       </w:pPr>
+      <w:proofErr w:type="spellStart"/>
       <w:r>
         <w:rPr>
           <w:rFonts w:asciiTheme="minorBidi" w:eastAsia="Times New Roman" w:hAnsiTheme="minorBidi"/>
@@ -1248,8 +1293,9 @@
           <w:sz w:val="32"/>
           <w:szCs w:val="32"/>
         </w:rPr>
-        <w:t xml:space="preserve">Communicator </w:t>
-      </w:r>
+        <w:t>Communicator</w:t>
+      </w:r>
+      <w:proofErr w:type="spellEnd"/>
       <w:r>
         <w:rPr>
           <w:rFonts w:asciiTheme="minorBidi" w:eastAsia="Times New Roman" w:hAnsiTheme="minorBidi"/>
@@ -1258,98 +1304,9 @@
           <w:sz w:val="32"/>
           <w:szCs w:val="32"/>
         </w:rPr>
-        <w:t>Interface</w:t>
-      </w:r>
-    </w:p>
-    <w:p>
-      <w:pPr>
-        <w:bidi w:val="0"/>
-        <w:rPr>
-          <w:rFonts w:asciiTheme="minorBidi" w:eastAsia="Times New Roman" w:hAnsiTheme="minorBidi"/>
-        </w:rPr>
-      </w:pPr>
-      <w:r>
-        <w:rPr>
-          <w:rFonts w:asciiTheme="minorBidi" w:eastAsia="Times New Roman" w:hAnsiTheme="minorBidi"/>
-        </w:rPr>
-        <w:t xml:space="preserve">This </w:t>
-      </w:r>
-      <w:r>
-        <w:rPr>
-          <w:rFonts w:asciiTheme="minorBidi" w:eastAsia="Times New Roman" w:hAnsiTheme="minorBidi"/>
-        </w:rPr>
-        <w:t>interface</w:t>
-      </w:r>
-      <w:r>
-        <w:rPr>
-          <w:rFonts w:asciiTheme="minorBidi" w:eastAsia="Times New Roman" w:hAnsiTheme="minorBidi"/>
-        </w:rPr>
-        <w:t xml:space="preserve"> handles the communication to the server using JSON, both input and output. </w:t>
-      </w:r>
-    </w:p>
-    <w:p>
-      <w:pPr>
-        <w:bidi w:val="0"/>
-        <w:rPr>
-          <w:rFonts w:asciiTheme="minorBidi" w:eastAsia="Times New Roman" w:hAnsiTheme="minorBidi"/>
-        </w:rPr>
-      </w:pPr>
-      <w:r>
-        <w:rPr>
-          <w:rFonts w:asciiTheme="minorBidi" w:eastAsia="Times New Roman" w:hAnsiTheme="minorBidi"/>
-        </w:rPr>
-        <w:t xml:space="preserve">The main implementation of the interface is the </w:t>
-      </w:r>
-      <w:r>
-        <w:rPr>
-          <w:rFonts w:asciiTheme="minorBidi" w:eastAsia="Times New Roman" w:hAnsiTheme="minorBidi"/>
-          <w:b/>
-          <w:bCs/>
-        </w:rPr>
-        <w:t>Communicator</w:t>
-      </w:r>
-      <w:r>
-        <w:rPr>
-          <w:rFonts w:asciiTheme="minorBidi" w:eastAsia="Times New Roman" w:hAnsiTheme="minorBidi"/>
-        </w:rPr>
-        <w:t xml:space="preserve"> class. For testing</w:t>
-      </w:r>
-      <w:r>
-        <w:rPr>
-          <w:rFonts w:asciiTheme="minorBidi" w:eastAsia="Times New Roman" w:hAnsiTheme="minorBidi"/>
-        </w:rPr>
-        <w:t>,</w:t>
-      </w:r>
-      <w:r>
-        <w:rPr>
-          <w:rFonts w:asciiTheme="minorBidi" w:eastAsia="Times New Roman" w:hAnsiTheme="minorBidi"/>
-        </w:rPr>
-        <w:t xml:space="preserve"> we use the </w:t>
-      </w:r>
-      <w:r>
-        <w:rPr>
-          <w:rFonts w:asciiTheme="minorBidi" w:eastAsia="Times New Roman" w:hAnsiTheme="minorBidi"/>
-          <w:b/>
-          <w:bCs/>
-        </w:rPr>
-        <w:t>TestMarketCommunicator</w:t>
-      </w:r>
-      <w:r>
-        <w:rPr>
-          <w:rFonts w:asciiTheme="minorBidi" w:eastAsia="Times New Roman" w:hAnsiTheme="minorBidi"/>
-        </w:rPr>
-        <w:t xml:space="preserve"> class which handles request to the Test Market Server</w:t>
-      </w:r>
-      <w:r>
-        <w:rPr>
-          <w:rFonts w:asciiTheme="minorBidi" w:eastAsia="Times New Roman" w:hAnsiTheme="minorBidi"/>
-        </w:rPr>
-        <w:t>.</w:t>
-      </w:r>
-    </w:p>
-    <w:p>
-      <w:pPr>
-        <w:bidi w:val="0"/>
+        <w:t xml:space="preserve"> </w:t>
+      </w:r>
+      <w:r>
         <w:rPr>
           <w:rFonts w:asciiTheme="minorBidi" w:eastAsia="Times New Roman" w:hAnsiTheme="minorBidi"/>
           <w:b/>
@@ -1357,16 +1314,100 @@
           <w:sz w:val="32"/>
           <w:szCs w:val="32"/>
         </w:rPr>
-      </w:pPr>
-    </w:p>
-    <w:p>
-      <w:pPr>
-        <w:bidi w:val="0"/>
-        <w:rPr>
-          <w:rFonts w:asciiTheme="minorBidi" w:eastAsia="Times New Roman" w:hAnsiTheme="minorBidi"/>
-        </w:rPr>
-      </w:pPr>
-      <w:r>
+        <w:t>Interface</w:t>
+      </w:r>
+    </w:p>
+    <w:p>
+      <w:pPr>
+        <w:bidi w:val="0"/>
+        <w:rPr>
+          <w:rFonts w:asciiTheme="minorBidi" w:eastAsia="Times New Roman" w:hAnsiTheme="minorBidi"/>
+        </w:rPr>
+      </w:pPr>
+      <w:r>
+        <w:rPr>
+          <w:rFonts w:asciiTheme="minorBidi" w:eastAsia="Times New Roman" w:hAnsiTheme="minorBidi"/>
+        </w:rPr>
+        <w:t xml:space="preserve">This </w:t>
+      </w:r>
+      <w:r>
+        <w:rPr>
+          <w:rFonts w:asciiTheme="minorBidi" w:eastAsia="Times New Roman" w:hAnsiTheme="minorBidi"/>
+        </w:rPr>
+        <w:t>interface</w:t>
+      </w:r>
+      <w:r>
+        <w:rPr>
+          <w:rFonts w:asciiTheme="minorBidi" w:eastAsia="Times New Roman" w:hAnsiTheme="minorBidi"/>
+        </w:rPr>
+        <w:t xml:space="preserve"> handles the communication to the server using JSON, both input and output. </w:t>
+      </w:r>
+    </w:p>
+    <w:p>
+      <w:pPr>
+        <w:bidi w:val="0"/>
+        <w:rPr>
+          <w:rFonts w:asciiTheme="minorBidi" w:eastAsia="Times New Roman" w:hAnsiTheme="minorBidi"/>
+        </w:rPr>
+      </w:pPr>
+      <w:r>
+        <w:rPr>
+          <w:rFonts w:asciiTheme="minorBidi" w:eastAsia="Times New Roman" w:hAnsiTheme="minorBidi"/>
+        </w:rPr>
+        <w:t xml:space="preserve">The main implementation of the interface is the </w:t>
+      </w:r>
+      <w:r>
+        <w:rPr>
+          <w:rFonts w:asciiTheme="minorBidi" w:eastAsia="Times New Roman" w:hAnsiTheme="minorBidi"/>
+          <w:b/>
+          <w:bCs/>
+        </w:rPr>
+        <w:t>Communicator</w:t>
+      </w:r>
+      <w:r>
+        <w:rPr>
+          <w:rFonts w:asciiTheme="minorBidi" w:eastAsia="Times New Roman" w:hAnsiTheme="minorBidi"/>
+        </w:rPr>
+        <w:t xml:space="preserve"> class. For testing</w:t>
+      </w:r>
+      <w:r>
+        <w:rPr>
+          <w:rFonts w:asciiTheme="minorBidi" w:eastAsia="Times New Roman" w:hAnsiTheme="minorBidi"/>
+        </w:rPr>
+        <w:t>,</w:t>
+      </w:r>
+      <w:r>
+        <w:rPr>
+          <w:rFonts w:asciiTheme="minorBidi" w:eastAsia="Times New Roman" w:hAnsiTheme="minorBidi"/>
+        </w:rPr>
+        <w:t xml:space="preserve"> we use the </w:t>
+      </w:r>
+      <w:proofErr w:type="spellStart"/>
+      <w:r>
+        <w:rPr>
+          <w:rFonts w:asciiTheme="minorBidi" w:eastAsia="Times New Roman" w:hAnsiTheme="minorBidi"/>
+          <w:b/>
+          <w:bCs/>
+        </w:rPr>
+        <w:t>TestMarketCommunicator</w:t>
+      </w:r>
+      <w:proofErr w:type="spellEnd"/>
+      <w:r>
+        <w:rPr>
+          <w:rFonts w:asciiTheme="minorBidi" w:eastAsia="Times New Roman" w:hAnsiTheme="minorBidi"/>
+        </w:rPr>
+        <w:t xml:space="preserve"> class which handles request to the Test Market Server</w:t>
+      </w:r>
+      <w:r>
+        <w:rPr>
+          <w:rFonts w:asciiTheme="minorBidi" w:eastAsia="Times New Roman" w:hAnsiTheme="minorBidi"/>
+        </w:rPr>
+        <w:t>.</w:t>
+      </w:r>
+    </w:p>
+    <w:p>
+      <w:pPr>
+        <w:bidi w:val="0"/>
         <w:rPr>
           <w:rFonts w:asciiTheme="minorBidi" w:eastAsia="Times New Roman" w:hAnsiTheme="minorBidi"/>
           <w:b/>
@@ -1374,6 +1415,23 @@
           <w:sz w:val="32"/>
           <w:szCs w:val="32"/>
         </w:rPr>
+      </w:pPr>
+    </w:p>
+    <w:p>
+      <w:pPr>
+        <w:bidi w:val="0"/>
+        <w:rPr>
+          <w:rFonts w:asciiTheme="minorBidi" w:eastAsia="Times New Roman" w:hAnsiTheme="minorBidi"/>
+        </w:rPr>
+      </w:pPr>
+      <w:r>
+        <w:rPr>
+          <w:rFonts w:asciiTheme="minorBidi" w:eastAsia="Times New Roman" w:hAnsiTheme="minorBidi"/>
+          <w:b/>
+          <w:bCs/>
+          <w:sz w:val="32"/>
+          <w:szCs w:val="32"/>
+        </w:rPr>
         <w:t>Autonomous Market Agent</w:t>
       </w:r>
     </w:p>
@@ -1388,7 +1446,21 @@
         <w:rPr>
           <w:rFonts w:asciiTheme="minorBidi" w:eastAsia="Times New Roman" w:hAnsiTheme="minorBidi"/>
         </w:rPr>
-        <w:t>This class hold a queue of Logic Processes and handles the activation of these processes following restrictions from the server (ie: no more than 10 requests every 10 seconds).</w:t>
+        <w:t>This class hold a queue of Logic Processes and handles the activation of these processes following restrictions from the server (</w:t>
+      </w:r>
+      <w:proofErr w:type="spellStart"/>
+      <w:r>
+        <w:rPr>
+          <w:rFonts w:asciiTheme="minorBidi" w:eastAsia="Times New Roman" w:hAnsiTheme="minorBidi"/>
+        </w:rPr>
+        <w:t>ie</w:t>
+      </w:r>
+      <w:proofErr w:type="spellEnd"/>
+      <w:r>
+        <w:rPr>
+          <w:rFonts w:asciiTheme="minorBidi" w:eastAsia="Times New Roman" w:hAnsiTheme="minorBidi"/>
+        </w:rPr>
+        <w:t>: no more than 10 requests every 10 seconds).</w:t>
       </w:r>
     </w:p>
     <w:p>
@@ -1478,6 +1550,7 @@
         </w:rPr>
         <w:t xml:space="preserve">Each time the </w:t>
       </w:r>
+      <w:proofErr w:type="spellStart"/>
       <w:r>
         <w:rPr>
           <w:rFonts w:asciiTheme="minorBidi" w:eastAsia="Times New Roman" w:hAnsiTheme="minorBidi"/>
@@ -1486,6 +1559,7 @@
         </w:rPr>
         <w:t>LogicProcess</w:t>
       </w:r>
+      <w:proofErr w:type="spellEnd"/>
       <w:r>
         <w:rPr>
           <w:rFonts w:asciiTheme="minorBidi" w:eastAsia="Times New Roman" w:hAnsiTheme="minorBidi"/>
@@ -1551,27 +1625,25 @@
           <w:sz w:val="19"/>
           <w:szCs w:val="19"/>
         </w:rPr>
-        <w:t>2. Verify that the commodity's ask price is larger or equal than the specificed price for this process</w:t>
-      </w:r>
-    </w:p>
-    <w:p>
-      <w:pPr>
-        <w:bidi w:val="0"/>
-        <w:spacing w:after="0" w:line="240" w:lineRule="auto"/>
-        <w:ind w:firstLine="720"/>
-        <w:rPr>
-          <w:rFonts w:asciiTheme="minorBidi" w:eastAsia="Times New Roman" w:hAnsiTheme="minorBidi"/>
-          <w:sz w:val="24"/>
-          <w:szCs w:val="24"/>
-        </w:rPr>
-      </w:pPr>
+        <w:t xml:space="preserve">2. Verify that the commodity's ask price is larger or equal than the </w:t>
+      </w:r>
+      <w:proofErr w:type="spellStart"/>
       <w:r>
         <w:rPr>
           <w:rFonts w:asciiTheme="minorBidi" w:hAnsiTheme="minorBidi"/>
           <w:sz w:val="19"/>
           <w:szCs w:val="19"/>
         </w:rPr>
-        <w:t>3. Send buy request</w:t>
+        <w:t>specificed</w:t>
+      </w:r>
+      <w:proofErr w:type="spellEnd"/>
+      <w:r>
+        <w:rPr>
+          <w:rFonts w:asciiTheme="minorBidi" w:hAnsiTheme="minorBidi"/>
+          <w:sz w:val="19"/>
+          <w:szCs w:val="19"/>
+        </w:rPr>
+        <w:t xml:space="preserve"> price for this process</w:t>
       </w:r>
     </w:p>
     <w:p>
@@ -1585,24 +1657,62 @@
           <w:szCs w:val="24"/>
         </w:rPr>
       </w:pPr>
+      <w:r>
+        <w:rPr>
+          <w:rFonts w:asciiTheme="minorBidi" w:hAnsiTheme="minorBidi"/>
+          <w:sz w:val="19"/>
+          <w:szCs w:val="19"/>
+        </w:rPr>
+        <w:t>3. Send buy request</w:t>
+      </w:r>
     </w:p>
     <w:p>
       <w:pPr>
         <w:bidi w:val="0"/>
         <w:spacing w:after="0" w:line="240" w:lineRule="auto"/>
-        <w:rPr>
-          <w:rFonts w:asciiTheme="minorBidi" w:eastAsia="Times New Roman" w:hAnsiTheme="minorBidi"/>
-          <w:sz w:val="24"/>
-          <w:szCs w:val="24"/>
-        </w:rPr>
-      </w:pPr>
-      <w:r>
-        <w:rPr>
-          <w:rFonts w:asciiTheme="minorBidi" w:eastAsia="Times New Roman" w:hAnsiTheme="minorBidi"/>
-          <w:sz w:val="24"/>
-          <w:szCs w:val="24"/>
-        </w:rPr>
-        <w:t>If an inner logic is successful (ie: the price of the commodity is right), it will instruct the AMA to re-insert it at the top of the queue. This is to maximize the chances of seizing an opportunity in buying or selling the commodity</w:t>
+        <w:ind w:firstLine="720"/>
+        <w:rPr>
+          <w:rFonts w:asciiTheme="minorBidi" w:eastAsia="Times New Roman" w:hAnsiTheme="minorBidi"/>
+          <w:sz w:val="24"/>
+          <w:szCs w:val="24"/>
+        </w:rPr>
+      </w:pPr>
+    </w:p>
+    <w:p>
+      <w:pPr>
+        <w:bidi w:val="0"/>
+        <w:spacing w:after="0" w:line="240" w:lineRule="auto"/>
+        <w:rPr>
+          <w:rFonts w:asciiTheme="minorBidi" w:eastAsia="Times New Roman" w:hAnsiTheme="minorBidi"/>
+          <w:sz w:val="24"/>
+          <w:szCs w:val="24"/>
+        </w:rPr>
+      </w:pPr>
+      <w:r>
+        <w:rPr>
+          <w:rFonts w:asciiTheme="minorBidi" w:eastAsia="Times New Roman" w:hAnsiTheme="minorBidi"/>
+          <w:sz w:val="24"/>
+          <w:szCs w:val="24"/>
+        </w:rPr>
+        <w:t>If an inner logic is successful (</w:t>
+      </w:r>
+      <w:proofErr w:type="spellStart"/>
+      <w:r>
+        <w:rPr>
+          <w:rFonts w:asciiTheme="minorBidi" w:eastAsia="Times New Roman" w:hAnsiTheme="minorBidi"/>
+          <w:sz w:val="24"/>
+          <w:szCs w:val="24"/>
+        </w:rPr>
+        <w:t>ie</w:t>
+      </w:r>
+      <w:proofErr w:type="spellEnd"/>
+      <w:r>
+        <w:rPr>
+          <w:rFonts w:asciiTheme="minorBidi" w:eastAsia="Times New Roman" w:hAnsiTheme="minorBidi"/>
+          <w:sz w:val="24"/>
+          <w:szCs w:val="24"/>
+        </w:rPr>
+        <w:t>: the price of the commodity is right), it will instruct the AMA to re-insert it at the top of the queue. This is to maximize the chances of seizing an opportunity in buying or selling the commodity</w:t>
       </w:r>
       <w:r>
         <w:rPr>
@@ -1618,7 +1728,25 @@
           <w:sz w:val="24"/>
           <w:szCs w:val="24"/>
         </w:rPr>
-        <w:t>. If an inner logic is unsuccessful (ie: a request already exists), it will instruct the AMA to re-insert it at the end of the queue.</w:t>
+        <w:t>. If an inner logic is unsuccessful (</w:t>
+      </w:r>
+      <w:proofErr w:type="spellStart"/>
+      <w:r>
+        <w:rPr>
+          <w:rFonts w:asciiTheme="minorBidi" w:eastAsia="Times New Roman" w:hAnsiTheme="minorBidi"/>
+          <w:sz w:val="24"/>
+          <w:szCs w:val="24"/>
+        </w:rPr>
+        <w:t>ie</w:t>
+      </w:r>
+      <w:proofErr w:type="spellEnd"/>
+      <w:r>
+        <w:rPr>
+          <w:rFonts w:asciiTheme="minorBidi" w:eastAsia="Times New Roman" w:hAnsiTheme="minorBidi"/>
+          <w:sz w:val="24"/>
+          <w:szCs w:val="24"/>
+        </w:rPr>
+        <w:t>: a request already exists), it will instruct the AMA to re-insert it at the end of the queue.</w:t>
       </w:r>
     </w:p>
     <w:p>
@@ -1825,6 +1953,8 @@
         </w:rPr>
         <w:t>:</w:t>
       </w:r>
+      <w:bookmarkStart w:id="0" w:name="_GoBack"/>
+      <w:bookmarkEnd w:id="0"/>
     </w:p>
     <w:p>
       <w:pPr>
@@ -1847,7 +1977,23 @@
           <w:sz w:val="24"/>
           <w:szCs w:val="24"/>
         </w:rPr>
-        <w:t>If the bid on a commodity is more than 9 – Sell.</w:t>
+        <w:t xml:space="preserve">If the bid on a commodity is more than </w:t>
+      </w:r>
+      <w:r>
+        <w:rPr>
+          <w:rFonts w:asciiTheme="minorBidi" w:eastAsia="Times New Roman" w:hAnsiTheme="minorBidi"/>
+          <w:sz w:val="24"/>
+          <w:szCs w:val="24"/>
+        </w:rPr>
+        <w:t>16</w:t>
+      </w:r>
+      <w:r>
+        <w:rPr>
+          <w:rFonts w:asciiTheme="minorBidi" w:eastAsia="Times New Roman" w:hAnsiTheme="minorBidi"/>
+          <w:sz w:val="24"/>
+          <w:szCs w:val="24"/>
+        </w:rPr>
+        <w:t xml:space="preserve"> – Sell.</w:t>
       </w:r>
     </w:p>
     <w:p>
@@ -1871,7 +2017,23 @@
           <w:sz w:val="24"/>
           <w:szCs w:val="24"/>
         </w:rPr>
-        <w:t>If the ask on a commodity is less than 3 – Buy.</w:t>
+        <w:t xml:space="preserve">If the ask on a commodity is less than </w:t>
+      </w:r>
+      <w:r>
+        <w:rPr>
+          <w:rFonts w:asciiTheme="minorBidi" w:eastAsia="Times New Roman" w:hAnsiTheme="minorBidi"/>
+          <w:sz w:val="24"/>
+          <w:szCs w:val="24"/>
+        </w:rPr>
+        <w:t>7</w:t>
+      </w:r>
+      <w:r>
+        <w:rPr>
+          <w:rFonts w:asciiTheme="minorBidi" w:eastAsia="Times New Roman" w:hAnsiTheme="minorBidi"/>
+          <w:sz w:val="24"/>
+          <w:szCs w:val="24"/>
+        </w:rPr>
+        <w:t xml:space="preserve"> – Buy.</w:t>
       </w:r>
     </w:p>
     <w:p>
@@ -2089,7 +2251,23 @@
           <w:rFonts w:asciiTheme="minorBidi" w:eastAsia="Times New Roman" w:hAnsiTheme="minorBidi"/>
           <w:color w:val="000000"/>
         </w:rPr>
-        <w:t>dedicated appender.</w:t>
+        <w:t xml:space="preserve">dedicated </w:t>
+      </w:r>
+      <w:proofErr w:type="spellStart"/>
+      <w:r>
+        <w:rPr>
+          <w:rFonts w:asciiTheme="minorBidi" w:eastAsia="Times New Roman" w:hAnsiTheme="minorBidi"/>
+          <w:color w:val="000000"/>
+        </w:rPr>
+        <w:t>appender</w:t>
+      </w:r>
+      <w:proofErr w:type="spellEnd"/>
+      <w:r>
+        <w:rPr>
+          <w:rFonts w:asciiTheme="minorBidi" w:eastAsia="Times New Roman" w:hAnsiTheme="minorBidi"/>
+          <w:color w:val="000000"/>
+        </w:rPr>
+        <w:t>.</w:t>
       </w:r>
     </w:p>
     <w:p>
@@ -2237,7 +2415,23 @@
           <w:rFonts w:asciiTheme="minorBidi" w:eastAsia="Times New Roman" w:hAnsiTheme="minorBidi"/>
           <w:color w:val="000000"/>
         </w:rPr>
-        <w:t xml:space="preserve">There is Rolling file appender that </w:t>
+        <w:t xml:space="preserve">There is Rolling file </w:t>
+      </w:r>
+      <w:proofErr w:type="spellStart"/>
+      <w:r>
+        <w:rPr>
+          <w:rFonts w:asciiTheme="minorBidi" w:eastAsia="Times New Roman" w:hAnsiTheme="minorBidi"/>
+          <w:color w:val="000000"/>
+        </w:rPr>
+        <w:t>appender</w:t>
+      </w:r>
+      <w:proofErr w:type="spellEnd"/>
+      <w:r>
+        <w:rPr>
+          <w:rFonts w:asciiTheme="minorBidi" w:eastAsia="Times New Roman" w:hAnsiTheme="minorBidi"/>
+          <w:color w:val="000000"/>
+        </w:rPr>
+        <w:t xml:space="preserve"> that </w:t>
       </w:r>
       <w:r>
         <w:rPr>
@@ -2280,7 +2474,7 @@
 </file>
 
 <file path=word/numbering.xml><?xml version="1.0" encoding="utf-8"?>
-<w:numbering xmlns:wpc="http://schemas.microsoft.com/office/word/2010/wordprocessingCanvas" xmlns:mc="http://schemas.openxmlformats.org/markup-compatibility/2006" xmlns:o="urn:schemas-microsoft-com:office:office" xmlns:r="http://schemas.openxmlformats.org/officeDocument/2006/relationships" xmlns:m="http://schemas.openxmlformats.org/officeDocument/2006/math" xmlns:v="urn:schemas-microsoft-com:vml" xmlns:wp14="http://schemas.microsoft.com/office/word/2010/wordprocessingDrawing" xmlns:wp="http://schemas.openxmlformats.org/drawingml/2006/wordprocessingDrawing" xmlns:w10="urn:schemas-microsoft-com:office:word" xmlns:w="http://schemas.openxmlformats.org/wordprocessingml/2006/main" xmlns:w14="http://schemas.microsoft.com/office/word/2010/wordml" xmlns:w15="http://schemas.microsoft.com/office/word/2012/wordml" xmlns:wpg="http://schemas.microsoft.com/office/word/2010/wordprocessingGroup" xmlns:wpi="http://schemas.microsoft.com/office/word/2010/wordprocessingInk" xmlns:wne="http://schemas.microsoft.com/office/word/2006/wordml" xmlns:wps="http://schemas.microsoft.com/office/word/2010/wordprocessingShape" mc:Ignorable="w14 w15 wp14">
+<w:numbering xmlns:wpc="http://schemas.microsoft.com/office/word/2010/wordprocessingCanvas" xmlns:cx="http://schemas.microsoft.com/office/drawing/2014/chartex" xmlns:cx1="http://schemas.microsoft.com/office/drawing/2015/9/8/chartex" xmlns:cx2="http://schemas.microsoft.com/office/drawing/2015/10/21/chartex" xmlns:cx3="http://schemas.microsoft.com/office/drawing/2016/5/9/chartex" xmlns:cx4="http://schemas.microsoft.com/office/drawing/2016/5/10/chartex" xmlns:cx5="http://schemas.microsoft.com/office/drawing/2016/5/11/chartex" xmlns:cx6="http://schemas.microsoft.com/office/drawing/2016/5/12/chartex" xmlns:cx7="http://schemas.microsoft.com/office/drawing/2016/5/13/chartex" xmlns:cx8="http://schemas.microsoft.com/office/drawing/2016/5/14/chartex" xmlns:mc="http://schemas.openxmlformats.org/markup-compatibility/2006" xmlns:o="urn:schemas-microsoft-com:office:office" xmlns:r="http://schemas.openxmlformats.org/officeDocument/2006/relationships" xmlns:m="http://schemas.openxmlformats.org/officeDocument/2006/math" xmlns:v="urn:schemas-microsoft-com:vml" xmlns:wp14="http://schemas.microsoft.com/office/word/2010/wordprocessingDrawing" xmlns:wp="http://schemas.openxmlformats.org/drawingml/2006/wordprocessingDrawing" xmlns:w10="urn:schemas-microsoft-com:office:word" xmlns:w="http://schemas.openxmlformats.org/wordprocessingml/2006/main" xmlns:w14="http://schemas.microsoft.com/office/word/2010/wordml" xmlns:w15="http://schemas.microsoft.com/office/word/2012/wordml" xmlns:w16se="http://schemas.microsoft.com/office/word/2015/wordml/symex" xmlns:wpg="http://schemas.microsoft.com/office/word/2010/wordprocessingGroup" xmlns:wpi="http://schemas.microsoft.com/office/word/2010/wordprocessingInk" xmlns:wne="http://schemas.microsoft.com/office/word/2006/wordml" xmlns:wps="http://schemas.microsoft.com/office/word/2010/wordprocessingShape" mc:Ignorable="w14 w15 w16se wp14">
   <w:abstractNum w:abstractNumId="0" w15:restartNumberingAfterBreak="0">
     <w:nsid w:val="1C8313C3"/>
     <w:multiLevelType w:val="hybridMultilevel"/>
@@ -2763,7 +2957,7 @@
 </file>
 
 <file path=word/styles.xml><?xml version="1.0" encoding="utf-8"?>
-<w:styles xmlns:mc="http://schemas.openxmlformats.org/markup-compatibility/2006" xmlns:r="http://schemas.openxmlformats.org/officeDocument/2006/relationships" xmlns:w="http://schemas.openxmlformats.org/wordprocessingml/2006/main" xmlns:w14="http://schemas.microsoft.com/office/word/2010/wordml" xmlns:w15="http://schemas.microsoft.com/office/word/2012/wordml" mc:Ignorable="w14 w15">
+<w:styles xmlns:mc="http://schemas.openxmlformats.org/markup-compatibility/2006" xmlns:r="http://schemas.openxmlformats.org/officeDocument/2006/relationships" xmlns:w="http://schemas.openxmlformats.org/wordprocessingml/2006/main" xmlns:w14="http://schemas.microsoft.com/office/word/2010/wordml" xmlns:w15="http://schemas.microsoft.com/office/word/2012/wordml" xmlns:w16se="http://schemas.microsoft.com/office/word/2015/wordml/symex" mc:Ignorable="w14 w15 w16se">
   <w:docDefaults>
     <w:rPrDefault>
       <w:rPr>
@@ -2779,7 +2973,7 @@
       </w:pPr>
     </w:pPrDefault>
   </w:docDefaults>
-  <w:latentStyles w:defLockedState="0" w:defUIPriority="99" w:defSemiHidden="0" w:defUnhideWhenUsed="0" w:defQFormat="0" w:count="371">
+  <w:latentStyles w:defLockedState="0" w:defUIPriority="99" w:defSemiHidden="0" w:defUnhideWhenUsed="0" w:defQFormat="0" w:count="374">
     <w:lsdException w:name="Normal" w:uiPriority="0" w:qFormat="1"/>
     <w:lsdException w:name="heading 1" w:uiPriority="9" w:qFormat="1"/>
     <w:lsdException w:name="heading 2" w:semiHidden="1" w:uiPriority="9" w:unhideWhenUsed="1" w:qFormat="1"/>
@@ -2885,7 +3079,6 @@
     <w:lsdException w:name="HTML Sample" w:semiHidden="1" w:unhideWhenUsed="1"/>
     <w:lsdException w:name="HTML Typewriter" w:semiHidden="1" w:unhideWhenUsed="1"/>
     <w:lsdException w:name="HTML Variable" w:semiHidden="1" w:unhideWhenUsed="1"/>
-    <w:lsdException w:name="Normal Table" w:semiHidden="1" w:unhideWhenUsed="1"/>
     <w:lsdException w:name="annotation subject" w:semiHidden="1" w:unhideWhenUsed="1"/>
     <w:lsdException w:name="No List" w:semiHidden="1" w:unhideWhenUsed="1"/>
     <w:lsdException w:name="Outline List 1" w:semiHidden="1" w:unhideWhenUsed="1"/>
@@ -2930,7 +3123,6 @@
     <w:lsdException w:name="Table Professional" w:semiHidden="1" w:unhideWhenUsed="1"/>
     <w:lsdException w:name="Table Subtle 1" w:semiHidden="1" w:unhideWhenUsed="1"/>
     <w:lsdException w:name="Table Subtle 2" w:semiHidden="1" w:unhideWhenUsed="1"/>
-    <w:lsdException w:name="Table Web 1" w:semiHidden="1" w:unhideWhenUsed="1"/>
     <w:lsdException w:name="Table Web 2" w:semiHidden="1" w:unhideWhenUsed="1"/>
     <w:lsdException w:name="Table Web 3" w:semiHidden="1" w:unhideWhenUsed="1"/>
     <w:lsdException w:name="Balloon Text" w:semiHidden="1" w:unhideWhenUsed="1"/>
@@ -3151,6 +3343,9 @@
     <w:lsdException w:name="List Table 5 Dark Accent 6" w:uiPriority="50"/>
     <w:lsdException w:name="List Table 6 Colorful Accent 6" w:uiPriority="51"/>
     <w:lsdException w:name="List Table 7 Colorful Accent 6" w:uiPriority="52"/>
+    <w:lsdException w:name="Mention" w:semiHidden="1" w:unhideWhenUsed="1"/>
+    <w:lsdException w:name="Smart Hyperlink" w:semiHidden="1" w:unhideWhenUsed="1"/>
+    <w:lsdException w:name="Hashtag" w:semiHidden="1" w:unhideWhenUsed="1"/>
   </w:latentStyles>
   <w:style w:type="paragraph" w:default="1" w:styleId="Normal">
     <w:name w:val="Normal"/>

</xml_diff>

<commit_message>
fix stat export form not prperly sized
</commit_message>
<xml_diff>
--- a/Docs/LLD.docx
+++ b/Docs/LLD.docx
@@ -1,6 +1,6 @@
 
 <file path=word/document.xml><?xml version="1.0" encoding="utf-8"?>
-<w:document xmlns:wpc="http://schemas.microsoft.com/office/word/2010/wordprocessingCanvas" xmlns:cx="http://schemas.microsoft.com/office/drawing/2014/chartex" xmlns:cx1="http://schemas.microsoft.com/office/drawing/2015/9/8/chartex" xmlns:cx2="http://schemas.microsoft.com/office/drawing/2015/10/21/chartex" xmlns:cx3="http://schemas.microsoft.com/office/drawing/2016/5/9/chartex" xmlns:cx4="http://schemas.microsoft.com/office/drawing/2016/5/10/chartex" xmlns:cx5="http://schemas.microsoft.com/office/drawing/2016/5/11/chartex" xmlns:cx6="http://schemas.microsoft.com/office/drawing/2016/5/12/chartex" xmlns:cx7="http://schemas.microsoft.com/office/drawing/2016/5/13/chartex" xmlns:cx8="http://schemas.microsoft.com/office/drawing/2016/5/14/chartex" xmlns:mc="http://schemas.openxmlformats.org/markup-compatibility/2006" xmlns:aink="http://schemas.microsoft.com/office/drawing/2016/ink" xmlns:am3d="http://schemas.microsoft.com/office/drawing/2017/model3d" xmlns:o="urn:schemas-microsoft-com:office:office" xmlns:r="http://schemas.openxmlformats.org/officeDocument/2006/relationships" xmlns:m="http://schemas.openxmlformats.org/officeDocument/2006/math" xmlns:v="urn:schemas-microsoft-com:vml" xmlns:wp14="http://schemas.microsoft.com/office/word/2010/wordprocessingDrawing" xmlns:wp="http://schemas.openxmlformats.org/drawingml/2006/wordprocessingDrawing" xmlns:w10="urn:schemas-microsoft-com:office:word" xmlns:w="http://schemas.openxmlformats.org/wordprocessingml/2006/main" xmlns:w14="http://schemas.microsoft.com/office/word/2010/wordml" xmlns:w15="http://schemas.microsoft.com/office/word/2012/wordml" xmlns:w16cid="http://schemas.microsoft.com/office/word/2016/wordml/cid" xmlns:w16se="http://schemas.microsoft.com/office/word/2015/wordml/symex" xmlns:wpg="http://schemas.microsoft.com/office/word/2010/wordprocessingGroup" xmlns:wpi="http://schemas.microsoft.com/office/word/2010/wordprocessingInk" xmlns:wne="http://schemas.microsoft.com/office/word/2006/wordml" xmlns:wps="http://schemas.microsoft.com/office/word/2010/wordprocessingShape" mc:Ignorable="w14 w15 w16se w16cid wp14">
+<w:document xmlns:wpc="http://schemas.microsoft.com/office/word/2010/wordprocessingCanvas" xmlns:mc="http://schemas.openxmlformats.org/markup-compatibility/2006" xmlns:o="urn:schemas-microsoft-com:office:office" xmlns:r="http://schemas.openxmlformats.org/officeDocument/2006/relationships" xmlns:m="http://schemas.openxmlformats.org/officeDocument/2006/math" xmlns:v="urn:schemas-microsoft-com:vml" xmlns:wp14="http://schemas.microsoft.com/office/word/2010/wordprocessingDrawing" xmlns:wp="http://schemas.openxmlformats.org/drawingml/2006/wordprocessingDrawing" xmlns:w10="urn:schemas-microsoft-com:office:word" xmlns:w="http://schemas.openxmlformats.org/wordprocessingml/2006/main" xmlns:w14="http://schemas.microsoft.com/office/word/2010/wordml" xmlns:w15="http://schemas.microsoft.com/office/word/2012/wordml" xmlns:wpg="http://schemas.microsoft.com/office/word/2010/wordprocessingGroup" xmlns:wpi="http://schemas.microsoft.com/office/word/2010/wordprocessingInk" xmlns:wne="http://schemas.microsoft.com/office/word/2006/wordml" xmlns:wps="http://schemas.microsoft.com/office/word/2010/wordprocessingShape" mc:Ignorable="w14 w15 wp14">
   <w:body>
     <w:p>
       <w:pPr>
@@ -424,28 +424,30 @@
           <w:rFonts w:asciiTheme="minorBidi" w:eastAsia="Times New Roman" w:hAnsiTheme="minorBidi"/>
         </w:rPr>
         <w:br/>
-        <w:t xml:space="preserve">It is also </w:t>
+        <w:t xml:space="preserve">It is also include the history button and </w:t>
+      </w:r>
+      <w:r>
+        <w:rPr>
+          <w:rFonts w:asciiTheme="minorBidi" w:eastAsia="Times New Roman" w:hAnsiTheme="minorBidi"/>
+          <w:u w:val="single"/>
+        </w:rPr>
+        <w:t xml:space="preserve">a new feature we </w:t>
       </w:r>
       <w:proofErr w:type="gramStart"/>
       <w:r>
         <w:rPr>
           <w:rFonts w:asciiTheme="minorBidi" w:eastAsia="Times New Roman" w:hAnsiTheme="minorBidi"/>
-        </w:rPr>
-        <w:t>include</w:t>
+          <w:u w:val="single"/>
+        </w:rPr>
+        <w:t>added</w:t>
       </w:r>
       <w:proofErr w:type="gramEnd"/>
       <w:r>
         <w:rPr>
           <w:rFonts w:asciiTheme="minorBidi" w:eastAsia="Times New Roman" w:hAnsiTheme="minorBidi"/>
-        </w:rPr>
-        <w:t xml:space="preserve"> the history button and </w:t>
-      </w:r>
-      <w:r>
-        <w:rPr>
-          <w:rFonts w:asciiTheme="minorBidi" w:eastAsia="Times New Roman" w:hAnsiTheme="minorBidi"/>
           <w:u w:val="single"/>
         </w:rPr>
-        <w:t>a new feature we added "test connection".</w:t>
+        <w:t xml:space="preserve"> "test connection".</w:t>
       </w:r>
     </w:p>
     <w:p>
@@ -813,8 +815,6 @@
         </w:rPr>
         <w:t>and then</w:t>
       </w:r>
-      <w:bookmarkStart w:id="0" w:name="_GoBack"/>
-      <w:bookmarkEnd w:id="0"/>
       <w:r>
         <w:rPr>
           <w:rFonts w:asciiTheme="minorBidi" w:eastAsia="Times New Roman" w:hAnsiTheme="minorBidi"/>
@@ -866,28 +866,25 @@
           <w:szCs w:val="28"/>
           <w:u w:val="single"/>
         </w:rPr>
-        <w:t>User AMA:</w:t>
-      </w:r>
+        <w:t>User AMA</w:t>
+      </w:r>
+      <w:proofErr w:type="gramStart"/>
+      <w:r>
+        <w:rPr>
+          <w:rFonts w:asciiTheme="minorBidi" w:eastAsia="Times New Roman" w:hAnsiTheme="minorBidi"/>
+          <w:sz w:val="28"/>
+          <w:szCs w:val="28"/>
+          <w:u w:val="single"/>
+        </w:rPr>
+        <w:t>:</w:t>
+      </w:r>
+      <w:proofErr w:type="gramEnd"/>
       <w:r>
         <w:rPr>
           <w:rFonts w:asciiTheme="minorBidi" w:eastAsia="Times New Roman" w:hAnsiTheme="minorBidi"/>
         </w:rPr>
         <w:br/>
-        <w:t xml:space="preserve">Include run user AMA, add rule, </w:t>
-      </w:r>
-      <w:proofErr w:type="gramStart"/>
-      <w:r>
-        <w:rPr>
-          <w:rFonts w:asciiTheme="minorBidi" w:eastAsia="Times New Roman" w:hAnsiTheme="minorBidi"/>
-        </w:rPr>
-        <w:t>Current</w:t>
-      </w:r>
-      <w:proofErr w:type="gramEnd"/>
-      <w:r>
-        <w:rPr>
-          <w:rFonts w:asciiTheme="minorBidi" w:eastAsia="Times New Roman" w:hAnsiTheme="minorBidi"/>
-        </w:rPr>
-        <w:t xml:space="preserve"> logics and clear all rules buttons.</w:t>
+        <w:t>Include run user AMA, add rule, Current logics and clear all rules buttons.</w:t>
       </w:r>
       <w:r>
         <w:rPr>
@@ -1485,7 +1482,7 @@
     </w:p>
     <w:p>
       <w:pPr>
-        <w:pStyle w:val="a3"/>
+        <w:pStyle w:val="ListParagraph"/>
         <w:numPr>
           <w:ilvl w:val="0"/>
           <w:numId w:val="10"/>
@@ -1570,7 +1567,7 @@
     </w:p>
     <w:p>
       <w:pPr>
-        <w:pStyle w:val="a3"/>
+        <w:pStyle w:val="ListParagraph"/>
         <w:numPr>
           <w:ilvl w:val="0"/>
           <w:numId w:val="10"/>
@@ -2128,7 +2125,7 @@
     </w:p>
     <w:p>
       <w:pPr>
-        <w:pStyle w:val="a3"/>
+        <w:pStyle w:val="ListParagraph"/>
         <w:numPr>
           <w:ilvl w:val="0"/>
           <w:numId w:val="10"/>
@@ -2257,7 +2254,7 @@
     </w:p>
     <w:p>
       <w:pPr>
-        <w:pStyle w:val="a3"/>
+        <w:pStyle w:val="ListParagraph"/>
         <w:numPr>
           <w:ilvl w:val="0"/>
           <w:numId w:val="10"/>
@@ -2386,7 +2383,7 @@
     </w:p>
     <w:p>
       <w:pPr>
-        <w:pStyle w:val="a3"/>
+        <w:pStyle w:val="ListParagraph"/>
         <w:numPr>
           <w:ilvl w:val="0"/>
           <w:numId w:val="10"/>
@@ -2624,7 +2621,7 @@
     </w:p>
     <w:p>
       <w:pPr>
-        <w:pStyle w:val="a3"/>
+        <w:pStyle w:val="ListParagraph"/>
         <w:numPr>
           <w:ilvl w:val="0"/>
           <w:numId w:val="10"/>
@@ -2785,7 +2782,7 @@
     </w:p>
     <w:p>
       <w:pPr>
-        <w:pStyle w:val="a3"/>
+        <w:pStyle w:val="ListParagraph"/>
         <w:numPr>
           <w:ilvl w:val="0"/>
           <w:numId w:val="10"/>
@@ -2957,7 +2954,7 @@
     </w:p>
     <w:p>
       <w:pPr>
-        <w:pStyle w:val="a3"/>
+        <w:pStyle w:val="ListParagraph"/>
         <w:numPr>
           <w:ilvl w:val="0"/>
           <w:numId w:val="10"/>
@@ -3081,7 +3078,7 @@
     </w:p>
     <w:p>
       <w:pPr>
-        <w:pStyle w:val="a3"/>
+        <w:pStyle w:val="ListParagraph"/>
         <w:numPr>
           <w:ilvl w:val="0"/>
           <w:numId w:val="10"/>
@@ -3193,7 +3190,7 @@
     </w:p>
     <w:p>
       <w:pPr>
-        <w:pStyle w:val="a3"/>
+        <w:pStyle w:val="ListParagraph"/>
         <w:numPr>
           <w:ilvl w:val="0"/>
           <w:numId w:val="10"/>
@@ -3323,7 +3320,7 @@
     </w:p>
     <w:p>
       <w:pPr>
-        <w:pStyle w:val="a3"/>
+        <w:pStyle w:val="ListParagraph"/>
         <w:numPr>
           <w:ilvl w:val="0"/>
           <w:numId w:val="10"/>
@@ -3453,7 +3450,7 @@
     </w:p>
     <w:p>
       <w:pPr>
-        <w:pStyle w:val="a3"/>
+        <w:pStyle w:val="ListParagraph"/>
         <w:numPr>
           <w:ilvl w:val="0"/>
           <w:numId w:val="10"/>
@@ -3621,7 +3618,7 @@
     </w:p>
     <w:p>
       <w:pPr>
-        <w:pStyle w:val="a3"/>
+        <w:pStyle w:val="ListParagraph"/>
         <w:numPr>
           <w:ilvl w:val="0"/>
           <w:numId w:val="10"/>
@@ -3927,7 +3924,7 @@
     </w:p>
     <w:p>
       <w:pPr>
-        <w:pStyle w:val="a3"/>
+        <w:pStyle w:val="ListParagraph"/>
         <w:numPr>
           <w:ilvl w:val="0"/>
           <w:numId w:val="10"/>
@@ -3984,7 +3981,7 @@
     </w:p>
     <w:p>
       <w:pPr>
-        <w:pStyle w:val="a3"/>
+        <w:pStyle w:val="ListParagraph"/>
         <w:numPr>
           <w:ilvl w:val="0"/>
           <w:numId w:val="10"/>
@@ -4233,7 +4230,7 @@
     </w:p>
     <w:p>
       <w:pPr>
-        <w:pStyle w:val="a3"/>
+        <w:pStyle w:val="ListParagraph"/>
         <w:numPr>
           <w:ilvl w:val="0"/>
           <w:numId w:val="10"/>
@@ -4290,7 +4287,7 @@
     </w:p>
     <w:p>
       <w:pPr>
-        <w:pStyle w:val="a3"/>
+        <w:pStyle w:val="ListParagraph"/>
         <w:numPr>
           <w:ilvl w:val="0"/>
           <w:numId w:val="10"/>
@@ -4636,7 +4633,33 @@
         <w:rPr>
           <w:rFonts w:asciiTheme="minorBidi" w:eastAsia="Times New Roman" w:hAnsiTheme="minorBidi"/>
         </w:rPr>
-        <w:t>The difference is that this class has only 1 empty constructor that sets the URL to be the one of the tests server (8008).</w:t>
+        <w:t xml:space="preserve">The difference is that this class has only </w:t>
+      </w:r>
+      <w:proofErr w:type="gramStart"/>
+      <w:r>
+        <w:rPr>
+          <w:rFonts w:asciiTheme="minorBidi" w:eastAsia="Times New Roman" w:hAnsiTheme="minorBidi"/>
+        </w:rPr>
+        <w:t>1</w:t>
+      </w:r>
+      <w:proofErr w:type="gramEnd"/>
+      <w:r>
+        <w:rPr>
+          <w:rFonts w:asciiTheme="minorBidi" w:eastAsia="Times New Roman" w:hAnsiTheme="minorBidi"/>
+        </w:rPr>
+        <w:t xml:space="preserve"> empty constructor that sets the URL to be th</w:t>
+      </w:r>
+      <w:r>
+        <w:rPr>
+          <w:rFonts w:asciiTheme="minorBidi" w:eastAsia="Times New Roman" w:hAnsiTheme="minorBidi"/>
+        </w:rPr>
+        <w:t>e one of the tests server</w:t>
+      </w:r>
+      <w:r>
+        <w:rPr>
+          <w:rFonts w:asciiTheme="minorBidi" w:eastAsia="Times New Roman" w:hAnsiTheme="minorBidi"/>
+        </w:rPr>
+        <w:t>.</w:t>
       </w:r>
     </w:p>
     <w:p>
@@ -5041,7 +5064,7 @@
           <w:szCs w:val="28"/>
         </w:rPr>
       </w:pPr>
-      <w:bookmarkStart w:id="1" w:name="_Hlk482996150"/>
+      <w:bookmarkStart w:id="0" w:name="_Hlk482996150"/>
     </w:p>
     <w:p>
       <w:pPr>
@@ -5159,7 +5182,7 @@
     </w:p>
     <w:p>
       <w:pPr>
-        <w:pStyle w:val="a3"/>
+        <w:pStyle w:val="ListParagraph"/>
         <w:numPr>
           <w:ilvl w:val="0"/>
           <w:numId w:val="9"/>
@@ -5356,7 +5379,7 @@
     </w:p>
     <w:p>
       <w:pPr>
-        <w:pStyle w:val="a3"/>
+        <w:pStyle w:val="ListParagraph"/>
         <w:numPr>
           <w:ilvl w:val="0"/>
           <w:numId w:val="9"/>
@@ -5493,16 +5516,78 @@
           <w:sz w:val="24"/>
           <w:szCs w:val="24"/>
         </w:rPr>
+        <w:t>()</w:t>
+      </w:r>
+      <w:proofErr w:type="gramEnd"/>
+    </w:p>
+    <w:p>
+      <w:pPr>
+        <w:bidi w:val="0"/>
+        <w:spacing w:after="0"/>
+        <w:ind w:left="720"/>
+        <w:rPr>
+          <w:rFonts w:asciiTheme="minorBidi" w:eastAsia="Times New Roman" w:hAnsiTheme="minorBidi"/>
+          <w:sz w:val="24"/>
+          <w:szCs w:val="24"/>
+        </w:rPr>
+      </w:pPr>
+      <w:r>
+        <w:rPr>
+          <w:rFonts w:asciiTheme="minorBidi" w:eastAsia="Times New Roman" w:hAnsiTheme="minorBidi"/>
+          <w:sz w:val="24"/>
+          <w:szCs w:val="24"/>
+        </w:rPr>
+        <w:t xml:space="preserve">Subtract the amount of requests sent in </w:t>
+      </w:r>
+      <w:proofErr w:type="spellStart"/>
+      <w:proofErr w:type="gramStart"/>
+      <w:r>
+        <w:rPr>
+          <w:rFonts w:asciiTheme="minorBidi" w:eastAsia="Times New Roman" w:hAnsiTheme="minorBidi"/>
+          <w:b/>
+          <w:bCs/>
+          <w:sz w:val="24"/>
+          <w:szCs w:val="24"/>
+        </w:rPr>
+        <w:t>gatherInfo</w:t>
+      </w:r>
+      <w:proofErr w:type="spellEnd"/>
+      <w:r>
+        <w:rPr>
+          <w:rFonts w:asciiTheme="minorBidi" w:eastAsia="Times New Roman" w:hAnsiTheme="minorBidi"/>
+          <w:b/>
+          <w:bCs/>
+          <w:sz w:val="24"/>
+          <w:szCs w:val="24"/>
+        </w:rPr>
         <w:t>(</w:t>
       </w:r>
       <w:proofErr w:type="gramEnd"/>
       <w:r>
         <w:rPr>
           <w:rFonts w:asciiTheme="minorBidi" w:eastAsia="Times New Roman" w:hAnsiTheme="minorBidi"/>
-          <w:sz w:val="24"/>
-          <w:szCs w:val="24"/>
-        </w:rPr>
-        <w:t>)</w:t>
+          <w:b/>
+          <w:bCs/>
+          <w:sz w:val="24"/>
+          <w:szCs w:val="24"/>
+        </w:rPr>
+        <w:t xml:space="preserve">) </w:t>
+      </w:r>
+      <w:r>
+        <w:rPr>
+          <w:rFonts w:asciiTheme="minorBidi" w:eastAsia="Times New Roman" w:hAnsiTheme="minorBidi"/>
+          <w:sz w:val="24"/>
+          <w:szCs w:val="24"/>
+        </w:rPr>
+        <w:t>from the current request count</w:t>
+      </w:r>
+      <w:r>
+        <w:rPr>
+          <w:rFonts w:asciiTheme="minorBidi" w:eastAsia="Times New Roman" w:hAnsiTheme="minorBidi"/>
+          <w:sz w:val="24"/>
+          <w:szCs w:val="24"/>
+        </w:rPr>
+        <w:t>.</w:t>
       </w:r>
     </w:p>
     <w:p>
@@ -5522,9 +5607,28 @@
           <w:sz w:val="24"/>
           <w:szCs w:val="24"/>
         </w:rPr>
-        <w:t xml:space="preserve">Subtract the amount of requests sent in </w:t>
-      </w:r>
-      <w:proofErr w:type="spellStart"/>
+        <w:t>While the current count of requests did not exceed the maximum allowed in an interval</w:t>
+      </w:r>
+    </w:p>
+    <w:p>
+      <w:pPr>
+        <w:bidi w:val="0"/>
+        <w:spacing w:after="0"/>
+        <w:ind w:left="720"/>
+        <w:rPr>
+          <w:rFonts w:asciiTheme="minorBidi" w:eastAsia="Times New Roman" w:hAnsiTheme="minorBidi"/>
+          <w:sz w:val="24"/>
+          <w:szCs w:val="24"/>
+        </w:rPr>
+      </w:pPr>
+      <w:r>
+        <w:rPr>
+          <w:rFonts w:asciiTheme="minorBidi" w:eastAsia="Times New Roman" w:hAnsiTheme="minorBidi"/>
+          <w:sz w:val="24"/>
+          <w:szCs w:val="24"/>
+        </w:rPr>
+        <w:t xml:space="preserve">Call </w:t>
+      </w:r>
       <w:proofErr w:type="gramStart"/>
       <w:r>
         <w:rPr>
@@ -5534,46 +5638,17 @@
           <w:sz w:val="24"/>
           <w:szCs w:val="24"/>
         </w:rPr>
-        <w:t>gatherInfo</w:t>
-      </w:r>
-      <w:proofErr w:type="spellEnd"/>
-      <w:r>
-        <w:rPr>
-          <w:rFonts w:asciiTheme="minorBidi" w:eastAsia="Times New Roman" w:hAnsiTheme="minorBidi"/>
-          <w:b/>
-          <w:bCs/>
-          <w:sz w:val="24"/>
-          <w:szCs w:val="24"/>
-        </w:rPr>
-        <w:t>(</w:t>
+        <w:t>run</w:t>
+      </w:r>
+      <w:r>
+        <w:rPr>
+          <w:rFonts w:asciiTheme="minorBidi" w:eastAsia="Times New Roman" w:hAnsiTheme="minorBidi"/>
+          <w:sz w:val="24"/>
+          <w:szCs w:val="24"/>
+        </w:rPr>
+        <w:t>()</w:t>
       </w:r>
       <w:proofErr w:type="gramEnd"/>
-      <w:r>
-        <w:rPr>
-          <w:rFonts w:asciiTheme="minorBidi" w:eastAsia="Times New Roman" w:hAnsiTheme="minorBidi"/>
-          <w:b/>
-          <w:bCs/>
-          <w:sz w:val="24"/>
-          <w:szCs w:val="24"/>
-        </w:rPr>
-        <w:t xml:space="preserve">) </w:t>
-      </w:r>
-      <w:r>
-        <w:rPr>
-          <w:rFonts w:asciiTheme="minorBidi" w:eastAsia="Times New Roman" w:hAnsiTheme="minorBidi"/>
-          <w:sz w:val="24"/>
-          <w:szCs w:val="24"/>
-        </w:rPr>
-        <w:t>from the current request count</w:t>
-      </w:r>
-      <w:r>
-        <w:rPr>
-          <w:rFonts w:asciiTheme="minorBidi" w:eastAsia="Times New Roman" w:hAnsiTheme="minorBidi"/>
-          <w:sz w:val="24"/>
-          <w:szCs w:val="24"/>
-        </w:rPr>
-        <w:t>.</w:t>
-      </w:r>
     </w:p>
     <w:p>
       <w:pPr>
@@ -5584,74 +5659,6 @@
           <w:rFonts w:asciiTheme="minorBidi" w:eastAsia="Times New Roman" w:hAnsiTheme="minorBidi"/>
           <w:sz w:val="24"/>
           <w:szCs w:val="24"/>
-        </w:rPr>
-      </w:pPr>
-      <w:r>
-        <w:rPr>
-          <w:rFonts w:asciiTheme="minorBidi" w:eastAsia="Times New Roman" w:hAnsiTheme="minorBidi"/>
-          <w:sz w:val="24"/>
-          <w:szCs w:val="24"/>
-        </w:rPr>
-        <w:t>While the current count of requests did not exceed the maximum allowed in an interval</w:t>
-      </w:r>
-    </w:p>
-    <w:p>
-      <w:pPr>
-        <w:bidi w:val="0"/>
-        <w:spacing w:after="0"/>
-        <w:ind w:left="720"/>
-        <w:rPr>
-          <w:rFonts w:asciiTheme="minorBidi" w:eastAsia="Times New Roman" w:hAnsiTheme="minorBidi"/>
-          <w:sz w:val="24"/>
-          <w:szCs w:val="24"/>
-        </w:rPr>
-      </w:pPr>
-      <w:r>
-        <w:rPr>
-          <w:rFonts w:asciiTheme="minorBidi" w:eastAsia="Times New Roman" w:hAnsiTheme="minorBidi"/>
-          <w:sz w:val="24"/>
-          <w:szCs w:val="24"/>
-        </w:rPr>
-        <w:t xml:space="preserve">Call </w:t>
-      </w:r>
-      <w:proofErr w:type="gramStart"/>
-      <w:r>
-        <w:rPr>
-          <w:rFonts w:asciiTheme="minorBidi" w:eastAsia="Times New Roman" w:hAnsiTheme="minorBidi"/>
-          <w:b/>
-          <w:bCs/>
-          <w:sz w:val="24"/>
-          <w:szCs w:val="24"/>
-        </w:rPr>
-        <w:t>run</w:t>
-      </w:r>
-      <w:r>
-        <w:rPr>
-          <w:rFonts w:asciiTheme="minorBidi" w:eastAsia="Times New Roman" w:hAnsiTheme="minorBidi"/>
-          <w:sz w:val="24"/>
-          <w:szCs w:val="24"/>
-        </w:rPr>
-        <w:t>(</w:t>
-      </w:r>
-      <w:proofErr w:type="gramEnd"/>
-      <w:r>
-        <w:rPr>
-          <w:rFonts w:asciiTheme="minorBidi" w:eastAsia="Times New Roman" w:hAnsiTheme="minorBidi"/>
-          <w:sz w:val="24"/>
-          <w:szCs w:val="24"/>
-        </w:rPr>
-        <w:t>)</w:t>
-      </w:r>
-    </w:p>
-    <w:p>
-      <w:pPr>
-        <w:bidi w:val="0"/>
-        <w:spacing w:after="0"/>
-        <w:ind w:left="720"/>
-        <w:rPr>
-          <w:rFonts w:asciiTheme="minorBidi" w:eastAsia="Times New Roman" w:hAnsiTheme="minorBidi"/>
-          <w:sz w:val="24"/>
-          <w:szCs w:val="24"/>
           <w:rtl/>
         </w:rPr>
       </w:pPr>
@@ -5678,7 +5685,7 @@
     </w:p>
     <w:p>
       <w:pPr>
-        <w:pStyle w:val="a3"/>
+        <w:pStyle w:val="ListParagraph"/>
         <w:numPr>
           <w:ilvl w:val="0"/>
           <w:numId w:val="8"/>
@@ -5775,7 +5782,7 @@
     </w:p>
     <w:p>
       <w:pPr>
-        <w:pStyle w:val="a3"/>
+        <w:pStyle w:val="ListParagraph"/>
         <w:numPr>
           <w:ilvl w:val="0"/>
           <w:numId w:val="8"/>
@@ -5909,7 +5916,7 @@
     </w:p>
     <w:p>
       <w:pPr>
-        <w:pStyle w:val="a3"/>
+        <w:pStyle w:val="ListParagraph"/>
         <w:numPr>
           <w:ilvl w:val="0"/>
           <w:numId w:val="8"/>
@@ -5993,7 +6000,7 @@
     </w:p>
     <w:p>
       <w:pPr>
-        <w:pStyle w:val="a3"/>
+        <w:pStyle w:val="ListParagraph"/>
         <w:numPr>
           <w:ilvl w:val="0"/>
           <w:numId w:val="8"/>
@@ -6077,7 +6084,7 @@
     </w:p>
     <w:p>
       <w:pPr>
-        <w:pStyle w:val="a3"/>
+        <w:pStyle w:val="ListParagraph"/>
         <w:numPr>
           <w:ilvl w:val="0"/>
           <w:numId w:val="8"/>
@@ -6201,7 +6208,7 @@
     </w:p>
     <w:p>
       <w:pPr>
-        <w:pStyle w:val="a3"/>
+        <w:pStyle w:val="ListParagraph"/>
         <w:numPr>
           <w:ilvl w:val="0"/>
           <w:numId w:val="8"/>
@@ -6308,7 +6315,7 @@
     </w:p>
     <w:p>
       <w:pPr>
-        <w:pStyle w:val="a3"/>
+        <w:pStyle w:val="ListParagraph"/>
         <w:numPr>
           <w:ilvl w:val="0"/>
           <w:numId w:val="7"/>
@@ -6367,7 +6374,7 @@
     </w:p>
     <w:p>
       <w:pPr>
-        <w:pStyle w:val="a3"/>
+        <w:pStyle w:val="ListParagraph"/>
         <w:numPr>
           <w:ilvl w:val="0"/>
           <w:numId w:val="7"/>
@@ -6476,7 +6483,7 @@
     </w:p>
     <w:p>
       <w:pPr>
-        <w:pStyle w:val="a3"/>
+        <w:pStyle w:val="ListParagraph"/>
         <w:numPr>
           <w:ilvl w:val="0"/>
           <w:numId w:val="7"/>
@@ -6766,19 +6773,32 @@
         <w:spacing w:after="0"/>
         <w:rPr>
           <w:rFonts w:asciiTheme="minorBidi" w:eastAsia="Times New Roman" w:hAnsiTheme="minorBidi"/>
+          <w:b/>
+          <w:bCs/>
           <w:sz w:val="28"/>
           <w:szCs w:val="28"/>
         </w:rPr>
       </w:pPr>
-      <w:proofErr w:type="spellStart"/>
-      <w:r>
-        <w:rPr>
-          <w:rFonts w:asciiTheme="minorBidi" w:eastAsia="Times New Roman" w:hAnsiTheme="minorBidi"/>
-          <w:b/>
-          <w:bCs/>
+    </w:p>
+    <w:p>
+      <w:pPr>
+        <w:bidi w:val="0"/>
+        <w:spacing w:after="0"/>
+        <w:rPr>
+          <w:rFonts w:asciiTheme="minorBidi" w:eastAsia="Times New Roman" w:hAnsiTheme="minorBidi"/>
           <w:sz w:val="28"/>
           <w:szCs w:val="28"/>
         </w:rPr>
+      </w:pPr>
+      <w:proofErr w:type="spellStart"/>
+      <w:r>
+        <w:rPr>
+          <w:rFonts w:asciiTheme="minorBidi" w:eastAsia="Times New Roman" w:hAnsiTheme="minorBidi"/>
+          <w:b/>
+          <w:bCs/>
+          <w:sz w:val="28"/>
+          <w:szCs w:val="28"/>
+        </w:rPr>
         <w:t>AlgoProcess</w:t>
       </w:r>
       <w:proofErr w:type="spellEnd"/>
@@ -6793,21 +6813,21 @@
         <w:t xml:space="preserve"> class</w:t>
       </w:r>
     </w:p>
-    <w:bookmarkEnd w:id="1"/>
-    <w:p>
-      <w:pPr>
-        <w:bidi w:val="0"/>
-        <w:spacing w:after="0"/>
-        <w:rPr>
-          <w:rFonts w:asciiTheme="minorBidi" w:eastAsia="Times New Roman" w:hAnsiTheme="minorBidi"/>
-          <w:sz w:val="24"/>
-          <w:szCs w:val="24"/>
-        </w:rPr>
-      </w:pPr>
-    </w:p>
-    <w:p>
-      <w:pPr>
-        <w:pStyle w:val="a3"/>
+    <w:bookmarkEnd w:id="0"/>
+    <w:p>
+      <w:pPr>
+        <w:bidi w:val="0"/>
+        <w:spacing w:after="0"/>
+        <w:rPr>
+          <w:rFonts w:asciiTheme="minorBidi" w:eastAsia="Times New Roman" w:hAnsiTheme="minorBidi"/>
+          <w:sz w:val="24"/>
+          <w:szCs w:val="24"/>
+        </w:rPr>
+      </w:pPr>
+    </w:p>
+    <w:p>
+      <w:pPr>
+        <w:pStyle w:val="ListParagraph"/>
         <w:numPr>
           <w:ilvl w:val="0"/>
           <w:numId w:val="8"/>
@@ -7019,7 +7039,7 @@
     </w:p>
     <w:p>
       <w:pPr>
-        <w:pStyle w:val="a3"/>
+        <w:pStyle w:val="ListParagraph"/>
         <w:numPr>
           <w:ilvl w:val="0"/>
           <w:numId w:val="8"/>
@@ -7186,7 +7206,7 @@
     </w:p>
     <w:p>
       <w:pPr>
-        <w:pStyle w:val="a3"/>
+        <w:pStyle w:val="ListParagraph"/>
         <w:numPr>
           <w:ilvl w:val="0"/>
           <w:numId w:val="8"/>
@@ -7326,7 +7346,7 @@
     </w:p>
     <w:p>
       <w:pPr>
-        <w:pStyle w:val="a3"/>
+        <w:pStyle w:val="ListParagraph"/>
         <w:numPr>
           <w:ilvl w:val="0"/>
           <w:numId w:val="8"/>
@@ -7478,7 +7498,7 @@
     </w:p>
     <w:p>
       <w:pPr>
-        <w:pStyle w:val="a3"/>
+        <w:pStyle w:val="ListParagraph"/>
         <w:numPr>
           <w:ilvl w:val="0"/>
           <w:numId w:val="8"/>
@@ -7594,7 +7614,7 @@
     </w:p>
     <w:p>
       <w:pPr>
-        <w:pStyle w:val="a3"/>
+        <w:pStyle w:val="ListParagraph"/>
         <w:numPr>
           <w:ilvl w:val="0"/>
           <w:numId w:val="7"/>
@@ -7637,7 +7657,7 @@
     </w:p>
     <w:p>
       <w:pPr>
-        <w:pStyle w:val="a3"/>
+        <w:pStyle w:val="ListParagraph"/>
         <w:numPr>
           <w:ilvl w:val="0"/>
           <w:numId w:val="7"/>
@@ -7671,15 +7691,15 @@
     </w:p>
     <w:p>
       <w:pPr>
-        <w:pStyle w:val="a3"/>
-        <w:rPr>
-          <w:rFonts w:asciiTheme="minorBidi" w:eastAsia="Times New Roman" w:hAnsiTheme="minorBidi"/>
-        </w:rPr>
-      </w:pPr>
-    </w:p>
-    <w:p>
-      <w:pPr>
-        <w:pStyle w:val="a3"/>
+        <w:pStyle w:val="ListParagraph"/>
+        <w:rPr>
+          <w:rFonts w:asciiTheme="minorBidi" w:eastAsia="Times New Roman" w:hAnsiTheme="minorBidi"/>
+        </w:rPr>
+      </w:pPr>
+    </w:p>
+    <w:p>
+      <w:pPr>
+        <w:pStyle w:val="ListParagraph"/>
         <w:numPr>
           <w:ilvl w:val="0"/>
           <w:numId w:val="7"/>
@@ -7713,15 +7733,15 @@
     </w:p>
     <w:p>
       <w:pPr>
-        <w:pStyle w:val="a3"/>
-        <w:rPr>
-          <w:rFonts w:asciiTheme="minorBidi" w:eastAsia="Times New Roman" w:hAnsiTheme="minorBidi"/>
-        </w:rPr>
-      </w:pPr>
-    </w:p>
-    <w:p>
-      <w:pPr>
-        <w:pStyle w:val="a3"/>
+        <w:pStyle w:val="ListParagraph"/>
+        <w:rPr>
+          <w:rFonts w:asciiTheme="minorBidi" w:eastAsia="Times New Roman" w:hAnsiTheme="minorBidi"/>
+        </w:rPr>
+      </w:pPr>
+    </w:p>
+    <w:p>
+      <w:pPr>
+        <w:pStyle w:val="ListParagraph"/>
         <w:numPr>
           <w:ilvl w:val="0"/>
           <w:numId w:val="7"/>
@@ -7774,10 +7794,90 @@
           <w:rFonts w:asciiTheme="minorBidi" w:eastAsia="Times New Roman" w:hAnsiTheme="minorBidi"/>
           <w:b/>
           <w:bCs/>
+          <w:sz w:val="28"/>
+          <w:szCs w:val="28"/>
+        </w:rPr>
+      </w:pPr>
+    </w:p>
+    <w:p>
+      <w:pPr>
+        <w:bidi w:val="0"/>
+        <w:spacing w:after="0"/>
+        <w:rPr>
+          <w:rFonts w:asciiTheme="minorBidi" w:eastAsia="Times New Roman" w:hAnsiTheme="minorBidi"/>
+          <w:b/>
+          <w:bCs/>
+          <w:sz w:val="28"/>
+          <w:szCs w:val="28"/>
+        </w:rPr>
+      </w:pPr>
+    </w:p>
+    <w:p>
+      <w:pPr>
+        <w:bidi w:val="0"/>
+        <w:spacing w:after="0"/>
+        <w:rPr>
+          <w:rFonts w:asciiTheme="minorBidi" w:eastAsia="Times New Roman" w:hAnsiTheme="minorBidi"/>
+          <w:b/>
+          <w:bCs/>
+          <w:sz w:val="28"/>
+          <w:szCs w:val="28"/>
+        </w:rPr>
+      </w:pPr>
+    </w:p>
+    <w:p>
+      <w:pPr>
+        <w:bidi w:val="0"/>
+        <w:spacing w:after="0"/>
+        <w:rPr>
+          <w:rFonts w:asciiTheme="minorBidi" w:eastAsia="Times New Roman" w:hAnsiTheme="minorBidi"/>
+          <w:b/>
+          <w:bCs/>
+          <w:sz w:val="28"/>
+          <w:szCs w:val="28"/>
+        </w:rPr>
+      </w:pPr>
+    </w:p>
+    <w:p>
+      <w:pPr>
+        <w:bidi w:val="0"/>
+        <w:spacing w:after="0"/>
+        <w:rPr>
+          <w:rFonts w:asciiTheme="minorBidi" w:eastAsia="Times New Roman" w:hAnsiTheme="minorBidi"/>
+          <w:b/>
+          <w:bCs/>
+          <w:sz w:val="28"/>
+          <w:szCs w:val="28"/>
+        </w:rPr>
+      </w:pPr>
+    </w:p>
+    <w:p>
+      <w:pPr>
+        <w:bidi w:val="0"/>
+        <w:spacing w:after="0"/>
+        <w:rPr>
+          <w:rFonts w:asciiTheme="minorBidi" w:eastAsia="Times New Roman" w:hAnsiTheme="minorBidi"/>
+          <w:b/>
+          <w:bCs/>
+          <w:sz w:val="28"/>
+          <w:szCs w:val="28"/>
+        </w:rPr>
+      </w:pPr>
+    </w:p>
+    <w:p>
+      <w:pPr>
+        <w:bidi w:val="0"/>
+        <w:spacing w:after="0"/>
+        <w:rPr>
+          <w:rFonts w:asciiTheme="minorBidi" w:eastAsia="Times New Roman" w:hAnsiTheme="minorBidi"/>
+          <w:b/>
+          <w:bCs/>
           <w:sz w:val="27"/>
           <w:szCs w:val="27"/>
         </w:rPr>
       </w:pPr>
+      <w:bookmarkStart w:id="1" w:name="_GoBack"/>
+      <w:bookmarkEnd w:id="1"/>
       <w:proofErr w:type="spellStart"/>
       <w:r>
         <w:rPr>
@@ -7787,6 +7887,7 @@
           <w:sz w:val="28"/>
           <w:szCs w:val="28"/>
         </w:rPr>
+        <w:lastRenderedPageBreak/>
         <w:t>Algo</w:t>
       </w:r>
       <w:r>
@@ -7826,7 +7927,7 @@
     </w:p>
     <w:p>
       <w:pPr>
-        <w:pStyle w:val="a3"/>
+        <w:pStyle w:val="ListParagraph"/>
         <w:numPr>
           <w:ilvl w:val="0"/>
           <w:numId w:val="8"/>
@@ -7960,7 +8061,7 @@
     </w:p>
     <w:p>
       <w:pPr>
-        <w:pStyle w:val="a3"/>
+        <w:pStyle w:val="ListParagraph"/>
         <w:numPr>
           <w:ilvl w:val="0"/>
           <w:numId w:val="8"/>
@@ -7976,7 +8077,6 @@
         <w:rPr>
           <w:rFonts w:asciiTheme="minorBidi" w:eastAsia="Times New Roman" w:hAnsiTheme="minorBidi"/>
         </w:rPr>
-        <w:lastRenderedPageBreak/>
         <w:t>AlgoAskCompare</w:t>
       </w:r>
       <w:proofErr w:type="spellEnd"/>
@@ -7998,7 +8098,7 @@
     </w:p>
     <w:p>
       <w:pPr>
-        <w:pStyle w:val="a3"/>
+        <w:pStyle w:val="ListParagraph"/>
         <w:numPr>
           <w:ilvl w:val="0"/>
           <w:numId w:val="7"/>
@@ -8035,7 +8135,7 @@
     </w:p>
     <w:p>
       <w:pPr>
-        <w:pStyle w:val="a3"/>
+        <w:pStyle w:val="ListParagraph"/>
         <w:numPr>
           <w:ilvl w:val="0"/>
           <w:numId w:val="7"/>
@@ -8086,7 +8186,7 @@
     </w:p>
     <w:p>
       <w:pPr>
-        <w:pStyle w:val="a3"/>
+        <w:pStyle w:val="ListParagraph"/>
         <w:numPr>
           <w:ilvl w:val="0"/>
           <w:numId w:val="7"/>
@@ -8123,7 +8223,7 @@
     </w:p>
     <w:p>
       <w:pPr>
-        <w:pStyle w:val="a3"/>
+        <w:pStyle w:val="ListParagraph"/>
         <w:numPr>
           <w:ilvl w:val="0"/>
           <w:numId w:val="7"/>
@@ -8174,7 +8274,7 @@
     </w:p>
     <w:p>
       <w:pPr>
-        <w:pStyle w:val="a3"/>
+        <w:pStyle w:val="ListParagraph"/>
         <w:numPr>
           <w:ilvl w:val="0"/>
           <w:numId w:val="7"/>
@@ -8295,7 +8395,7 @@
     </w:p>
     <w:p>
       <w:pPr>
-        <w:pStyle w:val="a3"/>
+        <w:pStyle w:val="ListParagraph"/>
         <w:numPr>
           <w:ilvl w:val="0"/>
           <w:numId w:val="8"/>
@@ -8448,7 +8548,7 @@
     </w:p>
     <w:p>
       <w:pPr>
-        <w:pStyle w:val="a3"/>
+        <w:pStyle w:val="ListParagraph"/>
         <w:numPr>
           <w:ilvl w:val="0"/>
           <w:numId w:val="7"/>
@@ -8476,17 +8576,17 @@
     </w:p>
     <w:p>
       <w:pPr>
-        <w:pStyle w:val="a3"/>
-        <w:bidi w:val="0"/>
-        <w:spacing w:after="0"/>
-        <w:rPr>
-          <w:rFonts w:asciiTheme="minorBidi" w:eastAsia="Times New Roman" w:hAnsiTheme="minorBidi"/>
-        </w:rPr>
-      </w:pPr>
-    </w:p>
-    <w:p>
-      <w:pPr>
-        <w:pStyle w:val="a3"/>
+        <w:pStyle w:val="ListParagraph"/>
+        <w:bidi w:val="0"/>
+        <w:spacing w:after="0"/>
+        <w:rPr>
+          <w:rFonts w:asciiTheme="minorBidi" w:eastAsia="Times New Roman" w:hAnsiTheme="minorBidi"/>
+        </w:rPr>
+      </w:pPr>
+    </w:p>
+    <w:p>
+      <w:pPr>
+        <w:pStyle w:val="ListParagraph"/>
         <w:numPr>
           <w:ilvl w:val="0"/>
           <w:numId w:val="7"/>
@@ -9012,18 +9112,6 @@
           <w:szCs w:val="24"/>
         </w:rPr>
       </w:pPr>
-      <w:r>
-        <w:rPr>
-          <w:rFonts w:ascii="Consolas" w:hAnsi="Consolas" w:cs="Consolas"/>
-          <w:b/>
-          <w:bCs/>
-          <w:color w:val="000000"/>
-          <w:sz w:val="24"/>
-          <w:szCs w:val="24"/>
-        </w:rPr>
-        <w:t xml:space="preserve">public </w:t>
-      </w:r>
-      <w:proofErr w:type="spellStart"/>
       <w:proofErr w:type="gramStart"/>
       <w:r>
         <w:rPr>
@@ -9034,6 +9122,30 @@
           <w:sz w:val="24"/>
           <w:szCs w:val="24"/>
         </w:rPr>
+        <w:t>public</w:t>
+      </w:r>
+      <w:proofErr w:type="gramEnd"/>
+      <w:r>
+        <w:rPr>
+          <w:rFonts w:ascii="Consolas" w:hAnsi="Consolas" w:cs="Consolas"/>
+          <w:b/>
+          <w:bCs/>
+          <w:color w:val="000000"/>
+          <w:sz w:val="24"/>
+          <w:szCs w:val="24"/>
+        </w:rPr>
+        <w:t xml:space="preserve"> </w:t>
+      </w:r>
+      <w:proofErr w:type="spellStart"/>
+      <w:r>
+        <w:rPr>
+          <w:rFonts w:ascii="Consolas" w:hAnsi="Consolas" w:cs="Consolas"/>
+          <w:b/>
+          <w:bCs/>
+          <w:color w:val="000000"/>
+          <w:sz w:val="24"/>
+          <w:szCs w:val="24"/>
+        </w:rPr>
         <w:t>historyByLines</w:t>
       </w:r>
       <w:proofErr w:type="spellEnd"/>
@@ -9049,181 +9161,192 @@
         <w:t>(</w:t>
       </w:r>
       <w:proofErr w:type="spellStart"/>
+      <w:r>
+        <w:rPr>
+          <w:rFonts w:ascii="Consolas" w:hAnsi="Consolas" w:cs="Consolas"/>
+          <w:b/>
+          <w:bCs/>
+          <w:color w:val="000000"/>
+          <w:sz w:val="24"/>
+          <w:szCs w:val="24"/>
+        </w:rPr>
+        <w:t>int</w:t>
+      </w:r>
+      <w:proofErr w:type="spellEnd"/>
+      <w:r>
+        <w:rPr>
+          <w:rFonts w:ascii="Consolas" w:hAnsi="Consolas" w:cs="Consolas"/>
+          <w:b/>
+          <w:bCs/>
+          <w:color w:val="000000"/>
+          <w:sz w:val="24"/>
+          <w:szCs w:val="24"/>
+        </w:rPr>
+        <w:t xml:space="preserve"> </w:t>
+      </w:r>
+      <w:proofErr w:type="spellStart"/>
+      <w:r>
+        <w:rPr>
+          <w:rFonts w:ascii="Consolas" w:hAnsi="Consolas" w:cs="Consolas"/>
+          <w:b/>
+          <w:bCs/>
+          <w:color w:val="000000"/>
+          <w:sz w:val="24"/>
+          <w:szCs w:val="24"/>
+        </w:rPr>
+        <w:t>numRows</w:t>
+      </w:r>
+      <w:proofErr w:type="spellEnd"/>
+      <w:r>
+        <w:rPr>
+          <w:rFonts w:ascii="Consolas" w:hAnsi="Consolas" w:cs="Consolas"/>
+          <w:b/>
+          <w:bCs/>
+          <w:color w:val="000000"/>
+          <w:sz w:val="24"/>
+          <w:szCs w:val="24"/>
+        </w:rPr>
+        <w:t>)</w:t>
+      </w:r>
+    </w:p>
+    <w:p>
+      <w:pPr>
+        <w:bidi w:val="0"/>
+        <w:spacing w:after="0"/>
+        <w:rPr>
+          <w:rFonts w:ascii="Consolas" w:hAnsi="Consolas" w:cs="Consolas"/>
+          <w:b/>
+          <w:bCs/>
+          <w:color w:val="000000"/>
+          <w:sz w:val="24"/>
+          <w:szCs w:val="24"/>
+        </w:rPr>
+      </w:pPr>
+      <w:r>
+        <w:rPr>
+          <w:rFonts w:asciiTheme="minorBidi" w:eastAsia="Times New Roman" w:hAnsiTheme="minorBidi"/>
+          <w:color w:val="000000"/>
+        </w:rPr>
+        <w:t xml:space="preserve">Return string array of </w:t>
+      </w:r>
+      <w:r>
+        <w:rPr>
+          <w:rFonts w:asciiTheme="minorBidi" w:eastAsia="Times New Roman" w:hAnsiTheme="minorBidi"/>
+          <w:color w:val="000000"/>
+        </w:rPr>
+        <w:t>history log.</w:t>
+      </w:r>
+      <w:r>
+        <w:rPr>
+          <w:rFonts w:asciiTheme="minorBidi" w:eastAsia="Times New Roman" w:hAnsiTheme="minorBidi"/>
+          <w:color w:val="000000"/>
+        </w:rPr>
+        <w:t xml:space="preserve">, it return a </w:t>
+      </w:r>
+      <w:r>
+        <w:rPr>
+          <w:rFonts w:asciiTheme="minorBidi" w:eastAsia="Times New Roman" w:hAnsiTheme="minorBidi"/>
+          <w:color w:val="000000"/>
+        </w:rPr>
+        <w:t xml:space="preserve">specific </w:t>
+      </w:r>
+      <w:r>
+        <w:rPr>
+          <w:rFonts w:asciiTheme="minorBidi" w:eastAsia="Times New Roman" w:hAnsiTheme="minorBidi"/>
+          <w:color w:val="000000"/>
+        </w:rPr>
+        <w:t xml:space="preserve">line number of the most recent history </w:t>
+      </w:r>
+      <w:r>
+        <w:rPr>
+          <w:rFonts w:asciiTheme="minorBidi" w:eastAsia="Times New Roman" w:hAnsiTheme="minorBidi"/>
+          <w:color w:val="000000"/>
+        </w:rPr>
+        <w:t>log</w:t>
+      </w:r>
+      <w:r>
+        <w:rPr>
+          <w:rFonts w:asciiTheme="minorBidi" w:eastAsia="Times New Roman" w:hAnsiTheme="minorBidi"/>
+          <w:color w:val="000000"/>
+        </w:rPr>
+        <w:t xml:space="preserve"> </w:t>
+      </w:r>
+      <w:proofErr w:type="gramStart"/>
+      <w:r>
+        <w:rPr>
+          <w:rFonts w:asciiTheme="minorBidi" w:eastAsia="Times New Roman" w:hAnsiTheme="minorBidi"/>
+          <w:color w:val="000000"/>
+        </w:rPr>
+        <w:t xml:space="preserve">written </w:t>
+      </w:r>
+      <w:r>
+        <w:rPr>
+          <w:rFonts w:asciiTheme="minorBidi" w:eastAsia="Times New Roman" w:hAnsiTheme="minorBidi"/>
+          <w:color w:val="000000"/>
+        </w:rPr>
+        <w:t>.</w:t>
+      </w:r>
       <w:proofErr w:type="gramEnd"/>
       <w:r>
         <w:rPr>
-          <w:rFonts w:ascii="Consolas" w:hAnsi="Consolas" w:cs="Consolas"/>
-          <w:b/>
-          <w:bCs/>
-          <w:color w:val="000000"/>
-          <w:sz w:val="24"/>
-          <w:szCs w:val="24"/>
-        </w:rPr>
-        <w:t>int</w:t>
-      </w:r>
-      <w:proofErr w:type="spellEnd"/>
-      <w:r>
-        <w:rPr>
-          <w:rFonts w:ascii="Consolas" w:hAnsi="Consolas" w:cs="Consolas"/>
-          <w:b/>
-          <w:bCs/>
-          <w:color w:val="000000"/>
-          <w:sz w:val="24"/>
-          <w:szCs w:val="24"/>
+          <w:rFonts w:asciiTheme="minorBidi" w:eastAsia="Times New Roman" w:hAnsiTheme="minorBidi"/>
+          <w:color w:val="000000"/>
         </w:rPr>
         <w:t xml:space="preserve"> </w:t>
       </w:r>
-      <w:proofErr w:type="spellStart"/>
-      <w:r>
-        <w:rPr>
-          <w:rFonts w:ascii="Consolas" w:hAnsi="Consolas" w:cs="Consolas"/>
-          <w:b/>
-          <w:bCs/>
-          <w:color w:val="000000"/>
-          <w:sz w:val="24"/>
-          <w:szCs w:val="24"/>
-        </w:rPr>
-        <w:t>numRows</w:t>
-      </w:r>
-      <w:proofErr w:type="spellEnd"/>
-      <w:r>
-        <w:rPr>
-          <w:rFonts w:ascii="Consolas" w:hAnsi="Consolas" w:cs="Consolas"/>
-          <w:b/>
-          <w:bCs/>
-          <w:color w:val="000000"/>
-          <w:sz w:val="24"/>
-          <w:szCs w:val="24"/>
-        </w:rPr>
-        <w:t>)</w:t>
-      </w:r>
-    </w:p>
-    <w:p>
-      <w:pPr>
-        <w:bidi w:val="0"/>
-        <w:spacing w:after="0"/>
-        <w:rPr>
-          <w:rFonts w:ascii="Consolas" w:hAnsi="Consolas" w:cs="Consolas"/>
-          <w:b/>
-          <w:bCs/>
-          <w:color w:val="000000"/>
-          <w:sz w:val="24"/>
-          <w:szCs w:val="24"/>
-        </w:rPr>
-      </w:pPr>
-      <w:r>
-        <w:rPr>
-          <w:rFonts w:asciiTheme="minorBidi" w:eastAsia="Times New Roman" w:hAnsiTheme="minorBidi"/>
-          <w:color w:val="000000"/>
-        </w:rPr>
-        <w:t xml:space="preserve">Return string array of </w:t>
-      </w:r>
-      <w:r>
-        <w:rPr>
-          <w:rFonts w:asciiTheme="minorBidi" w:eastAsia="Times New Roman" w:hAnsiTheme="minorBidi"/>
-          <w:color w:val="000000"/>
-        </w:rPr>
-        <w:t>history log.</w:t>
-      </w:r>
-      <w:r>
-        <w:rPr>
-          <w:rFonts w:asciiTheme="minorBidi" w:eastAsia="Times New Roman" w:hAnsiTheme="minorBidi"/>
-          <w:color w:val="000000"/>
-        </w:rPr>
-        <w:t xml:space="preserve">, it return a </w:t>
-      </w:r>
-      <w:r>
-        <w:rPr>
-          <w:rFonts w:asciiTheme="minorBidi" w:eastAsia="Times New Roman" w:hAnsiTheme="minorBidi"/>
-          <w:color w:val="000000"/>
-        </w:rPr>
-        <w:t xml:space="preserve">specific </w:t>
-      </w:r>
-      <w:r>
-        <w:rPr>
-          <w:rFonts w:asciiTheme="minorBidi" w:eastAsia="Times New Roman" w:hAnsiTheme="minorBidi"/>
-          <w:color w:val="000000"/>
-        </w:rPr>
-        <w:t xml:space="preserve">line number of the most recent history </w:t>
-      </w:r>
-      <w:r>
-        <w:rPr>
-          <w:rFonts w:asciiTheme="minorBidi" w:eastAsia="Times New Roman" w:hAnsiTheme="minorBidi"/>
-          <w:color w:val="000000"/>
-        </w:rPr>
-        <w:t>log</w:t>
-      </w:r>
-      <w:r>
-        <w:rPr>
-          <w:rFonts w:asciiTheme="minorBidi" w:eastAsia="Times New Roman" w:hAnsiTheme="minorBidi"/>
-          <w:color w:val="000000"/>
+    </w:p>
+    <w:p>
+      <w:pPr>
+        <w:bidi w:val="0"/>
+        <w:spacing w:after="0"/>
+        <w:rPr>
+          <w:rFonts w:ascii="Consolas" w:hAnsi="Consolas" w:cs="Consolas"/>
+          <w:b/>
+          <w:bCs/>
+          <w:color w:val="000000"/>
+          <w:sz w:val="24"/>
+          <w:szCs w:val="24"/>
+        </w:rPr>
+      </w:pPr>
+    </w:p>
+    <w:p>
+      <w:pPr>
+        <w:bidi w:val="0"/>
+        <w:spacing w:after="0"/>
+        <w:rPr>
+          <w:rFonts w:ascii="Consolas" w:hAnsi="Consolas" w:cs="Consolas"/>
+          <w:b/>
+          <w:bCs/>
+          <w:color w:val="000000"/>
+          <w:sz w:val="24"/>
+          <w:szCs w:val="24"/>
+        </w:rPr>
+      </w:pPr>
+      <w:proofErr w:type="gramStart"/>
+      <w:r>
+        <w:rPr>
+          <w:rFonts w:ascii="Consolas" w:hAnsi="Consolas" w:cs="Consolas"/>
+          <w:b/>
+          <w:bCs/>
+          <w:color w:val="000000"/>
+          <w:sz w:val="24"/>
+          <w:szCs w:val="24"/>
+        </w:rPr>
+        <w:t>public</w:t>
+      </w:r>
+      <w:proofErr w:type="gramEnd"/>
+      <w:r>
+        <w:rPr>
+          <w:rFonts w:ascii="Consolas" w:hAnsi="Consolas" w:cs="Consolas"/>
+          <w:b/>
+          <w:bCs/>
+          <w:color w:val="000000"/>
+          <w:sz w:val="24"/>
+          <w:szCs w:val="24"/>
         </w:rPr>
         <w:t xml:space="preserve"> </w:t>
       </w:r>
-      <w:proofErr w:type="gramStart"/>
-      <w:r>
-        <w:rPr>
-          <w:rFonts w:asciiTheme="minorBidi" w:eastAsia="Times New Roman" w:hAnsiTheme="minorBidi"/>
-          <w:color w:val="000000"/>
-        </w:rPr>
-        <w:t xml:space="preserve">written </w:t>
-      </w:r>
-      <w:r>
-        <w:rPr>
-          <w:rFonts w:asciiTheme="minorBidi" w:eastAsia="Times New Roman" w:hAnsiTheme="minorBidi"/>
-          <w:color w:val="000000"/>
-        </w:rPr>
-        <w:t>.</w:t>
-      </w:r>
-      <w:proofErr w:type="gramEnd"/>
-      <w:r>
-        <w:rPr>
-          <w:rFonts w:asciiTheme="minorBidi" w:eastAsia="Times New Roman" w:hAnsiTheme="minorBidi"/>
-          <w:color w:val="000000"/>
-        </w:rPr>
-        <w:t xml:space="preserve"> </w:t>
-      </w:r>
-    </w:p>
-    <w:p>
-      <w:pPr>
-        <w:bidi w:val="0"/>
-        <w:spacing w:after="0"/>
-        <w:rPr>
-          <w:rFonts w:ascii="Consolas" w:hAnsi="Consolas" w:cs="Consolas"/>
-          <w:b/>
-          <w:bCs/>
-          <w:color w:val="000000"/>
-          <w:sz w:val="24"/>
-          <w:szCs w:val="24"/>
-        </w:rPr>
-      </w:pPr>
-    </w:p>
-    <w:p>
-      <w:pPr>
-        <w:bidi w:val="0"/>
-        <w:spacing w:after="0"/>
-        <w:rPr>
-          <w:rFonts w:ascii="Consolas" w:hAnsi="Consolas" w:cs="Consolas"/>
-          <w:b/>
-          <w:bCs/>
-          <w:color w:val="000000"/>
-          <w:sz w:val="24"/>
-          <w:szCs w:val="24"/>
-        </w:rPr>
-      </w:pPr>
-      <w:r>
-        <w:rPr>
-          <w:rFonts w:ascii="Consolas" w:hAnsi="Consolas" w:cs="Consolas"/>
-          <w:b/>
-          <w:bCs/>
-          <w:color w:val="000000"/>
-          <w:sz w:val="24"/>
-          <w:szCs w:val="24"/>
-        </w:rPr>
-        <w:t xml:space="preserve">public </w:t>
-      </w:r>
-      <w:proofErr w:type="spellStart"/>
-      <w:proofErr w:type="gramStart"/>
+      <w:proofErr w:type="spellStart"/>
       <w:r>
         <w:rPr>
           <w:rFonts w:ascii="Consolas" w:hAnsi="Consolas" w:cs="Consolas"/>
@@ -9248,7 +9371,6 @@
         <w:t>(</w:t>
       </w:r>
       <w:proofErr w:type="spellStart"/>
-      <w:proofErr w:type="gramEnd"/>
       <w:r>
         <w:rPr>
           <w:rFonts w:ascii="Consolas" w:hAnsi="Consolas" w:cs="Consolas"/>
@@ -9573,18 +9695,6 @@
           <w:szCs w:val="24"/>
         </w:rPr>
       </w:pPr>
-      <w:r>
-        <w:rPr>
-          <w:rFonts w:ascii="Consolas" w:hAnsi="Consolas" w:cs="Consolas"/>
-          <w:b/>
-          <w:bCs/>
-          <w:color w:val="000000"/>
-          <w:sz w:val="24"/>
-          <w:szCs w:val="24"/>
-        </w:rPr>
-        <w:t xml:space="preserve">public </w:t>
-      </w:r>
-      <w:proofErr w:type="spellStart"/>
       <w:proofErr w:type="gramStart"/>
       <w:r>
         <w:rPr>
@@ -9595,6 +9705,30 @@
           <w:sz w:val="24"/>
           <w:szCs w:val="24"/>
         </w:rPr>
+        <w:t>public</w:t>
+      </w:r>
+      <w:proofErr w:type="gramEnd"/>
+      <w:r>
+        <w:rPr>
+          <w:rFonts w:ascii="Consolas" w:hAnsi="Consolas" w:cs="Consolas"/>
+          <w:b/>
+          <w:bCs/>
+          <w:color w:val="000000"/>
+          <w:sz w:val="24"/>
+          <w:szCs w:val="24"/>
+        </w:rPr>
+        <w:t xml:space="preserve"> </w:t>
+      </w:r>
+      <w:proofErr w:type="spellStart"/>
+      <w:r>
+        <w:rPr>
+          <w:rFonts w:ascii="Consolas" w:hAnsi="Consolas" w:cs="Consolas"/>
+          <w:b/>
+          <w:bCs/>
+          <w:color w:val="000000"/>
+          <w:sz w:val="24"/>
+          <w:szCs w:val="24"/>
+        </w:rPr>
         <w:t>deleteHistory</w:t>
       </w:r>
       <w:proofErr w:type="spellEnd"/>
@@ -9607,19 +9741,7 @@
           <w:sz w:val="24"/>
           <w:szCs w:val="24"/>
         </w:rPr>
-        <w:t>(</w:t>
-      </w:r>
-      <w:proofErr w:type="gramEnd"/>
-      <w:r>
-        <w:rPr>
-          <w:rFonts w:ascii="Consolas" w:hAnsi="Consolas" w:cs="Consolas"/>
-          <w:b/>
-          <w:bCs/>
-          <w:color w:val="000000"/>
-          <w:sz w:val="24"/>
-          <w:szCs w:val="24"/>
-        </w:rPr>
-        <w:t>)</w:t>
+        <w:t>()</w:t>
       </w:r>
     </w:p>
     <w:p>
@@ -9863,7 +9985,7 @@
           <w:rFonts w:asciiTheme="minorBidi" w:eastAsia="Times New Roman" w:hAnsiTheme="minorBidi"/>
           <w:color w:val="000000"/>
         </w:rPr>
-        <w:t xml:space="preserve">In case the query result is empty, in case the return statement spouse to be an item it </w:t>
+        <w:t xml:space="preserve">In case the query result is empty, in case the return statement spouse to be an item it return null otherwise it return </w:t>
       </w:r>
       <w:proofErr w:type="gramStart"/>
       <w:r>
@@ -9871,16 +9993,9 @@
           <w:rFonts w:asciiTheme="minorBidi" w:eastAsia="Times New Roman" w:hAnsiTheme="minorBidi"/>
           <w:color w:val="000000"/>
         </w:rPr>
-        <w:t>return</w:t>
+        <w:t>-1</w:t>
       </w:r>
       <w:proofErr w:type="gramEnd"/>
-      <w:r>
-        <w:rPr>
-          <w:rFonts w:asciiTheme="minorBidi" w:eastAsia="Times New Roman" w:hAnsiTheme="minorBidi"/>
-          <w:color w:val="000000"/>
-        </w:rPr>
-        <w:t xml:space="preserve"> null otherwise it return -1</w:t>
-      </w:r>
     </w:p>
     <w:p>
       <w:pPr>
@@ -9912,18 +10027,6 @@
           <w:szCs w:val="24"/>
         </w:rPr>
       </w:pPr>
-      <w:r>
-        <w:rPr>
-          <w:rFonts w:ascii="Consolas" w:hAnsi="Consolas" w:cs="Consolas"/>
-          <w:b/>
-          <w:bCs/>
-          <w:color w:val="000000"/>
-          <w:sz w:val="24"/>
-          <w:szCs w:val="24"/>
-        </w:rPr>
-        <w:t xml:space="preserve">private </w:t>
-      </w:r>
-      <w:proofErr w:type="spellStart"/>
       <w:proofErr w:type="gramStart"/>
       <w:r>
         <w:rPr>
@@ -9934,6 +10037,30 @@
           <w:sz w:val="24"/>
           <w:szCs w:val="24"/>
         </w:rPr>
+        <w:t>private</w:t>
+      </w:r>
+      <w:proofErr w:type="gramEnd"/>
+      <w:r>
+        <w:rPr>
+          <w:rFonts w:ascii="Consolas" w:hAnsi="Consolas" w:cs="Consolas"/>
+          <w:b/>
+          <w:bCs/>
+          <w:color w:val="000000"/>
+          <w:sz w:val="24"/>
+          <w:szCs w:val="24"/>
+        </w:rPr>
+        <w:t xml:space="preserve"> </w:t>
+      </w:r>
+      <w:proofErr w:type="spellStart"/>
+      <w:r>
+        <w:rPr>
+          <w:rFonts w:ascii="Consolas" w:hAnsi="Consolas" w:cs="Consolas"/>
+          <w:b/>
+          <w:bCs/>
+          <w:color w:val="000000"/>
+          <w:sz w:val="24"/>
+          <w:szCs w:val="24"/>
+        </w:rPr>
         <w:t>itemsByNumDays</w:t>
       </w:r>
       <w:proofErr w:type="spellEnd"/>
@@ -9949,143 +10076,135 @@
         <w:t>(</w:t>
       </w:r>
       <w:proofErr w:type="spellStart"/>
+      <w:r>
+        <w:rPr>
+          <w:rFonts w:ascii="Consolas" w:hAnsi="Consolas" w:cs="Consolas"/>
+          <w:b/>
+          <w:bCs/>
+          <w:color w:val="000000"/>
+          <w:sz w:val="24"/>
+          <w:szCs w:val="24"/>
+        </w:rPr>
+        <w:t>DateTime</w:t>
+      </w:r>
+      <w:proofErr w:type="spellEnd"/>
+      <w:r>
+        <w:rPr>
+          <w:rFonts w:ascii="Consolas" w:hAnsi="Consolas" w:cs="Consolas"/>
+          <w:b/>
+          <w:bCs/>
+          <w:color w:val="000000"/>
+          <w:sz w:val="24"/>
+          <w:szCs w:val="24"/>
+        </w:rPr>
+        <w:t xml:space="preserve"> start, </w:t>
+      </w:r>
+      <w:proofErr w:type="spellStart"/>
+      <w:r>
+        <w:rPr>
+          <w:rFonts w:ascii="Consolas" w:hAnsi="Consolas" w:cs="Consolas"/>
+          <w:b/>
+          <w:bCs/>
+          <w:color w:val="000000"/>
+          <w:sz w:val="24"/>
+          <w:szCs w:val="24"/>
+        </w:rPr>
+        <w:t>DateTime</w:t>
+      </w:r>
+      <w:proofErr w:type="spellEnd"/>
+      <w:r>
+        <w:rPr>
+          <w:rFonts w:ascii="Consolas" w:hAnsi="Consolas" w:cs="Consolas"/>
+          <w:b/>
+          <w:bCs/>
+          <w:color w:val="000000"/>
+          <w:sz w:val="24"/>
+          <w:szCs w:val="24"/>
+        </w:rPr>
+        <w:t xml:space="preserve"> end</w:t>
+      </w:r>
+      <w:r>
+        <w:rPr>
+          <w:rFonts w:ascii="Consolas" w:hAnsi="Consolas" w:cs="Consolas"/>
+          <w:b/>
+          <w:bCs/>
+          <w:color w:val="000000"/>
+          <w:sz w:val="24"/>
+          <w:szCs w:val="24"/>
+        </w:rPr>
+        <w:t xml:space="preserve">, </w:t>
+      </w:r>
+      <w:proofErr w:type="spellStart"/>
+      <w:r>
+        <w:rPr>
+          <w:rFonts w:ascii="Consolas" w:hAnsi="Consolas" w:cs="Consolas"/>
+          <w:b/>
+          <w:bCs/>
+          <w:color w:val="000000"/>
+          <w:sz w:val="24"/>
+          <w:szCs w:val="24"/>
+        </w:rPr>
+        <w:t>int</w:t>
+      </w:r>
+      <w:proofErr w:type="spellEnd"/>
+      <w:r>
+        <w:rPr>
+          <w:rFonts w:ascii="Consolas" w:hAnsi="Consolas" w:cs="Consolas"/>
+          <w:b/>
+          <w:bCs/>
+          <w:color w:val="000000"/>
+          <w:sz w:val="24"/>
+          <w:szCs w:val="24"/>
+        </w:rPr>
+        <w:t xml:space="preserve"> </w:t>
+      </w:r>
+      <w:r>
+        <w:rPr>
+          <w:rFonts w:ascii="Consolas" w:hAnsi="Consolas" w:cs="Consolas"/>
+          <w:b/>
+          <w:bCs/>
+          <w:color w:val="000000"/>
+          <w:sz w:val="24"/>
+          <w:szCs w:val="24"/>
+        </w:rPr>
+        <w:t>commodity</w:t>
+      </w:r>
+      <w:r>
+        <w:rPr>
+          <w:rFonts w:ascii="Consolas" w:hAnsi="Consolas" w:cs="Consolas"/>
+          <w:b/>
+          <w:bCs/>
+          <w:color w:val="000000"/>
+          <w:sz w:val="24"/>
+          <w:szCs w:val="24"/>
+        </w:rPr>
+        <w:t>)</w:t>
+      </w:r>
+    </w:p>
+    <w:p>
+      <w:pPr>
+        <w:bidi w:val="0"/>
+        <w:spacing w:after="0"/>
+        <w:rPr>
+          <w:rFonts w:asciiTheme="minorBidi" w:eastAsia="Times New Roman" w:hAnsiTheme="minorBidi"/>
+          <w:color w:val="000000"/>
+        </w:rPr>
+      </w:pPr>
+      <w:proofErr w:type="gramStart"/>
+      <w:r>
+        <w:rPr>
+          <w:rFonts w:asciiTheme="minorBidi" w:eastAsia="Times New Roman" w:hAnsiTheme="minorBidi"/>
+          <w:color w:val="000000"/>
+        </w:rPr>
+        <w:t>this</w:t>
+      </w:r>
       <w:proofErr w:type="gramEnd"/>
       <w:r>
         <w:rPr>
-          <w:rFonts w:ascii="Consolas" w:hAnsi="Consolas" w:cs="Consolas"/>
-          <w:b/>
-          <w:bCs/>
-          <w:color w:val="000000"/>
-          <w:sz w:val="24"/>
-          <w:szCs w:val="24"/>
-        </w:rPr>
-        <w:t>DateTime</w:t>
-      </w:r>
-      <w:proofErr w:type="spellEnd"/>
-      <w:r>
-        <w:rPr>
-          <w:rFonts w:ascii="Consolas" w:hAnsi="Consolas" w:cs="Consolas"/>
-          <w:b/>
-          <w:bCs/>
-          <w:color w:val="000000"/>
-          <w:sz w:val="24"/>
-          <w:szCs w:val="24"/>
-        </w:rPr>
-        <w:t xml:space="preserve"> start, </w:t>
-      </w:r>
-      <w:proofErr w:type="spellStart"/>
-      <w:r>
-        <w:rPr>
-          <w:rFonts w:ascii="Consolas" w:hAnsi="Consolas" w:cs="Consolas"/>
-          <w:b/>
-          <w:bCs/>
-          <w:color w:val="000000"/>
-          <w:sz w:val="24"/>
-          <w:szCs w:val="24"/>
-        </w:rPr>
-        <w:t>DateTime</w:t>
-      </w:r>
-      <w:proofErr w:type="spellEnd"/>
-      <w:r>
-        <w:rPr>
-          <w:rFonts w:ascii="Consolas" w:hAnsi="Consolas" w:cs="Consolas"/>
-          <w:b/>
-          <w:bCs/>
-          <w:color w:val="000000"/>
-          <w:sz w:val="24"/>
-          <w:szCs w:val="24"/>
-        </w:rPr>
-        <w:t xml:space="preserve"> end</w:t>
-      </w:r>
-      <w:r>
-        <w:rPr>
-          <w:rFonts w:ascii="Consolas" w:hAnsi="Consolas" w:cs="Consolas"/>
-          <w:b/>
-          <w:bCs/>
-          <w:color w:val="000000"/>
-          <w:sz w:val="24"/>
-          <w:szCs w:val="24"/>
-        </w:rPr>
-        <w:t xml:space="preserve">, </w:t>
-      </w:r>
-      <w:proofErr w:type="spellStart"/>
-      <w:r>
-        <w:rPr>
-          <w:rFonts w:ascii="Consolas" w:hAnsi="Consolas" w:cs="Consolas"/>
-          <w:b/>
-          <w:bCs/>
-          <w:color w:val="000000"/>
-          <w:sz w:val="24"/>
-          <w:szCs w:val="24"/>
-        </w:rPr>
-        <w:t>int</w:t>
-      </w:r>
-      <w:proofErr w:type="spellEnd"/>
-      <w:r>
-        <w:rPr>
-          <w:rFonts w:ascii="Consolas" w:hAnsi="Consolas" w:cs="Consolas"/>
-          <w:b/>
-          <w:bCs/>
-          <w:color w:val="000000"/>
-          <w:sz w:val="24"/>
-          <w:szCs w:val="24"/>
-        </w:rPr>
-        <w:t xml:space="preserve"> </w:t>
-      </w:r>
-      <w:r>
-        <w:rPr>
-          <w:rFonts w:ascii="Consolas" w:hAnsi="Consolas" w:cs="Consolas"/>
-          <w:b/>
-          <w:bCs/>
-          <w:color w:val="000000"/>
-          <w:sz w:val="24"/>
-          <w:szCs w:val="24"/>
-        </w:rPr>
-        <w:t>commodity</w:t>
-      </w:r>
-      <w:r>
-        <w:rPr>
-          <w:rFonts w:ascii="Consolas" w:hAnsi="Consolas" w:cs="Consolas"/>
-          <w:b/>
-          <w:bCs/>
-          <w:color w:val="000000"/>
-          <w:sz w:val="24"/>
-          <w:szCs w:val="24"/>
-        </w:rPr>
-        <w:t>)</w:t>
-      </w:r>
-    </w:p>
-    <w:p>
-      <w:pPr>
-        <w:bidi w:val="0"/>
-        <w:spacing w:after="0"/>
-        <w:rPr>
-          <w:rFonts w:asciiTheme="minorBidi" w:eastAsia="Times New Roman" w:hAnsiTheme="minorBidi"/>
-          <w:color w:val="000000"/>
-        </w:rPr>
-      </w:pPr>
-      <w:r>
-        <w:rPr>
-          <w:rFonts w:asciiTheme="minorBidi" w:eastAsia="Times New Roman" w:hAnsiTheme="minorBidi"/>
-          <w:color w:val="000000"/>
-        </w:rPr>
-        <w:t xml:space="preserve">this function </w:t>
-      </w:r>
-      <w:proofErr w:type="gramStart"/>
-      <w:r>
-        <w:rPr>
-          <w:rFonts w:asciiTheme="minorBidi" w:eastAsia="Times New Roman" w:hAnsiTheme="minorBidi"/>
-          <w:color w:val="000000"/>
-        </w:rPr>
-        <w:t>execute</w:t>
-      </w:r>
-      <w:proofErr w:type="gramEnd"/>
-      <w:r>
-        <w:rPr>
-          <w:rFonts w:asciiTheme="minorBidi" w:eastAsia="Times New Roman" w:hAnsiTheme="minorBidi"/>
-          <w:color w:val="000000"/>
-        </w:rPr>
-        <w:t xml:space="preserve"> basic query on the history </w:t>
+          <w:rFonts w:asciiTheme="minorBidi" w:eastAsia="Times New Roman" w:hAnsiTheme="minorBidi"/>
+          <w:color w:val="000000"/>
+        </w:rPr>
+        <w:t xml:space="preserve"> function execute basic query on the history </w:t>
       </w:r>
       <w:proofErr w:type="spellStart"/>
       <w:r>
@@ -10155,18 +10274,6 @@
           <w:szCs w:val="24"/>
         </w:rPr>
       </w:pPr>
-      <w:r>
-        <w:rPr>
-          <w:rFonts w:ascii="Consolas" w:hAnsi="Consolas" w:cs="Consolas"/>
-          <w:b/>
-          <w:bCs/>
-          <w:color w:val="000000"/>
-          <w:sz w:val="24"/>
-          <w:szCs w:val="24"/>
-        </w:rPr>
-        <w:t xml:space="preserve">public </w:t>
-      </w:r>
-      <w:proofErr w:type="spellStart"/>
       <w:proofErr w:type="gramStart"/>
       <w:r>
         <w:rPr>
@@ -10177,6 +10284,30 @@
           <w:sz w:val="24"/>
           <w:szCs w:val="24"/>
         </w:rPr>
+        <w:t>public</w:t>
+      </w:r>
+      <w:proofErr w:type="gramEnd"/>
+      <w:r>
+        <w:rPr>
+          <w:rFonts w:ascii="Consolas" w:hAnsi="Consolas" w:cs="Consolas"/>
+          <w:b/>
+          <w:bCs/>
+          <w:color w:val="000000"/>
+          <w:sz w:val="24"/>
+          <w:szCs w:val="24"/>
+        </w:rPr>
+        <w:t xml:space="preserve"> </w:t>
+      </w:r>
+      <w:proofErr w:type="spellStart"/>
+      <w:r>
+        <w:rPr>
+          <w:rFonts w:ascii="Consolas" w:hAnsi="Consolas" w:cs="Consolas"/>
+          <w:b/>
+          <w:bCs/>
+          <w:color w:val="000000"/>
+          <w:sz w:val="24"/>
+          <w:szCs w:val="24"/>
+        </w:rPr>
         <w:t>PriceAverage</w:t>
       </w:r>
       <w:proofErr w:type="spellEnd"/>
@@ -10192,7 +10323,6 @@
         <w:t>(</w:t>
       </w:r>
       <w:proofErr w:type="spellStart"/>
-      <w:proofErr w:type="gramEnd"/>
       <w:r>
         <w:rPr>
           <w:rFonts w:ascii="Consolas" w:hAnsi="Consolas" w:cs="Consolas"/>
@@ -10328,18 +10458,6 @@
           <w:rtl/>
         </w:rPr>
       </w:pPr>
-      <w:r>
-        <w:rPr>
-          <w:rFonts w:ascii="Consolas" w:hAnsi="Consolas" w:cs="Consolas"/>
-          <w:b/>
-          <w:bCs/>
-          <w:color w:val="000000"/>
-          <w:sz w:val="24"/>
-          <w:szCs w:val="24"/>
-        </w:rPr>
-        <w:t xml:space="preserve">public </w:t>
-      </w:r>
-      <w:proofErr w:type="spellStart"/>
       <w:proofErr w:type="gramStart"/>
       <w:r>
         <w:rPr>
@@ -10350,6 +10468,30 @@
           <w:sz w:val="24"/>
           <w:szCs w:val="24"/>
         </w:rPr>
+        <w:t>public</w:t>
+      </w:r>
+      <w:proofErr w:type="gramEnd"/>
+      <w:r>
+        <w:rPr>
+          <w:rFonts w:ascii="Consolas" w:hAnsi="Consolas" w:cs="Consolas"/>
+          <w:b/>
+          <w:bCs/>
+          <w:color w:val="000000"/>
+          <w:sz w:val="24"/>
+          <w:szCs w:val="24"/>
+        </w:rPr>
+        <w:t xml:space="preserve"> </w:t>
+      </w:r>
+      <w:proofErr w:type="spellStart"/>
+      <w:r>
+        <w:rPr>
+          <w:rFonts w:ascii="Consolas" w:hAnsi="Consolas" w:cs="Consolas"/>
+          <w:b/>
+          <w:bCs/>
+          <w:color w:val="000000"/>
+          <w:sz w:val="24"/>
+          <w:szCs w:val="24"/>
+        </w:rPr>
         <w:t>PriceAverage</w:t>
       </w:r>
       <w:proofErr w:type="spellEnd"/>
@@ -10365,6 +10507,96 @@
         <w:t>(</w:t>
       </w:r>
       <w:proofErr w:type="spellStart"/>
+      <w:r>
+        <w:rPr>
+          <w:rFonts w:ascii="Consolas" w:hAnsi="Consolas" w:cs="Consolas"/>
+          <w:b/>
+          <w:bCs/>
+          <w:color w:val="000000"/>
+          <w:sz w:val="24"/>
+          <w:szCs w:val="24"/>
+        </w:rPr>
+        <w:t>int</w:t>
+      </w:r>
+      <w:proofErr w:type="spellEnd"/>
+      <w:r>
+        <w:rPr>
+          <w:rFonts w:ascii="Consolas" w:hAnsi="Consolas" w:cs="Consolas"/>
+          <w:b/>
+          <w:bCs/>
+          <w:color w:val="000000"/>
+          <w:sz w:val="24"/>
+          <w:szCs w:val="24"/>
+        </w:rPr>
+        <w:t xml:space="preserve"> commodity)</w:t>
+      </w:r>
+    </w:p>
+    <w:p>
+      <w:pPr>
+        <w:bidi w:val="0"/>
+        <w:spacing w:after="0"/>
+        <w:rPr>
+          <w:rFonts w:asciiTheme="minorBidi" w:eastAsia="Times New Roman" w:hAnsiTheme="minorBidi"/>
+          <w:color w:val="000000"/>
+        </w:rPr>
+      </w:pPr>
+      <w:r>
+        <w:rPr>
+          <w:rFonts w:asciiTheme="minorBidi" w:eastAsia="Times New Roman" w:hAnsiTheme="minorBidi"/>
+          <w:color w:val="000000"/>
+        </w:rPr>
+        <w:t>this</w:t>
+      </w:r>
+      <w:r>
+        <w:rPr>
+          <w:rFonts w:asciiTheme="minorBidi" w:eastAsia="Times New Roman" w:hAnsiTheme="minorBidi"/>
+          <w:color w:val="000000"/>
+        </w:rPr>
+        <w:t xml:space="preserve"> function, return the average price the commodity has bought in the </w:t>
+      </w:r>
+      <w:r>
+        <w:rPr>
+          <w:rFonts w:asciiTheme="minorBidi" w:eastAsia="Times New Roman" w:hAnsiTheme="minorBidi"/>
+          <w:color w:val="000000"/>
+        </w:rPr>
+        <w:t>last 15 hours</w:t>
+      </w:r>
+    </w:p>
+    <w:p>
+      <w:pPr>
+        <w:bidi w:val="0"/>
+        <w:spacing w:after="0"/>
+        <w:rPr>
+          <w:rFonts w:asciiTheme="minorBidi" w:eastAsia="Times New Roman" w:hAnsiTheme="minorBidi"/>
+          <w:color w:val="000000"/>
+        </w:rPr>
+      </w:pPr>
+    </w:p>
+    <w:p>
+      <w:pPr>
+        <w:bidi w:val="0"/>
+        <w:spacing w:after="0"/>
+        <w:rPr>
+          <w:rFonts w:ascii="Consolas" w:hAnsi="Consolas" w:cs="Consolas"/>
+          <w:b/>
+          <w:bCs/>
+          <w:color w:val="000000"/>
+          <w:sz w:val="24"/>
+          <w:szCs w:val="24"/>
+        </w:rPr>
+      </w:pPr>
+      <w:proofErr w:type="gramStart"/>
+      <w:r>
+        <w:rPr>
+          <w:rFonts w:ascii="Consolas" w:hAnsi="Consolas" w:cs="Consolas"/>
+          <w:b/>
+          <w:bCs/>
+          <w:color w:val="000000"/>
+          <w:sz w:val="24"/>
+          <w:szCs w:val="24"/>
+        </w:rPr>
+        <w:t>public</w:t>
+      </w:r>
       <w:proofErr w:type="gramEnd"/>
       <w:r>
         <w:rPr>
@@ -10375,6 +10607,90 @@
           <w:sz w:val="24"/>
           <w:szCs w:val="24"/>
         </w:rPr>
+        <w:t xml:space="preserve"> </w:t>
+      </w:r>
+      <w:proofErr w:type="spellStart"/>
+      <w:r>
+        <w:rPr>
+          <w:rFonts w:ascii="Consolas" w:hAnsi="Consolas" w:cs="Consolas"/>
+          <w:b/>
+          <w:bCs/>
+          <w:color w:val="000000"/>
+          <w:sz w:val="24"/>
+          <w:szCs w:val="24"/>
+        </w:rPr>
+        <w:t>highestSell</w:t>
+      </w:r>
+      <w:proofErr w:type="spellEnd"/>
+      <w:r>
+        <w:rPr>
+          <w:rFonts w:ascii="Consolas" w:hAnsi="Consolas" w:cs="Consolas"/>
+          <w:b/>
+          <w:bCs/>
+          <w:color w:val="000000"/>
+          <w:sz w:val="24"/>
+          <w:szCs w:val="24"/>
+        </w:rPr>
+        <w:t>(</w:t>
+      </w:r>
+      <w:proofErr w:type="spellStart"/>
+      <w:r>
+        <w:rPr>
+          <w:rFonts w:ascii="Consolas" w:hAnsi="Consolas" w:cs="Consolas"/>
+          <w:b/>
+          <w:bCs/>
+          <w:color w:val="000000"/>
+          <w:sz w:val="24"/>
+          <w:szCs w:val="24"/>
+        </w:rPr>
+        <w:t>DateTime</w:t>
+      </w:r>
+      <w:proofErr w:type="spellEnd"/>
+      <w:r>
+        <w:rPr>
+          <w:rFonts w:ascii="Consolas" w:hAnsi="Consolas" w:cs="Consolas"/>
+          <w:b/>
+          <w:bCs/>
+          <w:color w:val="000000"/>
+          <w:sz w:val="24"/>
+          <w:szCs w:val="24"/>
+        </w:rPr>
+        <w:t xml:space="preserve"> start, </w:t>
+      </w:r>
+      <w:proofErr w:type="spellStart"/>
+      <w:r>
+        <w:rPr>
+          <w:rFonts w:ascii="Consolas" w:hAnsi="Consolas" w:cs="Consolas"/>
+          <w:b/>
+          <w:bCs/>
+          <w:color w:val="000000"/>
+          <w:sz w:val="24"/>
+          <w:szCs w:val="24"/>
+        </w:rPr>
+        <w:t>DateTime</w:t>
+      </w:r>
+      <w:proofErr w:type="spellEnd"/>
+      <w:r>
+        <w:rPr>
+          <w:rFonts w:ascii="Consolas" w:hAnsi="Consolas" w:cs="Consolas"/>
+          <w:b/>
+          <w:bCs/>
+          <w:color w:val="000000"/>
+          <w:sz w:val="24"/>
+          <w:szCs w:val="24"/>
+        </w:rPr>
+        <w:t xml:space="preserve"> end, </w:t>
+      </w:r>
+      <w:proofErr w:type="spellStart"/>
+      <w:r>
+        <w:rPr>
+          <w:rFonts w:ascii="Consolas" w:hAnsi="Consolas" w:cs="Consolas"/>
+          <w:b/>
+          <w:bCs/>
+          <w:color w:val="000000"/>
+          <w:sz w:val="24"/>
+          <w:szCs w:val="24"/>
+        </w:rPr>
         <w:t>int</w:t>
       </w:r>
       <w:proofErr w:type="spellEnd"/>
@@ -10411,51 +10727,32 @@
           <w:rFonts w:asciiTheme="minorBidi" w:eastAsia="Times New Roman" w:hAnsiTheme="minorBidi"/>
           <w:color w:val="000000"/>
         </w:rPr>
-        <w:t xml:space="preserve"> function, return the average price the commodity has bought in the </w:t>
-      </w:r>
-      <w:r>
-        <w:rPr>
-          <w:rFonts w:asciiTheme="minorBidi" w:eastAsia="Times New Roman" w:hAnsiTheme="minorBidi"/>
-          <w:color w:val="000000"/>
-        </w:rPr>
-        <w:t>last 15 hours</w:t>
-      </w:r>
-    </w:p>
-    <w:p>
-      <w:pPr>
-        <w:bidi w:val="0"/>
-        <w:spacing w:after="0"/>
-        <w:rPr>
-          <w:rFonts w:asciiTheme="minorBidi" w:eastAsia="Times New Roman" w:hAnsiTheme="minorBidi"/>
-          <w:color w:val="000000"/>
-        </w:rPr>
-      </w:pPr>
-    </w:p>
-    <w:p>
-      <w:pPr>
-        <w:bidi w:val="0"/>
-        <w:spacing w:after="0"/>
-        <w:rPr>
-          <w:rFonts w:ascii="Consolas" w:hAnsi="Consolas" w:cs="Consolas"/>
-          <w:b/>
-          <w:bCs/>
-          <w:color w:val="000000"/>
-          <w:sz w:val="24"/>
-          <w:szCs w:val="24"/>
-        </w:rPr>
-      </w:pPr>
-      <w:r>
-        <w:rPr>
-          <w:rFonts w:ascii="Consolas" w:hAnsi="Consolas" w:cs="Consolas"/>
-          <w:b/>
-          <w:bCs/>
-          <w:color w:val="000000"/>
-          <w:sz w:val="24"/>
-          <w:szCs w:val="24"/>
-        </w:rPr>
-        <w:t xml:space="preserve">public </w:t>
-      </w:r>
-      <w:proofErr w:type="spellStart"/>
+        <w:t xml:space="preserve"> function, return the highest price the commodity has bought in the specific date range. </w:t>
+      </w:r>
+    </w:p>
+    <w:p>
+      <w:pPr>
+        <w:bidi w:val="0"/>
+        <w:spacing w:after="0"/>
+        <w:rPr>
+          <w:rFonts w:asciiTheme="minorBidi" w:eastAsia="Times New Roman" w:hAnsiTheme="minorBidi"/>
+          <w:color w:val="000000"/>
+        </w:rPr>
+      </w:pPr>
+    </w:p>
+    <w:p>
+      <w:pPr>
+        <w:bidi w:val="0"/>
+        <w:spacing w:after="0"/>
+        <w:rPr>
+          <w:rFonts w:ascii="Consolas" w:hAnsi="Consolas" w:cs="Consolas"/>
+          <w:b/>
+          <w:bCs/>
+          <w:color w:val="000000"/>
+          <w:sz w:val="24"/>
+          <w:szCs w:val="24"/>
+        </w:rPr>
+      </w:pPr>
       <w:proofErr w:type="gramStart"/>
       <w:r>
         <w:rPr>
@@ -10466,6 +10763,30 @@
           <w:sz w:val="24"/>
           <w:szCs w:val="24"/>
         </w:rPr>
+        <w:t>public</w:t>
+      </w:r>
+      <w:proofErr w:type="gramEnd"/>
+      <w:r>
+        <w:rPr>
+          <w:rFonts w:ascii="Consolas" w:hAnsi="Consolas" w:cs="Consolas"/>
+          <w:b/>
+          <w:bCs/>
+          <w:color w:val="000000"/>
+          <w:sz w:val="24"/>
+          <w:szCs w:val="24"/>
+        </w:rPr>
+        <w:t xml:space="preserve"> </w:t>
+      </w:r>
+      <w:proofErr w:type="spellStart"/>
+      <w:r>
+        <w:rPr>
+          <w:rFonts w:ascii="Consolas" w:hAnsi="Consolas" w:cs="Consolas"/>
+          <w:b/>
+          <w:bCs/>
+          <w:color w:val="000000"/>
+          <w:sz w:val="24"/>
+          <w:szCs w:val="24"/>
+        </w:rPr>
         <w:t>highestSell</w:t>
       </w:r>
       <w:proofErr w:type="spellEnd"/>
@@ -10481,6 +10802,89 @@
         <w:t>(</w:t>
       </w:r>
       <w:proofErr w:type="spellStart"/>
+      <w:r>
+        <w:rPr>
+          <w:rFonts w:ascii="Consolas" w:hAnsi="Consolas" w:cs="Consolas"/>
+          <w:b/>
+          <w:bCs/>
+          <w:color w:val="000000"/>
+          <w:sz w:val="24"/>
+          <w:szCs w:val="24"/>
+        </w:rPr>
+        <w:t>int</w:t>
+      </w:r>
+      <w:proofErr w:type="spellEnd"/>
+      <w:r>
+        <w:rPr>
+          <w:rFonts w:ascii="Consolas" w:hAnsi="Consolas" w:cs="Consolas"/>
+          <w:b/>
+          <w:bCs/>
+          <w:color w:val="000000"/>
+          <w:sz w:val="24"/>
+          <w:szCs w:val="24"/>
+        </w:rPr>
+        <w:t xml:space="preserve"> commodity)</w:t>
+      </w:r>
+    </w:p>
+    <w:p>
+      <w:pPr>
+        <w:bidi w:val="0"/>
+        <w:spacing w:after="0"/>
+        <w:rPr>
+          <w:rFonts w:asciiTheme="minorBidi" w:eastAsia="Times New Roman" w:hAnsiTheme="minorBidi"/>
+          <w:color w:val="000000"/>
+        </w:rPr>
+      </w:pPr>
+      <w:r>
+        <w:rPr>
+          <w:rFonts w:asciiTheme="minorBidi" w:eastAsia="Times New Roman" w:hAnsiTheme="minorBidi"/>
+          <w:color w:val="000000"/>
+        </w:rPr>
+        <w:t>this</w:t>
+      </w:r>
+      <w:r>
+        <w:rPr>
+          <w:rFonts w:asciiTheme="minorBidi" w:eastAsia="Times New Roman" w:hAnsiTheme="minorBidi"/>
+          <w:color w:val="000000"/>
+        </w:rPr>
+        <w:t xml:space="preserve"> function, return the highest price the commodity has bought in the last 15 hours.</w:t>
+      </w:r>
+    </w:p>
+    <w:p>
+      <w:pPr>
+        <w:bidi w:val="0"/>
+        <w:spacing w:after="0"/>
+        <w:rPr>
+          <w:rFonts w:asciiTheme="minorBidi" w:eastAsia="Times New Roman" w:hAnsiTheme="minorBidi"/>
+          <w:color w:val="000000"/>
+        </w:rPr>
+      </w:pPr>
+    </w:p>
+    <w:p>
+      <w:pPr>
+        <w:bidi w:val="0"/>
+        <w:spacing w:after="0"/>
+        <w:rPr>
+          <w:rFonts w:ascii="Consolas" w:hAnsi="Consolas" w:cs="Consolas"/>
+          <w:b/>
+          <w:bCs/>
+          <w:color w:val="000000"/>
+          <w:sz w:val="24"/>
+          <w:szCs w:val="24"/>
+        </w:rPr>
+      </w:pPr>
+      <w:proofErr w:type="gramStart"/>
+      <w:r>
+        <w:rPr>
+          <w:rFonts w:ascii="Consolas" w:hAnsi="Consolas" w:cs="Consolas"/>
+          <w:b/>
+          <w:bCs/>
+          <w:color w:val="000000"/>
+          <w:sz w:val="24"/>
+          <w:szCs w:val="24"/>
+        </w:rPr>
+        <w:t>public</w:t>
+      </w:r>
       <w:proofErr w:type="gramEnd"/>
       <w:r>
         <w:rPr>
@@ -10491,6 +10895,42 @@
           <w:sz w:val="24"/>
           <w:szCs w:val="24"/>
         </w:rPr>
+        <w:t xml:space="preserve"> </w:t>
+      </w:r>
+      <w:proofErr w:type="spellStart"/>
+      <w:r>
+        <w:rPr>
+          <w:rFonts w:ascii="Consolas" w:hAnsi="Consolas" w:cs="Consolas"/>
+          <w:b/>
+          <w:bCs/>
+          <w:color w:val="000000"/>
+          <w:sz w:val="24"/>
+          <w:szCs w:val="24"/>
+        </w:rPr>
+        <w:t>numOfHighest</w:t>
+      </w:r>
+      <w:proofErr w:type="spellEnd"/>
+      <w:r>
+        <w:rPr>
+          <w:rFonts w:ascii="Consolas" w:hAnsi="Consolas" w:cs="Consolas"/>
+          <w:b/>
+          <w:bCs/>
+          <w:color w:val="000000"/>
+          <w:sz w:val="24"/>
+          <w:szCs w:val="24"/>
+        </w:rPr>
+        <w:t>(</w:t>
+      </w:r>
+      <w:proofErr w:type="spellStart"/>
+      <w:r>
+        <w:rPr>
+          <w:rFonts w:ascii="Consolas" w:hAnsi="Consolas" w:cs="Consolas"/>
+          <w:b/>
+          <w:bCs/>
+          <w:color w:val="000000"/>
+          <w:sz w:val="24"/>
+          <w:szCs w:val="24"/>
+        </w:rPr>
         <w:t>DateTime</w:t>
       </w:r>
       <w:proofErr w:type="spellEnd"/>
@@ -10575,44 +11015,46 @@
           <w:rFonts w:asciiTheme="minorBidi" w:eastAsia="Times New Roman" w:hAnsiTheme="minorBidi"/>
           <w:color w:val="000000"/>
         </w:rPr>
-        <w:t xml:space="preserve"> function, return the highest price the commodity has bought in the specific date range. </w:t>
-      </w:r>
-    </w:p>
-    <w:p>
-      <w:pPr>
-        <w:bidi w:val="0"/>
-        <w:spacing w:after="0"/>
-        <w:rPr>
-          <w:rFonts w:asciiTheme="minorBidi" w:eastAsia="Times New Roman" w:hAnsiTheme="minorBidi"/>
-          <w:color w:val="000000"/>
-        </w:rPr>
-      </w:pPr>
-    </w:p>
-    <w:p>
-      <w:pPr>
-        <w:bidi w:val="0"/>
-        <w:spacing w:after="0"/>
-        <w:rPr>
-          <w:rFonts w:ascii="Consolas" w:hAnsi="Consolas" w:cs="Consolas"/>
-          <w:b/>
-          <w:bCs/>
-          <w:color w:val="000000"/>
-          <w:sz w:val="24"/>
-          <w:szCs w:val="24"/>
-        </w:rPr>
-      </w:pPr>
-      <w:r>
-        <w:rPr>
-          <w:rFonts w:ascii="Consolas" w:hAnsi="Consolas" w:cs="Consolas"/>
-          <w:b/>
-          <w:bCs/>
-          <w:color w:val="000000"/>
-          <w:sz w:val="24"/>
-          <w:szCs w:val="24"/>
-        </w:rPr>
-        <w:t xml:space="preserve">public </w:t>
-      </w:r>
-      <w:proofErr w:type="spellStart"/>
+        <w:t xml:space="preserve"> function, return the </w:t>
+      </w:r>
+      <w:r>
+        <w:rPr>
+          <w:rFonts w:asciiTheme="minorBidi" w:eastAsia="Times New Roman" w:hAnsiTheme="minorBidi"/>
+          <w:color w:val="000000"/>
+        </w:rPr>
+        <w:t xml:space="preserve">number of times that the commodity has bought in the </w:t>
+      </w:r>
+      <w:r>
+        <w:rPr>
+          <w:rFonts w:asciiTheme="minorBidi" w:eastAsia="Times New Roman" w:hAnsiTheme="minorBidi"/>
+          <w:color w:val="000000"/>
+        </w:rPr>
+        <w:t xml:space="preserve">highest price in the specific date range. </w:t>
+      </w:r>
+    </w:p>
+    <w:p>
+      <w:pPr>
+        <w:bidi w:val="0"/>
+        <w:spacing w:after="0"/>
+        <w:rPr>
+          <w:rFonts w:asciiTheme="minorBidi" w:eastAsia="Times New Roman" w:hAnsiTheme="minorBidi"/>
+          <w:color w:val="000000"/>
+        </w:rPr>
+      </w:pPr>
+    </w:p>
+    <w:p>
+      <w:pPr>
+        <w:bidi w:val="0"/>
+        <w:spacing w:after="0"/>
+        <w:rPr>
+          <w:rFonts w:ascii="Consolas" w:hAnsi="Consolas" w:cs="Consolas"/>
+          <w:b/>
+          <w:bCs/>
+          <w:color w:val="000000"/>
+          <w:sz w:val="24"/>
+          <w:szCs w:val="24"/>
+        </w:rPr>
+      </w:pPr>
       <w:proofErr w:type="gramStart"/>
       <w:r>
         <w:rPr>
@@ -10623,7 +11065,31 @@
           <w:sz w:val="24"/>
           <w:szCs w:val="24"/>
         </w:rPr>
-        <w:t>highestSell</w:t>
+        <w:t>public</w:t>
+      </w:r>
+      <w:proofErr w:type="gramEnd"/>
+      <w:r>
+        <w:rPr>
+          <w:rFonts w:ascii="Consolas" w:hAnsi="Consolas" w:cs="Consolas"/>
+          <w:b/>
+          <w:bCs/>
+          <w:color w:val="000000"/>
+          <w:sz w:val="24"/>
+          <w:szCs w:val="24"/>
+        </w:rPr>
+        <w:t xml:space="preserve"> </w:t>
+      </w:r>
+      <w:proofErr w:type="spellStart"/>
+      <w:r>
+        <w:rPr>
+          <w:rFonts w:ascii="Consolas" w:hAnsi="Consolas" w:cs="Consolas"/>
+          <w:b/>
+          <w:bCs/>
+          <w:color w:val="000000"/>
+          <w:sz w:val="24"/>
+          <w:szCs w:val="24"/>
+        </w:rPr>
+        <w:t>numOfHighest</w:t>
       </w:r>
       <w:proofErr w:type="spellEnd"/>
       <w:r>
@@ -10638,6 +11104,89 @@
         <w:t>(</w:t>
       </w:r>
       <w:proofErr w:type="spellStart"/>
+      <w:r>
+        <w:rPr>
+          <w:rFonts w:ascii="Consolas" w:hAnsi="Consolas" w:cs="Consolas"/>
+          <w:b/>
+          <w:bCs/>
+          <w:color w:val="000000"/>
+          <w:sz w:val="24"/>
+          <w:szCs w:val="24"/>
+        </w:rPr>
+        <w:t>int</w:t>
+      </w:r>
+      <w:proofErr w:type="spellEnd"/>
+      <w:r>
+        <w:rPr>
+          <w:rFonts w:ascii="Consolas" w:hAnsi="Consolas" w:cs="Consolas"/>
+          <w:b/>
+          <w:bCs/>
+          <w:color w:val="000000"/>
+          <w:sz w:val="24"/>
+          <w:szCs w:val="24"/>
+        </w:rPr>
+        <w:t xml:space="preserve"> commodity)</w:t>
+      </w:r>
+    </w:p>
+    <w:p>
+      <w:pPr>
+        <w:bidi w:val="0"/>
+        <w:spacing w:after="0"/>
+        <w:rPr>
+          <w:rFonts w:asciiTheme="minorBidi" w:eastAsia="Times New Roman" w:hAnsiTheme="minorBidi"/>
+          <w:color w:val="000000"/>
+        </w:rPr>
+      </w:pPr>
+      <w:r>
+        <w:rPr>
+          <w:rFonts w:asciiTheme="minorBidi" w:eastAsia="Times New Roman" w:hAnsiTheme="minorBidi"/>
+          <w:color w:val="000000"/>
+        </w:rPr>
+        <w:t>this</w:t>
+      </w:r>
+      <w:r>
+        <w:rPr>
+          <w:rFonts w:asciiTheme="minorBidi" w:eastAsia="Times New Roman" w:hAnsiTheme="minorBidi"/>
+          <w:color w:val="000000"/>
+        </w:rPr>
+        <w:t xml:space="preserve"> function, return the number of times that the commodity has bought in the highest price in the last 15 hours</w:t>
+      </w:r>
+    </w:p>
+    <w:p>
+      <w:pPr>
+        <w:bidi w:val="0"/>
+        <w:spacing w:after="0"/>
+        <w:rPr>
+          <w:rFonts w:asciiTheme="minorBidi" w:eastAsia="Times New Roman" w:hAnsiTheme="minorBidi"/>
+          <w:color w:val="000000"/>
+        </w:rPr>
+      </w:pPr>
+    </w:p>
+    <w:p>
+      <w:pPr>
+        <w:bidi w:val="0"/>
+        <w:spacing w:after="0"/>
+        <w:rPr>
+          <w:rFonts w:ascii="Consolas" w:hAnsi="Consolas" w:cs="Consolas"/>
+          <w:b/>
+          <w:bCs/>
+          <w:color w:val="000000"/>
+          <w:sz w:val="24"/>
+          <w:szCs w:val="24"/>
+        </w:rPr>
+      </w:pPr>
+      <w:proofErr w:type="gramStart"/>
+      <w:r>
+        <w:rPr>
+          <w:rFonts w:ascii="Consolas" w:hAnsi="Consolas" w:cs="Consolas"/>
+          <w:b/>
+          <w:bCs/>
+          <w:color w:val="000000"/>
+          <w:sz w:val="24"/>
+          <w:szCs w:val="24"/>
+        </w:rPr>
+        <w:t>public</w:t>
+      </w:r>
       <w:proofErr w:type="gramEnd"/>
       <w:r>
         <w:rPr>
@@ -10648,6 +11197,90 @@
           <w:sz w:val="24"/>
           <w:szCs w:val="24"/>
         </w:rPr>
+        <w:t xml:space="preserve"> </w:t>
+      </w:r>
+      <w:proofErr w:type="spellStart"/>
+      <w:r>
+        <w:rPr>
+          <w:rFonts w:ascii="Consolas" w:hAnsi="Consolas" w:cs="Consolas"/>
+          <w:b/>
+          <w:bCs/>
+          <w:color w:val="000000"/>
+          <w:sz w:val="24"/>
+          <w:szCs w:val="24"/>
+        </w:rPr>
+        <w:t>lowestSell</w:t>
+      </w:r>
+      <w:proofErr w:type="spellEnd"/>
+      <w:r>
+        <w:rPr>
+          <w:rFonts w:ascii="Consolas" w:hAnsi="Consolas" w:cs="Consolas"/>
+          <w:b/>
+          <w:bCs/>
+          <w:color w:val="000000"/>
+          <w:sz w:val="24"/>
+          <w:szCs w:val="24"/>
+        </w:rPr>
+        <w:t>(</w:t>
+      </w:r>
+      <w:proofErr w:type="spellStart"/>
+      <w:r>
+        <w:rPr>
+          <w:rFonts w:ascii="Consolas" w:hAnsi="Consolas" w:cs="Consolas"/>
+          <w:b/>
+          <w:bCs/>
+          <w:color w:val="000000"/>
+          <w:sz w:val="24"/>
+          <w:szCs w:val="24"/>
+        </w:rPr>
+        <w:t>DateTime</w:t>
+      </w:r>
+      <w:proofErr w:type="spellEnd"/>
+      <w:r>
+        <w:rPr>
+          <w:rFonts w:ascii="Consolas" w:hAnsi="Consolas" w:cs="Consolas"/>
+          <w:b/>
+          <w:bCs/>
+          <w:color w:val="000000"/>
+          <w:sz w:val="24"/>
+          <w:szCs w:val="24"/>
+        </w:rPr>
+        <w:t xml:space="preserve"> start, </w:t>
+      </w:r>
+      <w:proofErr w:type="spellStart"/>
+      <w:r>
+        <w:rPr>
+          <w:rFonts w:ascii="Consolas" w:hAnsi="Consolas" w:cs="Consolas"/>
+          <w:b/>
+          <w:bCs/>
+          <w:color w:val="000000"/>
+          <w:sz w:val="24"/>
+          <w:szCs w:val="24"/>
+        </w:rPr>
+        <w:t>DateTime</w:t>
+      </w:r>
+      <w:proofErr w:type="spellEnd"/>
+      <w:r>
+        <w:rPr>
+          <w:rFonts w:ascii="Consolas" w:hAnsi="Consolas" w:cs="Consolas"/>
+          <w:b/>
+          <w:bCs/>
+          <w:color w:val="000000"/>
+          <w:sz w:val="24"/>
+          <w:szCs w:val="24"/>
+        </w:rPr>
+        <w:t xml:space="preserve"> end, </w:t>
+      </w:r>
+      <w:proofErr w:type="spellStart"/>
+      <w:r>
+        <w:rPr>
+          <w:rFonts w:ascii="Consolas" w:hAnsi="Consolas" w:cs="Consolas"/>
+          <w:b/>
+          <w:bCs/>
+          <w:color w:val="000000"/>
+          <w:sz w:val="24"/>
+          <w:szCs w:val="24"/>
+        </w:rPr>
         <w:t>int</w:t>
       </w:r>
       <w:proofErr w:type="spellEnd"/>
@@ -10684,44 +11317,32 @@
           <w:rFonts w:asciiTheme="minorBidi" w:eastAsia="Times New Roman" w:hAnsiTheme="minorBidi"/>
           <w:color w:val="000000"/>
         </w:rPr>
-        <w:t xml:space="preserve"> function, return the highest price the commodity has bought in the last 15 hours.</w:t>
-      </w:r>
-    </w:p>
-    <w:p>
-      <w:pPr>
-        <w:bidi w:val="0"/>
-        <w:spacing w:after="0"/>
-        <w:rPr>
-          <w:rFonts w:asciiTheme="minorBidi" w:eastAsia="Times New Roman" w:hAnsiTheme="minorBidi"/>
-          <w:color w:val="000000"/>
-        </w:rPr>
-      </w:pPr>
-    </w:p>
-    <w:p>
-      <w:pPr>
-        <w:bidi w:val="0"/>
-        <w:spacing w:after="0"/>
-        <w:rPr>
-          <w:rFonts w:ascii="Consolas" w:hAnsi="Consolas" w:cs="Consolas"/>
-          <w:b/>
-          <w:bCs/>
-          <w:color w:val="000000"/>
-          <w:sz w:val="24"/>
-          <w:szCs w:val="24"/>
-        </w:rPr>
-      </w:pPr>
-      <w:r>
-        <w:rPr>
-          <w:rFonts w:ascii="Consolas" w:hAnsi="Consolas" w:cs="Consolas"/>
-          <w:b/>
-          <w:bCs/>
-          <w:color w:val="000000"/>
-          <w:sz w:val="24"/>
-          <w:szCs w:val="24"/>
-        </w:rPr>
-        <w:t xml:space="preserve">public </w:t>
-      </w:r>
-      <w:proofErr w:type="spellStart"/>
+        <w:t xml:space="preserve"> function, return the lowest price the commodity has bought in the specific date range. </w:t>
+      </w:r>
+    </w:p>
+    <w:p>
+      <w:pPr>
+        <w:bidi w:val="0"/>
+        <w:spacing w:after="0"/>
+        <w:rPr>
+          <w:rFonts w:asciiTheme="minorBidi" w:eastAsia="Times New Roman" w:hAnsiTheme="minorBidi"/>
+          <w:color w:val="000000"/>
+        </w:rPr>
+      </w:pPr>
+    </w:p>
+    <w:p>
+      <w:pPr>
+        <w:bidi w:val="0"/>
+        <w:spacing w:after="0"/>
+        <w:rPr>
+          <w:rFonts w:ascii="Consolas" w:hAnsi="Consolas" w:cs="Consolas"/>
+          <w:b/>
+          <w:bCs/>
+          <w:color w:val="000000"/>
+          <w:sz w:val="24"/>
+          <w:szCs w:val="24"/>
+        </w:rPr>
+      </w:pPr>
       <w:proofErr w:type="gramStart"/>
       <w:r>
         <w:rPr>
@@ -10732,7 +11353,31 @@
           <w:sz w:val="24"/>
           <w:szCs w:val="24"/>
         </w:rPr>
-        <w:t>numOfHighest</w:t>
+        <w:t>public</w:t>
+      </w:r>
+      <w:proofErr w:type="gramEnd"/>
+      <w:r>
+        <w:rPr>
+          <w:rFonts w:ascii="Consolas" w:hAnsi="Consolas" w:cs="Consolas"/>
+          <w:b/>
+          <w:bCs/>
+          <w:color w:val="000000"/>
+          <w:sz w:val="24"/>
+          <w:szCs w:val="24"/>
+        </w:rPr>
+        <w:t xml:space="preserve"> </w:t>
+      </w:r>
+      <w:proofErr w:type="spellStart"/>
+      <w:r>
+        <w:rPr>
+          <w:rFonts w:ascii="Consolas" w:hAnsi="Consolas" w:cs="Consolas"/>
+          <w:b/>
+          <w:bCs/>
+          <w:color w:val="000000"/>
+          <w:sz w:val="24"/>
+          <w:szCs w:val="24"/>
+        </w:rPr>
+        <w:t>lowestSell</w:t>
       </w:r>
       <w:proofErr w:type="spellEnd"/>
       <w:r>
@@ -10747,6 +11392,89 @@
         <w:t>(</w:t>
       </w:r>
       <w:proofErr w:type="spellStart"/>
+      <w:r>
+        <w:rPr>
+          <w:rFonts w:ascii="Consolas" w:hAnsi="Consolas" w:cs="Consolas"/>
+          <w:b/>
+          <w:bCs/>
+          <w:color w:val="000000"/>
+          <w:sz w:val="24"/>
+          <w:szCs w:val="24"/>
+        </w:rPr>
+        <w:t>int</w:t>
+      </w:r>
+      <w:proofErr w:type="spellEnd"/>
+      <w:r>
+        <w:rPr>
+          <w:rFonts w:ascii="Consolas" w:hAnsi="Consolas" w:cs="Consolas"/>
+          <w:b/>
+          <w:bCs/>
+          <w:color w:val="000000"/>
+          <w:sz w:val="24"/>
+          <w:szCs w:val="24"/>
+        </w:rPr>
+        <w:t xml:space="preserve"> commodity)</w:t>
+      </w:r>
+    </w:p>
+    <w:p>
+      <w:pPr>
+        <w:bidi w:val="0"/>
+        <w:spacing w:after="0"/>
+        <w:rPr>
+          <w:rFonts w:asciiTheme="minorBidi" w:eastAsia="Times New Roman" w:hAnsiTheme="minorBidi"/>
+          <w:color w:val="000000"/>
+        </w:rPr>
+      </w:pPr>
+      <w:r>
+        <w:rPr>
+          <w:rFonts w:asciiTheme="minorBidi" w:eastAsia="Times New Roman" w:hAnsiTheme="minorBidi"/>
+          <w:color w:val="000000"/>
+        </w:rPr>
+        <w:t>this</w:t>
+      </w:r>
+      <w:r>
+        <w:rPr>
+          <w:rFonts w:asciiTheme="minorBidi" w:eastAsia="Times New Roman" w:hAnsiTheme="minorBidi"/>
+          <w:color w:val="000000"/>
+        </w:rPr>
+        <w:t xml:space="preserve"> function, return the lowest price the commodity has bought in the last 15 hours.</w:t>
+      </w:r>
+    </w:p>
+    <w:p>
+      <w:pPr>
+        <w:bidi w:val="0"/>
+        <w:spacing w:after="0"/>
+        <w:rPr>
+          <w:rFonts w:asciiTheme="minorBidi" w:eastAsia="Times New Roman" w:hAnsiTheme="minorBidi"/>
+          <w:color w:val="000000"/>
+        </w:rPr>
+      </w:pPr>
+    </w:p>
+    <w:p>
+      <w:pPr>
+        <w:bidi w:val="0"/>
+        <w:spacing w:after="0"/>
+        <w:rPr>
+          <w:rFonts w:ascii="Consolas" w:hAnsi="Consolas" w:cs="Consolas"/>
+          <w:b/>
+          <w:bCs/>
+          <w:color w:val="000000"/>
+          <w:sz w:val="24"/>
+          <w:szCs w:val="24"/>
+        </w:rPr>
+      </w:pPr>
+      <w:proofErr w:type="gramStart"/>
+      <w:r>
+        <w:rPr>
+          <w:rFonts w:ascii="Consolas" w:hAnsi="Consolas" w:cs="Consolas"/>
+          <w:b/>
+          <w:bCs/>
+          <w:color w:val="000000"/>
+          <w:sz w:val="24"/>
+          <w:szCs w:val="24"/>
+        </w:rPr>
+        <w:t>public</w:t>
+      </w:r>
       <w:proofErr w:type="gramEnd"/>
       <w:r>
         <w:rPr>
@@ -10757,6 +11485,42 @@
           <w:sz w:val="24"/>
           <w:szCs w:val="24"/>
         </w:rPr>
+        <w:t xml:space="preserve"> </w:t>
+      </w:r>
+      <w:proofErr w:type="spellStart"/>
+      <w:r>
+        <w:rPr>
+          <w:rFonts w:ascii="Consolas" w:hAnsi="Consolas" w:cs="Consolas"/>
+          <w:b/>
+          <w:bCs/>
+          <w:color w:val="000000"/>
+          <w:sz w:val="24"/>
+          <w:szCs w:val="24"/>
+        </w:rPr>
+        <w:t>numOfLowest</w:t>
+      </w:r>
+      <w:proofErr w:type="spellEnd"/>
+      <w:r>
+        <w:rPr>
+          <w:rFonts w:ascii="Consolas" w:hAnsi="Consolas" w:cs="Consolas"/>
+          <w:b/>
+          <w:bCs/>
+          <w:color w:val="000000"/>
+          <w:sz w:val="24"/>
+          <w:szCs w:val="24"/>
+        </w:rPr>
+        <w:t>(</w:t>
+      </w:r>
+      <w:proofErr w:type="spellStart"/>
+      <w:r>
+        <w:rPr>
+          <w:rFonts w:ascii="Consolas" w:hAnsi="Consolas" w:cs="Consolas"/>
+          <w:b/>
+          <w:bCs/>
+          <w:color w:val="000000"/>
+          <w:sz w:val="24"/>
+          <w:szCs w:val="24"/>
+        </w:rPr>
         <w:t>DateTime</w:t>
       </w:r>
       <w:proofErr w:type="spellEnd"/>
@@ -10841,58 +11605,42 @@
           <w:rFonts w:asciiTheme="minorBidi" w:eastAsia="Times New Roman" w:hAnsiTheme="minorBidi"/>
           <w:color w:val="000000"/>
         </w:rPr>
-        <w:t xml:space="preserve"> function, return the </w:t>
-      </w:r>
-      <w:r>
-        <w:rPr>
-          <w:rFonts w:asciiTheme="minorBidi" w:eastAsia="Times New Roman" w:hAnsiTheme="minorBidi"/>
-          <w:color w:val="000000"/>
-        </w:rPr>
-        <w:t xml:space="preserve">number of times that the commodity has bought in the </w:t>
-      </w:r>
-      <w:r>
-        <w:rPr>
-          <w:rFonts w:asciiTheme="minorBidi" w:eastAsia="Times New Roman" w:hAnsiTheme="minorBidi"/>
-          <w:color w:val="000000"/>
-        </w:rPr>
-        <w:t xml:space="preserve">highest price in the specific date range. </w:t>
-      </w:r>
-    </w:p>
-    <w:p>
-      <w:pPr>
-        <w:bidi w:val="0"/>
-        <w:spacing w:after="0"/>
-        <w:rPr>
-          <w:rFonts w:asciiTheme="minorBidi" w:eastAsia="Times New Roman" w:hAnsiTheme="minorBidi"/>
-          <w:color w:val="000000"/>
-        </w:rPr>
-      </w:pPr>
-    </w:p>
-    <w:p>
-      <w:pPr>
-        <w:bidi w:val="0"/>
-        <w:spacing w:after="0"/>
-        <w:rPr>
-          <w:rFonts w:ascii="Consolas" w:hAnsi="Consolas" w:cs="Consolas"/>
-          <w:b/>
-          <w:bCs/>
-          <w:color w:val="000000"/>
-          <w:sz w:val="24"/>
-          <w:szCs w:val="24"/>
-        </w:rPr>
-      </w:pPr>
-      <w:r>
-        <w:rPr>
-          <w:rFonts w:ascii="Consolas" w:hAnsi="Consolas" w:cs="Consolas"/>
-          <w:b/>
-          <w:bCs/>
-          <w:color w:val="000000"/>
-          <w:sz w:val="24"/>
-          <w:szCs w:val="24"/>
-        </w:rPr>
-        <w:t xml:space="preserve">public </w:t>
-      </w:r>
-      <w:proofErr w:type="spellStart"/>
+        <w:t xml:space="preserve"> function, return the number of times that the commodity has bought in the </w:t>
+      </w:r>
+      <w:r>
+        <w:rPr>
+          <w:rFonts w:asciiTheme="minorBidi" w:eastAsia="Times New Roman" w:hAnsiTheme="minorBidi"/>
+          <w:color w:val="000000"/>
+        </w:rPr>
+        <w:t>lowest</w:t>
+      </w:r>
+      <w:r>
+        <w:rPr>
+          <w:rFonts w:asciiTheme="minorBidi" w:eastAsia="Times New Roman" w:hAnsiTheme="minorBidi"/>
+          <w:color w:val="000000"/>
+        </w:rPr>
+        <w:t xml:space="preserve"> price in the specific date range. </w:t>
+      </w:r>
+    </w:p>
+    <w:p>
+      <w:pPr>
+        <w:bidi w:val="0"/>
+        <w:spacing w:after="0"/>
+        <w:rPr>
+          <w:rFonts w:asciiTheme="minorBidi" w:eastAsia="Times New Roman" w:hAnsiTheme="minorBidi"/>
+          <w:color w:val="000000"/>
+        </w:rPr>
+      </w:pPr>
+    </w:p>
+    <w:p>
+      <w:pPr>
+        <w:bidi w:val="0"/>
+        <w:spacing w:after="0"/>
+        <w:rPr>
+          <w:rFonts w:asciiTheme="minorBidi" w:eastAsia="Times New Roman" w:hAnsiTheme="minorBidi"/>
+          <w:color w:val="000000"/>
+        </w:rPr>
+      </w:pPr>
       <w:proofErr w:type="gramStart"/>
       <w:r>
         <w:rPr>
@@ -10903,7 +11651,31 @@
           <w:sz w:val="24"/>
           <w:szCs w:val="24"/>
         </w:rPr>
-        <w:t>numOfHighest</w:t>
+        <w:t>public</w:t>
+      </w:r>
+      <w:proofErr w:type="gramEnd"/>
+      <w:r>
+        <w:rPr>
+          <w:rFonts w:ascii="Consolas" w:hAnsi="Consolas" w:cs="Consolas"/>
+          <w:b/>
+          <w:bCs/>
+          <w:color w:val="000000"/>
+          <w:sz w:val="24"/>
+          <w:szCs w:val="24"/>
+        </w:rPr>
+        <w:t xml:space="preserve"> </w:t>
+      </w:r>
+      <w:proofErr w:type="spellStart"/>
+      <w:r>
+        <w:rPr>
+          <w:rFonts w:ascii="Consolas" w:hAnsi="Consolas" w:cs="Consolas"/>
+          <w:b/>
+          <w:bCs/>
+          <w:color w:val="000000"/>
+          <w:sz w:val="24"/>
+          <w:szCs w:val="24"/>
+        </w:rPr>
+        <w:t>numOfLowest</w:t>
       </w:r>
       <w:proofErr w:type="spellEnd"/>
       <w:r>
@@ -10918,6 +11690,89 @@
         <w:t>(</w:t>
       </w:r>
       <w:proofErr w:type="spellStart"/>
+      <w:r>
+        <w:rPr>
+          <w:rFonts w:ascii="Consolas" w:hAnsi="Consolas" w:cs="Consolas"/>
+          <w:b/>
+          <w:bCs/>
+          <w:color w:val="000000"/>
+          <w:sz w:val="24"/>
+          <w:szCs w:val="24"/>
+        </w:rPr>
+        <w:t>int</w:t>
+      </w:r>
+      <w:proofErr w:type="spellEnd"/>
+      <w:r>
+        <w:rPr>
+          <w:rFonts w:ascii="Consolas" w:hAnsi="Consolas" w:cs="Consolas"/>
+          <w:b/>
+          <w:bCs/>
+          <w:color w:val="000000"/>
+          <w:sz w:val="24"/>
+          <w:szCs w:val="24"/>
+        </w:rPr>
+        <w:t xml:space="preserve"> commodity)</w:t>
+      </w:r>
+    </w:p>
+    <w:p>
+      <w:pPr>
+        <w:bidi w:val="0"/>
+        <w:spacing w:after="0"/>
+        <w:rPr>
+          <w:rFonts w:asciiTheme="minorBidi" w:eastAsia="Times New Roman" w:hAnsiTheme="minorBidi"/>
+          <w:color w:val="000000"/>
+        </w:rPr>
+      </w:pPr>
+      <w:r>
+        <w:rPr>
+          <w:rFonts w:asciiTheme="minorBidi" w:eastAsia="Times New Roman" w:hAnsiTheme="minorBidi"/>
+          <w:color w:val="000000"/>
+        </w:rPr>
+        <w:t>this</w:t>
+      </w:r>
+      <w:r>
+        <w:rPr>
+          <w:rFonts w:asciiTheme="minorBidi" w:eastAsia="Times New Roman" w:hAnsiTheme="minorBidi"/>
+          <w:color w:val="000000"/>
+        </w:rPr>
+        <w:t xml:space="preserve"> function, return the number of times that the commodity has bought in the lowest price in the last 15 hours</w:t>
+      </w:r>
+    </w:p>
+    <w:p>
+      <w:pPr>
+        <w:bidi w:val="0"/>
+        <w:spacing w:after="0"/>
+        <w:rPr>
+          <w:rFonts w:asciiTheme="minorBidi" w:eastAsia="Times New Roman" w:hAnsiTheme="minorBidi"/>
+          <w:color w:val="000000"/>
+        </w:rPr>
+      </w:pPr>
+    </w:p>
+    <w:p>
+      <w:pPr>
+        <w:bidi w:val="0"/>
+        <w:spacing w:after="0"/>
+        <w:rPr>
+          <w:rFonts w:ascii="Consolas" w:hAnsi="Consolas" w:cs="Consolas"/>
+          <w:b/>
+          <w:bCs/>
+          <w:color w:val="000000"/>
+          <w:sz w:val="24"/>
+          <w:szCs w:val="24"/>
+        </w:rPr>
+      </w:pPr>
+      <w:proofErr w:type="gramStart"/>
+      <w:r>
+        <w:rPr>
+          <w:rFonts w:ascii="Consolas" w:hAnsi="Consolas" w:cs="Consolas"/>
+          <w:b/>
+          <w:bCs/>
+          <w:color w:val="000000"/>
+          <w:sz w:val="24"/>
+          <w:szCs w:val="24"/>
+        </w:rPr>
+        <w:t>public</w:t>
+      </w:r>
       <w:proofErr w:type="gramEnd"/>
       <w:r>
         <w:rPr>
@@ -10928,6 +11783,90 @@
           <w:sz w:val="24"/>
           <w:szCs w:val="24"/>
         </w:rPr>
+        <w:t xml:space="preserve"> </w:t>
+      </w:r>
+      <w:proofErr w:type="spellStart"/>
+      <w:r>
+        <w:rPr>
+          <w:rFonts w:ascii="Consolas" w:hAnsi="Consolas" w:cs="Consolas"/>
+          <w:b/>
+          <w:bCs/>
+          <w:color w:val="000000"/>
+          <w:sz w:val="24"/>
+          <w:szCs w:val="24"/>
+        </w:rPr>
+        <w:t>avgPerday</w:t>
+      </w:r>
+      <w:proofErr w:type="spellEnd"/>
+      <w:r>
+        <w:rPr>
+          <w:rFonts w:ascii="Consolas" w:hAnsi="Consolas" w:cs="Consolas"/>
+          <w:b/>
+          <w:bCs/>
+          <w:color w:val="000000"/>
+          <w:sz w:val="24"/>
+          <w:szCs w:val="24"/>
+        </w:rPr>
+        <w:t>(</w:t>
+      </w:r>
+      <w:proofErr w:type="spellStart"/>
+      <w:r>
+        <w:rPr>
+          <w:rFonts w:ascii="Consolas" w:hAnsi="Consolas" w:cs="Consolas"/>
+          <w:b/>
+          <w:bCs/>
+          <w:color w:val="000000"/>
+          <w:sz w:val="24"/>
+          <w:szCs w:val="24"/>
+        </w:rPr>
+        <w:t>DateTime</w:t>
+      </w:r>
+      <w:proofErr w:type="spellEnd"/>
+      <w:r>
+        <w:rPr>
+          <w:rFonts w:ascii="Consolas" w:hAnsi="Consolas" w:cs="Consolas"/>
+          <w:b/>
+          <w:bCs/>
+          <w:color w:val="000000"/>
+          <w:sz w:val="24"/>
+          <w:szCs w:val="24"/>
+        </w:rPr>
+        <w:t xml:space="preserve"> start, </w:t>
+      </w:r>
+      <w:proofErr w:type="spellStart"/>
+      <w:r>
+        <w:rPr>
+          <w:rFonts w:ascii="Consolas" w:hAnsi="Consolas" w:cs="Consolas"/>
+          <w:b/>
+          <w:bCs/>
+          <w:color w:val="000000"/>
+          <w:sz w:val="24"/>
+          <w:szCs w:val="24"/>
+        </w:rPr>
+        <w:t>DateTime</w:t>
+      </w:r>
+      <w:proofErr w:type="spellEnd"/>
+      <w:r>
+        <w:rPr>
+          <w:rFonts w:ascii="Consolas" w:hAnsi="Consolas" w:cs="Consolas"/>
+          <w:b/>
+          <w:bCs/>
+          <w:color w:val="000000"/>
+          <w:sz w:val="24"/>
+          <w:szCs w:val="24"/>
+        </w:rPr>
+        <w:t xml:space="preserve"> end, </w:t>
+      </w:r>
+      <w:proofErr w:type="spellStart"/>
+      <w:r>
+        <w:rPr>
+          <w:rFonts w:ascii="Consolas" w:hAnsi="Consolas" w:cs="Consolas"/>
+          <w:b/>
+          <w:bCs/>
+          <w:color w:val="000000"/>
+          <w:sz w:val="24"/>
+          <w:szCs w:val="24"/>
+        </w:rPr>
         <w:t>int</w:t>
       </w:r>
       <w:proofErr w:type="spellEnd"/>
@@ -10957,51 +11896,32 @@
           <w:rFonts w:asciiTheme="minorBidi" w:eastAsia="Times New Roman" w:hAnsiTheme="minorBidi"/>
           <w:color w:val="000000"/>
         </w:rPr>
-        <w:t>this</w:t>
-      </w:r>
-      <w:r>
-        <w:rPr>
-          <w:rFonts w:asciiTheme="minorBidi" w:eastAsia="Times New Roman" w:hAnsiTheme="minorBidi"/>
-          <w:color w:val="000000"/>
-        </w:rPr>
-        <w:t xml:space="preserve"> function, return the number of times that the commodity has bought in the highest price in the last 15 hours</w:t>
-      </w:r>
-    </w:p>
-    <w:p>
-      <w:pPr>
-        <w:bidi w:val="0"/>
-        <w:spacing w:after="0"/>
-        <w:rPr>
-          <w:rFonts w:asciiTheme="minorBidi" w:eastAsia="Times New Roman" w:hAnsiTheme="minorBidi"/>
-          <w:color w:val="000000"/>
-        </w:rPr>
-      </w:pPr>
-    </w:p>
-    <w:p>
-      <w:pPr>
-        <w:bidi w:val="0"/>
-        <w:spacing w:after="0"/>
-        <w:rPr>
-          <w:rFonts w:ascii="Consolas" w:hAnsi="Consolas" w:cs="Consolas"/>
-          <w:b/>
-          <w:bCs/>
-          <w:color w:val="000000"/>
-          <w:sz w:val="24"/>
-          <w:szCs w:val="24"/>
-        </w:rPr>
-      </w:pPr>
-      <w:r>
-        <w:rPr>
-          <w:rFonts w:ascii="Consolas" w:hAnsi="Consolas" w:cs="Consolas"/>
-          <w:b/>
-          <w:bCs/>
-          <w:color w:val="000000"/>
-          <w:sz w:val="24"/>
-          <w:szCs w:val="24"/>
-        </w:rPr>
-        <w:t xml:space="preserve">public </w:t>
-      </w:r>
-      <w:proofErr w:type="spellStart"/>
+        <w:t>this function returns an array that contain the average price of the commodity per days in the specific date range.</w:t>
+      </w:r>
+    </w:p>
+    <w:p>
+      <w:pPr>
+        <w:bidi w:val="0"/>
+        <w:spacing w:after="0"/>
+        <w:rPr>
+          <w:rFonts w:asciiTheme="minorBidi" w:eastAsia="Times New Roman" w:hAnsiTheme="minorBidi"/>
+          <w:color w:val="000000"/>
+        </w:rPr>
+      </w:pPr>
+    </w:p>
+    <w:p>
+      <w:pPr>
+        <w:bidi w:val="0"/>
+        <w:spacing w:after="0"/>
+        <w:rPr>
+          <w:rFonts w:ascii="Consolas" w:hAnsi="Consolas" w:cs="Consolas"/>
+          <w:b/>
+          <w:bCs/>
+          <w:color w:val="000000"/>
+          <w:sz w:val="24"/>
+          <w:szCs w:val="24"/>
+        </w:rPr>
+      </w:pPr>
       <w:proofErr w:type="gramStart"/>
       <w:r>
         <w:rPr>
@@ -11012,7 +11932,31 @@
           <w:sz w:val="24"/>
           <w:szCs w:val="24"/>
         </w:rPr>
-        <w:t>lowestSell</w:t>
+        <w:t>public</w:t>
+      </w:r>
+      <w:proofErr w:type="gramEnd"/>
+      <w:r>
+        <w:rPr>
+          <w:rFonts w:ascii="Consolas" w:hAnsi="Consolas" w:cs="Consolas"/>
+          <w:b/>
+          <w:bCs/>
+          <w:color w:val="000000"/>
+          <w:sz w:val="24"/>
+          <w:szCs w:val="24"/>
+        </w:rPr>
+        <w:t xml:space="preserve"> </w:t>
+      </w:r>
+      <w:proofErr w:type="spellStart"/>
+      <w:r>
+        <w:rPr>
+          <w:rFonts w:ascii="Consolas" w:hAnsi="Consolas" w:cs="Consolas"/>
+          <w:b/>
+          <w:bCs/>
+          <w:color w:val="000000"/>
+          <w:sz w:val="24"/>
+          <w:szCs w:val="24"/>
+        </w:rPr>
+        <w:t>avgPerday</w:t>
       </w:r>
       <w:proofErr w:type="spellEnd"/>
       <w:r>
@@ -11027,699 +11971,6 @@
         <w:t>(</w:t>
       </w:r>
       <w:proofErr w:type="spellStart"/>
-      <w:proofErr w:type="gramEnd"/>
-      <w:r>
-        <w:rPr>
-          <w:rFonts w:ascii="Consolas" w:hAnsi="Consolas" w:cs="Consolas"/>
-          <w:b/>
-          <w:bCs/>
-          <w:color w:val="000000"/>
-          <w:sz w:val="24"/>
-          <w:szCs w:val="24"/>
-        </w:rPr>
-        <w:t>DateTime</w:t>
-      </w:r>
-      <w:proofErr w:type="spellEnd"/>
-      <w:r>
-        <w:rPr>
-          <w:rFonts w:ascii="Consolas" w:hAnsi="Consolas" w:cs="Consolas"/>
-          <w:b/>
-          <w:bCs/>
-          <w:color w:val="000000"/>
-          <w:sz w:val="24"/>
-          <w:szCs w:val="24"/>
-        </w:rPr>
-        <w:t xml:space="preserve"> start, </w:t>
-      </w:r>
-      <w:proofErr w:type="spellStart"/>
-      <w:r>
-        <w:rPr>
-          <w:rFonts w:ascii="Consolas" w:hAnsi="Consolas" w:cs="Consolas"/>
-          <w:b/>
-          <w:bCs/>
-          <w:color w:val="000000"/>
-          <w:sz w:val="24"/>
-          <w:szCs w:val="24"/>
-        </w:rPr>
-        <w:t>DateTime</w:t>
-      </w:r>
-      <w:proofErr w:type="spellEnd"/>
-      <w:r>
-        <w:rPr>
-          <w:rFonts w:ascii="Consolas" w:hAnsi="Consolas" w:cs="Consolas"/>
-          <w:b/>
-          <w:bCs/>
-          <w:color w:val="000000"/>
-          <w:sz w:val="24"/>
-          <w:szCs w:val="24"/>
-        </w:rPr>
-        <w:t xml:space="preserve"> end, </w:t>
-      </w:r>
-      <w:proofErr w:type="spellStart"/>
-      <w:r>
-        <w:rPr>
-          <w:rFonts w:ascii="Consolas" w:hAnsi="Consolas" w:cs="Consolas"/>
-          <w:b/>
-          <w:bCs/>
-          <w:color w:val="000000"/>
-          <w:sz w:val="24"/>
-          <w:szCs w:val="24"/>
-        </w:rPr>
-        <w:t>int</w:t>
-      </w:r>
-      <w:proofErr w:type="spellEnd"/>
-      <w:r>
-        <w:rPr>
-          <w:rFonts w:ascii="Consolas" w:hAnsi="Consolas" w:cs="Consolas"/>
-          <w:b/>
-          <w:bCs/>
-          <w:color w:val="000000"/>
-          <w:sz w:val="24"/>
-          <w:szCs w:val="24"/>
-        </w:rPr>
-        <w:t xml:space="preserve"> commodity)</w:t>
-      </w:r>
-    </w:p>
-    <w:p>
-      <w:pPr>
-        <w:bidi w:val="0"/>
-        <w:spacing w:after="0"/>
-        <w:rPr>
-          <w:rFonts w:asciiTheme="minorBidi" w:eastAsia="Times New Roman" w:hAnsiTheme="minorBidi"/>
-          <w:color w:val="000000"/>
-        </w:rPr>
-      </w:pPr>
-      <w:r>
-        <w:rPr>
-          <w:rFonts w:asciiTheme="minorBidi" w:eastAsia="Times New Roman" w:hAnsiTheme="minorBidi"/>
-          <w:color w:val="000000"/>
-        </w:rPr>
-        <w:t>this</w:t>
-      </w:r>
-      <w:r>
-        <w:rPr>
-          <w:rFonts w:asciiTheme="minorBidi" w:eastAsia="Times New Roman" w:hAnsiTheme="minorBidi"/>
-          <w:color w:val="000000"/>
-        </w:rPr>
-        <w:t xml:space="preserve"> function, return the lowest price the commodity has bought in the specific date range. </w:t>
-      </w:r>
-    </w:p>
-    <w:p>
-      <w:pPr>
-        <w:bidi w:val="0"/>
-        <w:spacing w:after="0"/>
-        <w:rPr>
-          <w:rFonts w:asciiTheme="minorBidi" w:eastAsia="Times New Roman" w:hAnsiTheme="minorBidi"/>
-          <w:color w:val="000000"/>
-        </w:rPr>
-      </w:pPr>
-    </w:p>
-    <w:p>
-      <w:pPr>
-        <w:bidi w:val="0"/>
-        <w:spacing w:after="0"/>
-        <w:rPr>
-          <w:rFonts w:ascii="Consolas" w:hAnsi="Consolas" w:cs="Consolas"/>
-          <w:b/>
-          <w:bCs/>
-          <w:color w:val="000000"/>
-          <w:sz w:val="24"/>
-          <w:szCs w:val="24"/>
-        </w:rPr>
-      </w:pPr>
-      <w:r>
-        <w:rPr>
-          <w:rFonts w:ascii="Consolas" w:hAnsi="Consolas" w:cs="Consolas"/>
-          <w:b/>
-          <w:bCs/>
-          <w:color w:val="000000"/>
-          <w:sz w:val="24"/>
-          <w:szCs w:val="24"/>
-        </w:rPr>
-        <w:t xml:space="preserve">public </w:t>
-      </w:r>
-      <w:proofErr w:type="spellStart"/>
-      <w:proofErr w:type="gramStart"/>
-      <w:r>
-        <w:rPr>
-          <w:rFonts w:ascii="Consolas" w:hAnsi="Consolas" w:cs="Consolas"/>
-          <w:b/>
-          <w:bCs/>
-          <w:color w:val="000000"/>
-          <w:sz w:val="24"/>
-          <w:szCs w:val="24"/>
-        </w:rPr>
-        <w:t>lowestSell</w:t>
-      </w:r>
-      <w:proofErr w:type="spellEnd"/>
-      <w:r>
-        <w:rPr>
-          <w:rFonts w:ascii="Consolas" w:hAnsi="Consolas" w:cs="Consolas"/>
-          <w:b/>
-          <w:bCs/>
-          <w:color w:val="000000"/>
-          <w:sz w:val="24"/>
-          <w:szCs w:val="24"/>
-        </w:rPr>
-        <w:t>(</w:t>
-      </w:r>
-      <w:proofErr w:type="spellStart"/>
-      <w:proofErr w:type="gramEnd"/>
-      <w:r>
-        <w:rPr>
-          <w:rFonts w:ascii="Consolas" w:hAnsi="Consolas" w:cs="Consolas"/>
-          <w:b/>
-          <w:bCs/>
-          <w:color w:val="000000"/>
-          <w:sz w:val="24"/>
-          <w:szCs w:val="24"/>
-        </w:rPr>
-        <w:t>int</w:t>
-      </w:r>
-      <w:proofErr w:type="spellEnd"/>
-      <w:r>
-        <w:rPr>
-          <w:rFonts w:ascii="Consolas" w:hAnsi="Consolas" w:cs="Consolas"/>
-          <w:b/>
-          <w:bCs/>
-          <w:color w:val="000000"/>
-          <w:sz w:val="24"/>
-          <w:szCs w:val="24"/>
-        </w:rPr>
-        <w:t xml:space="preserve"> commodity)</w:t>
-      </w:r>
-    </w:p>
-    <w:p>
-      <w:pPr>
-        <w:bidi w:val="0"/>
-        <w:spacing w:after="0"/>
-        <w:rPr>
-          <w:rFonts w:asciiTheme="minorBidi" w:eastAsia="Times New Roman" w:hAnsiTheme="minorBidi"/>
-          <w:color w:val="000000"/>
-        </w:rPr>
-      </w:pPr>
-      <w:r>
-        <w:rPr>
-          <w:rFonts w:asciiTheme="minorBidi" w:eastAsia="Times New Roman" w:hAnsiTheme="minorBidi"/>
-          <w:color w:val="000000"/>
-        </w:rPr>
-        <w:t>this</w:t>
-      </w:r>
-      <w:r>
-        <w:rPr>
-          <w:rFonts w:asciiTheme="minorBidi" w:eastAsia="Times New Roman" w:hAnsiTheme="minorBidi"/>
-          <w:color w:val="000000"/>
-        </w:rPr>
-        <w:t xml:space="preserve"> function, return the lowest price the commodity has bought in the last 15 hours.</w:t>
-      </w:r>
-    </w:p>
-    <w:p>
-      <w:pPr>
-        <w:bidi w:val="0"/>
-        <w:spacing w:after="0"/>
-        <w:rPr>
-          <w:rFonts w:asciiTheme="minorBidi" w:eastAsia="Times New Roman" w:hAnsiTheme="minorBidi"/>
-          <w:color w:val="000000"/>
-        </w:rPr>
-      </w:pPr>
-    </w:p>
-    <w:p>
-      <w:pPr>
-        <w:bidi w:val="0"/>
-        <w:spacing w:after="0"/>
-        <w:rPr>
-          <w:rFonts w:ascii="Consolas" w:hAnsi="Consolas" w:cs="Consolas"/>
-          <w:b/>
-          <w:bCs/>
-          <w:color w:val="000000"/>
-          <w:sz w:val="24"/>
-          <w:szCs w:val="24"/>
-        </w:rPr>
-      </w:pPr>
-      <w:r>
-        <w:rPr>
-          <w:rFonts w:ascii="Consolas" w:hAnsi="Consolas" w:cs="Consolas"/>
-          <w:b/>
-          <w:bCs/>
-          <w:color w:val="000000"/>
-          <w:sz w:val="24"/>
-          <w:szCs w:val="24"/>
-        </w:rPr>
-        <w:t xml:space="preserve">public </w:t>
-      </w:r>
-      <w:proofErr w:type="spellStart"/>
-      <w:proofErr w:type="gramStart"/>
-      <w:r>
-        <w:rPr>
-          <w:rFonts w:ascii="Consolas" w:hAnsi="Consolas" w:cs="Consolas"/>
-          <w:b/>
-          <w:bCs/>
-          <w:color w:val="000000"/>
-          <w:sz w:val="24"/>
-          <w:szCs w:val="24"/>
-        </w:rPr>
-        <w:t>numOfLowest</w:t>
-      </w:r>
-      <w:proofErr w:type="spellEnd"/>
-      <w:r>
-        <w:rPr>
-          <w:rFonts w:ascii="Consolas" w:hAnsi="Consolas" w:cs="Consolas"/>
-          <w:b/>
-          <w:bCs/>
-          <w:color w:val="000000"/>
-          <w:sz w:val="24"/>
-          <w:szCs w:val="24"/>
-        </w:rPr>
-        <w:t>(</w:t>
-      </w:r>
-      <w:proofErr w:type="spellStart"/>
-      <w:proofErr w:type="gramEnd"/>
-      <w:r>
-        <w:rPr>
-          <w:rFonts w:ascii="Consolas" w:hAnsi="Consolas" w:cs="Consolas"/>
-          <w:b/>
-          <w:bCs/>
-          <w:color w:val="000000"/>
-          <w:sz w:val="24"/>
-          <w:szCs w:val="24"/>
-        </w:rPr>
-        <w:t>DateTime</w:t>
-      </w:r>
-      <w:proofErr w:type="spellEnd"/>
-      <w:r>
-        <w:rPr>
-          <w:rFonts w:ascii="Consolas" w:hAnsi="Consolas" w:cs="Consolas"/>
-          <w:b/>
-          <w:bCs/>
-          <w:color w:val="000000"/>
-          <w:sz w:val="24"/>
-          <w:szCs w:val="24"/>
-        </w:rPr>
-        <w:t xml:space="preserve"> start, </w:t>
-      </w:r>
-      <w:proofErr w:type="spellStart"/>
-      <w:r>
-        <w:rPr>
-          <w:rFonts w:ascii="Consolas" w:hAnsi="Consolas" w:cs="Consolas"/>
-          <w:b/>
-          <w:bCs/>
-          <w:color w:val="000000"/>
-          <w:sz w:val="24"/>
-          <w:szCs w:val="24"/>
-        </w:rPr>
-        <w:t>DateTime</w:t>
-      </w:r>
-      <w:proofErr w:type="spellEnd"/>
-      <w:r>
-        <w:rPr>
-          <w:rFonts w:ascii="Consolas" w:hAnsi="Consolas" w:cs="Consolas"/>
-          <w:b/>
-          <w:bCs/>
-          <w:color w:val="000000"/>
-          <w:sz w:val="24"/>
-          <w:szCs w:val="24"/>
-        </w:rPr>
-        <w:t xml:space="preserve"> end, </w:t>
-      </w:r>
-      <w:proofErr w:type="spellStart"/>
-      <w:r>
-        <w:rPr>
-          <w:rFonts w:ascii="Consolas" w:hAnsi="Consolas" w:cs="Consolas"/>
-          <w:b/>
-          <w:bCs/>
-          <w:color w:val="000000"/>
-          <w:sz w:val="24"/>
-          <w:szCs w:val="24"/>
-        </w:rPr>
-        <w:t>int</w:t>
-      </w:r>
-      <w:proofErr w:type="spellEnd"/>
-      <w:r>
-        <w:rPr>
-          <w:rFonts w:ascii="Consolas" w:hAnsi="Consolas" w:cs="Consolas"/>
-          <w:b/>
-          <w:bCs/>
-          <w:color w:val="000000"/>
-          <w:sz w:val="24"/>
-          <w:szCs w:val="24"/>
-        </w:rPr>
-        <w:t xml:space="preserve"> commodity)</w:t>
-      </w:r>
-    </w:p>
-    <w:p>
-      <w:pPr>
-        <w:bidi w:val="0"/>
-        <w:spacing w:after="0"/>
-        <w:rPr>
-          <w:rFonts w:asciiTheme="minorBidi" w:eastAsia="Times New Roman" w:hAnsiTheme="minorBidi"/>
-          <w:color w:val="000000"/>
-        </w:rPr>
-      </w:pPr>
-      <w:r>
-        <w:rPr>
-          <w:rFonts w:asciiTheme="minorBidi" w:eastAsia="Times New Roman" w:hAnsiTheme="minorBidi"/>
-          <w:color w:val="000000"/>
-        </w:rPr>
-        <w:t>this</w:t>
-      </w:r>
-      <w:r>
-        <w:rPr>
-          <w:rFonts w:asciiTheme="minorBidi" w:eastAsia="Times New Roman" w:hAnsiTheme="minorBidi"/>
-          <w:color w:val="000000"/>
-        </w:rPr>
-        <w:t xml:space="preserve"> function, return the number of times that the commodity has bought in the </w:t>
-      </w:r>
-      <w:r>
-        <w:rPr>
-          <w:rFonts w:asciiTheme="minorBidi" w:eastAsia="Times New Roman" w:hAnsiTheme="minorBidi"/>
-          <w:color w:val="000000"/>
-        </w:rPr>
-        <w:t>lowest</w:t>
-      </w:r>
-      <w:r>
-        <w:rPr>
-          <w:rFonts w:asciiTheme="minorBidi" w:eastAsia="Times New Roman" w:hAnsiTheme="minorBidi"/>
-          <w:color w:val="000000"/>
-        </w:rPr>
-        <w:t xml:space="preserve"> price in the specific date range. </w:t>
-      </w:r>
-    </w:p>
-    <w:p>
-      <w:pPr>
-        <w:bidi w:val="0"/>
-        <w:spacing w:after="0"/>
-        <w:rPr>
-          <w:rFonts w:asciiTheme="minorBidi" w:eastAsia="Times New Roman" w:hAnsiTheme="minorBidi"/>
-          <w:color w:val="000000"/>
-        </w:rPr>
-      </w:pPr>
-    </w:p>
-    <w:p>
-      <w:pPr>
-        <w:bidi w:val="0"/>
-        <w:spacing w:after="0"/>
-        <w:rPr>
-          <w:rFonts w:asciiTheme="minorBidi" w:eastAsia="Times New Roman" w:hAnsiTheme="minorBidi"/>
-          <w:color w:val="000000"/>
-        </w:rPr>
-      </w:pPr>
-      <w:r>
-        <w:rPr>
-          <w:rFonts w:ascii="Consolas" w:hAnsi="Consolas" w:cs="Consolas"/>
-          <w:b/>
-          <w:bCs/>
-          <w:color w:val="000000"/>
-          <w:sz w:val="24"/>
-          <w:szCs w:val="24"/>
-        </w:rPr>
-        <w:t xml:space="preserve">public </w:t>
-      </w:r>
-      <w:proofErr w:type="spellStart"/>
-      <w:proofErr w:type="gramStart"/>
-      <w:r>
-        <w:rPr>
-          <w:rFonts w:ascii="Consolas" w:hAnsi="Consolas" w:cs="Consolas"/>
-          <w:b/>
-          <w:bCs/>
-          <w:color w:val="000000"/>
-          <w:sz w:val="24"/>
-          <w:szCs w:val="24"/>
-        </w:rPr>
-        <w:t>numOfLowest</w:t>
-      </w:r>
-      <w:proofErr w:type="spellEnd"/>
-      <w:r>
-        <w:rPr>
-          <w:rFonts w:ascii="Consolas" w:hAnsi="Consolas" w:cs="Consolas"/>
-          <w:b/>
-          <w:bCs/>
-          <w:color w:val="000000"/>
-          <w:sz w:val="24"/>
-          <w:szCs w:val="24"/>
-        </w:rPr>
-        <w:t>(</w:t>
-      </w:r>
-      <w:proofErr w:type="spellStart"/>
-      <w:proofErr w:type="gramEnd"/>
-      <w:r>
-        <w:rPr>
-          <w:rFonts w:ascii="Consolas" w:hAnsi="Consolas" w:cs="Consolas"/>
-          <w:b/>
-          <w:bCs/>
-          <w:color w:val="000000"/>
-          <w:sz w:val="24"/>
-          <w:szCs w:val="24"/>
-        </w:rPr>
-        <w:t>int</w:t>
-      </w:r>
-      <w:proofErr w:type="spellEnd"/>
-      <w:r>
-        <w:rPr>
-          <w:rFonts w:ascii="Consolas" w:hAnsi="Consolas" w:cs="Consolas"/>
-          <w:b/>
-          <w:bCs/>
-          <w:color w:val="000000"/>
-          <w:sz w:val="24"/>
-          <w:szCs w:val="24"/>
-        </w:rPr>
-        <w:t xml:space="preserve"> commodity)</w:t>
-      </w:r>
-    </w:p>
-    <w:p>
-      <w:pPr>
-        <w:bidi w:val="0"/>
-        <w:spacing w:after="0"/>
-        <w:rPr>
-          <w:rFonts w:asciiTheme="minorBidi" w:eastAsia="Times New Roman" w:hAnsiTheme="minorBidi"/>
-          <w:color w:val="000000"/>
-        </w:rPr>
-      </w:pPr>
-      <w:r>
-        <w:rPr>
-          <w:rFonts w:asciiTheme="minorBidi" w:eastAsia="Times New Roman" w:hAnsiTheme="minorBidi"/>
-          <w:color w:val="000000"/>
-        </w:rPr>
-        <w:t>this</w:t>
-      </w:r>
-      <w:r>
-        <w:rPr>
-          <w:rFonts w:asciiTheme="minorBidi" w:eastAsia="Times New Roman" w:hAnsiTheme="minorBidi"/>
-          <w:color w:val="000000"/>
-        </w:rPr>
-        <w:t xml:space="preserve"> function, return the number of times that the commodity has bought in the lowest price in the last 15 hours</w:t>
-      </w:r>
-    </w:p>
-    <w:p>
-      <w:pPr>
-        <w:bidi w:val="0"/>
-        <w:spacing w:after="0"/>
-        <w:rPr>
-          <w:rFonts w:asciiTheme="minorBidi" w:eastAsia="Times New Roman" w:hAnsiTheme="minorBidi"/>
-          <w:color w:val="000000"/>
-        </w:rPr>
-      </w:pPr>
-    </w:p>
-    <w:p>
-      <w:pPr>
-        <w:bidi w:val="0"/>
-        <w:spacing w:after="0"/>
-        <w:rPr>
-          <w:rFonts w:ascii="Consolas" w:hAnsi="Consolas" w:cs="Consolas"/>
-          <w:b/>
-          <w:bCs/>
-          <w:color w:val="000000"/>
-          <w:sz w:val="24"/>
-          <w:szCs w:val="24"/>
-        </w:rPr>
-      </w:pPr>
-      <w:r>
-        <w:rPr>
-          <w:rFonts w:ascii="Consolas" w:hAnsi="Consolas" w:cs="Consolas"/>
-          <w:b/>
-          <w:bCs/>
-          <w:color w:val="000000"/>
-          <w:sz w:val="24"/>
-          <w:szCs w:val="24"/>
-        </w:rPr>
-        <w:t xml:space="preserve">public </w:t>
-      </w:r>
-      <w:proofErr w:type="spellStart"/>
-      <w:proofErr w:type="gramStart"/>
-      <w:r>
-        <w:rPr>
-          <w:rFonts w:ascii="Consolas" w:hAnsi="Consolas" w:cs="Consolas"/>
-          <w:b/>
-          <w:bCs/>
-          <w:color w:val="000000"/>
-          <w:sz w:val="24"/>
-          <w:szCs w:val="24"/>
-        </w:rPr>
-        <w:t>avgPerday</w:t>
-      </w:r>
-      <w:proofErr w:type="spellEnd"/>
-      <w:r>
-        <w:rPr>
-          <w:rFonts w:ascii="Consolas" w:hAnsi="Consolas" w:cs="Consolas"/>
-          <w:b/>
-          <w:bCs/>
-          <w:color w:val="000000"/>
-          <w:sz w:val="24"/>
-          <w:szCs w:val="24"/>
-        </w:rPr>
-        <w:t>(</w:t>
-      </w:r>
-      <w:proofErr w:type="spellStart"/>
-      <w:proofErr w:type="gramEnd"/>
-      <w:r>
-        <w:rPr>
-          <w:rFonts w:ascii="Consolas" w:hAnsi="Consolas" w:cs="Consolas"/>
-          <w:b/>
-          <w:bCs/>
-          <w:color w:val="000000"/>
-          <w:sz w:val="24"/>
-          <w:szCs w:val="24"/>
-        </w:rPr>
-        <w:t>DateTime</w:t>
-      </w:r>
-      <w:proofErr w:type="spellEnd"/>
-      <w:r>
-        <w:rPr>
-          <w:rFonts w:ascii="Consolas" w:hAnsi="Consolas" w:cs="Consolas"/>
-          <w:b/>
-          <w:bCs/>
-          <w:color w:val="000000"/>
-          <w:sz w:val="24"/>
-          <w:szCs w:val="24"/>
-        </w:rPr>
-        <w:t xml:space="preserve"> start, </w:t>
-      </w:r>
-      <w:proofErr w:type="spellStart"/>
-      <w:r>
-        <w:rPr>
-          <w:rFonts w:ascii="Consolas" w:hAnsi="Consolas" w:cs="Consolas"/>
-          <w:b/>
-          <w:bCs/>
-          <w:color w:val="000000"/>
-          <w:sz w:val="24"/>
-          <w:szCs w:val="24"/>
-        </w:rPr>
-        <w:t>DateTime</w:t>
-      </w:r>
-      <w:proofErr w:type="spellEnd"/>
-      <w:r>
-        <w:rPr>
-          <w:rFonts w:ascii="Consolas" w:hAnsi="Consolas" w:cs="Consolas"/>
-          <w:b/>
-          <w:bCs/>
-          <w:color w:val="000000"/>
-          <w:sz w:val="24"/>
-          <w:szCs w:val="24"/>
-        </w:rPr>
-        <w:t xml:space="preserve"> end, </w:t>
-      </w:r>
-      <w:proofErr w:type="spellStart"/>
-      <w:r>
-        <w:rPr>
-          <w:rFonts w:ascii="Consolas" w:hAnsi="Consolas" w:cs="Consolas"/>
-          <w:b/>
-          <w:bCs/>
-          <w:color w:val="000000"/>
-          <w:sz w:val="24"/>
-          <w:szCs w:val="24"/>
-        </w:rPr>
-        <w:t>int</w:t>
-      </w:r>
-      <w:proofErr w:type="spellEnd"/>
-      <w:r>
-        <w:rPr>
-          <w:rFonts w:ascii="Consolas" w:hAnsi="Consolas" w:cs="Consolas"/>
-          <w:b/>
-          <w:bCs/>
-          <w:color w:val="000000"/>
-          <w:sz w:val="24"/>
-          <w:szCs w:val="24"/>
-        </w:rPr>
-        <w:t xml:space="preserve"> commodity)</w:t>
-      </w:r>
-    </w:p>
-    <w:p>
-      <w:pPr>
-        <w:bidi w:val="0"/>
-        <w:spacing w:after="0"/>
-        <w:rPr>
-          <w:rFonts w:asciiTheme="minorBidi" w:eastAsia="Times New Roman" w:hAnsiTheme="minorBidi"/>
-          <w:color w:val="000000"/>
-        </w:rPr>
-      </w:pPr>
-      <w:r>
-        <w:rPr>
-          <w:rFonts w:asciiTheme="minorBidi" w:eastAsia="Times New Roman" w:hAnsiTheme="minorBidi"/>
-          <w:color w:val="000000"/>
-        </w:rPr>
-        <w:t>this function returns an array that contain the average price of the commodity per days in the specific date range.</w:t>
-      </w:r>
-    </w:p>
-    <w:p>
-      <w:pPr>
-        <w:bidi w:val="0"/>
-        <w:spacing w:after="0"/>
-        <w:rPr>
-          <w:rFonts w:asciiTheme="minorBidi" w:eastAsia="Times New Roman" w:hAnsiTheme="minorBidi"/>
-          <w:color w:val="000000"/>
-        </w:rPr>
-      </w:pPr>
-    </w:p>
-    <w:p>
-      <w:pPr>
-        <w:bidi w:val="0"/>
-        <w:spacing w:after="0"/>
-        <w:rPr>
-          <w:rFonts w:ascii="Consolas" w:hAnsi="Consolas" w:cs="Consolas"/>
-          <w:b/>
-          <w:bCs/>
-          <w:color w:val="000000"/>
-          <w:sz w:val="24"/>
-          <w:szCs w:val="24"/>
-        </w:rPr>
-      </w:pPr>
-      <w:r>
-        <w:rPr>
-          <w:rFonts w:ascii="Consolas" w:hAnsi="Consolas" w:cs="Consolas"/>
-          <w:b/>
-          <w:bCs/>
-          <w:color w:val="000000"/>
-          <w:sz w:val="24"/>
-          <w:szCs w:val="24"/>
-        </w:rPr>
-        <w:t xml:space="preserve">public </w:t>
-      </w:r>
-      <w:proofErr w:type="spellStart"/>
-      <w:proofErr w:type="gramStart"/>
-      <w:r>
-        <w:rPr>
-          <w:rFonts w:ascii="Consolas" w:hAnsi="Consolas" w:cs="Consolas"/>
-          <w:b/>
-          <w:bCs/>
-          <w:color w:val="000000"/>
-          <w:sz w:val="24"/>
-          <w:szCs w:val="24"/>
-        </w:rPr>
-        <w:t>avgPerday</w:t>
-      </w:r>
-      <w:proofErr w:type="spellEnd"/>
-      <w:r>
-        <w:rPr>
-          <w:rFonts w:ascii="Consolas" w:hAnsi="Consolas" w:cs="Consolas"/>
-          <w:b/>
-          <w:bCs/>
-          <w:color w:val="000000"/>
-          <w:sz w:val="24"/>
-          <w:szCs w:val="24"/>
-        </w:rPr>
-        <w:t>(</w:t>
-      </w:r>
-      <w:proofErr w:type="spellStart"/>
-      <w:proofErr w:type="gramEnd"/>
       <w:r>
         <w:rPr>
           <w:rFonts w:ascii="Consolas" w:hAnsi="Consolas" w:cs="Consolas"/>
@@ -11846,13 +12097,20 @@
           <w:color w:val="000000"/>
         </w:rPr>
       </w:pPr>
+      <w:r>
+        <w:rPr>
+          <w:rFonts w:asciiTheme="minorBidi" w:eastAsia="Times New Roman" w:hAnsiTheme="minorBidi"/>
+          <w:color w:val="000000"/>
+        </w:rPr>
+        <w:t xml:space="preserve">In order to write </w:t>
+      </w:r>
       <w:proofErr w:type="gramStart"/>
       <w:r>
         <w:rPr>
           <w:rFonts w:asciiTheme="minorBidi" w:eastAsia="Times New Roman" w:hAnsiTheme="minorBidi"/>
           <w:color w:val="000000"/>
         </w:rPr>
-        <w:t>In order to</w:t>
+        <w:t>all the</w:t>
       </w:r>
       <w:proofErr w:type="gramEnd"/>
       <w:r>
@@ -11860,7 +12118,7 @@
           <w:rFonts w:asciiTheme="minorBidi" w:eastAsia="Times New Roman" w:hAnsiTheme="minorBidi"/>
           <w:color w:val="000000"/>
         </w:rPr>
-        <w:t xml:space="preserve"> write all the app log, we use Log4net.</w:t>
+        <w:t xml:space="preserve"> app log, we use Log4net.</w:t>
       </w:r>
     </w:p>
     <w:p>
@@ -11937,7 +12195,7 @@
 </file>
 
 <file path=word/numbering.xml><?xml version="1.0" encoding="utf-8"?>
-<w:numbering xmlns:wpc="http://schemas.microsoft.com/office/word/2010/wordprocessingCanvas" xmlns:cx="http://schemas.microsoft.com/office/drawing/2014/chartex" xmlns:cx1="http://schemas.microsoft.com/office/drawing/2015/9/8/chartex" xmlns:cx2="http://schemas.microsoft.com/office/drawing/2015/10/21/chartex" xmlns:cx3="http://schemas.microsoft.com/office/drawing/2016/5/9/chartex" xmlns:cx4="http://schemas.microsoft.com/office/drawing/2016/5/10/chartex" xmlns:cx5="http://schemas.microsoft.com/office/drawing/2016/5/11/chartex" xmlns:cx6="http://schemas.microsoft.com/office/drawing/2016/5/12/chartex" xmlns:cx7="http://schemas.microsoft.com/office/drawing/2016/5/13/chartex" xmlns:cx8="http://schemas.microsoft.com/office/drawing/2016/5/14/chartex" xmlns:mc="http://schemas.openxmlformats.org/markup-compatibility/2006" xmlns:aink="http://schemas.microsoft.com/office/drawing/2016/ink" xmlns:am3d="http://schemas.microsoft.com/office/drawing/2017/model3d" xmlns:o="urn:schemas-microsoft-com:office:office" xmlns:r="http://schemas.openxmlformats.org/officeDocument/2006/relationships" xmlns:m="http://schemas.openxmlformats.org/officeDocument/2006/math" xmlns:v="urn:schemas-microsoft-com:vml" xmlns:wp14="http://schemas.microsoft.com/office/word/2010/wordprocessingDrawing" xmlns:wp="http://schemas.openxmlformats.org/drawingml/2006/wordprocessingDrawing" xmlns:w10="urn:schemas-microsoft-com:office:word" xmlns:w="http://schemas.openxmlformats.org/wordprocessingml/2006/main" xmlns:w14="http://schemas.microsoft.com/office/word/2010/wordml" xmlns:w15="http://schemas.microsoft.com/office/word/2012/wordml" xmlns:w16cid="http://schemas.microsoft.com/office/word/2016/wordml/cid" xmlns:w16se="http://schemas.microsoft.com/office/word/2015/wordml/symex" xmlns:wpg="http://schemas.microsoft.com/office/word/2010/wordprocessingGroup" xmlns:wpi="http://schemas.microsoft.com/office/word/2010/wordprocessingInk" xmlns:wne="http://schemas.microsoft.com/office/word/2006/wordml" xmlns:wps="http://schemas.microsoft.com/office/word/2010/wordprocessingShape" mc:Ignorable="w14 w15 w16se w16cid wp14">
+<w:numbering xmlns:wpc="http://schemas.microsoft.com/office/word/2010/wordprocessingCanvas" xmlns:mc="http://schemas.openxmlformats.org/markup-compatibility/2006" xmlns:o="urn:schemas-microsoft-com:office:office" xmlns:r="http://schemas.openxmlformats.org/officeDocument/2006/relationships" xmlns:m="http://schemas.openxmlformats.org/officeDocument/2006/math" xmlns:v="urn:schemas-microsoft-com:vml" xmlns:wp14="http://schemas.microsoft.com/office/word/2010/wordprocessingDrawing" xmlns:wp="http://schemas.openxmlformats.org/drawingml/2006/wordprocessingDrawing" xmlns:w10="urn:schemas-microsoft-com:office:word" xmlns:w="http://schemas.openxmlformats.org/wordprocessingml/2006/main" xmlns:w14="http://schemas.microsoft.com/office/word/2010/wordml" xmlns:w15="http://schemas.microsoft.com/office/word/2012/wordml" xmlns:wpg="http://schemas.microsoft.com/office/word/2010/wordprocessingGroup" xmlns:wpi="http://schemas.microsoft.com/office/word/2010/wordprocessingInk" xmlns:wne="http://schemas.microsoft.com/office/word/2006/wordml" xmlns:wps="http://schemas.microsoft.com/office/word/2010/wordprocessingShape" mc:Ignorable="w14 w15 wp14">
   <w:abstractNum w:abstractNumId="0" w15:restartNumberingAfterBreak="0">
     <w:nsid w:val="09B46A68"/>
     <w:multiLevelType w:val="hybridMultilevel"/>
@@ -13092,7 +13350,7 @@
 </file>
 
 <file path=word/styles.xml><?xml version="1.0" encoding="utf-8"?>
-<w:styles xmlns:mc="http://schemas.openxmlformats.org/markup-compatibility/2006" xmlns:r="http://schemas.openxmlformats.org/officeDocument/2006/relationships" xmlns:w="http://schemas.openxmlformats.org/wordprocessingml/2006/main" xmlns:w14="http://schemas.microsoft.com/office/word/2010/wordml" xmlns:w15="http://schemas.microsoft.com/office/word/2012/wordml" xmlns:w16cid="http://schemas.microsoft.com/office/word/2016/wordml/cid" xmlns:w16se="http://schemas.microsoft.com/office/word/2015/wordml/symex" mc:Ignorable="w14 w15 w16se w16cid">
+<w:styles xmlns:mc="http://schemas.openxmlformats.org/markup-compatibility/2006" xmlns:r="http://schemas.openxmlformats.org/officeDocument/2006/relationships" xmlns:w="http://schemas.openxmlformats.org/wordprocessingml/2006/main" xmlns:w14="http://schemas.microsoft.com/office/word/2010/wordml" xmlns:w15="http://schemas.microsoft.com/office/word/2012/wordml" mc:Ignorable="w14 w15">
   <w:docDefaults>
     <w:rPrDefault>
       <w:rPr>
@@ -13108,7 +13366,7 @@
       </w:pPr>
     </w:pPrDefault>
   </w:docDefaults>
-  <w:latentStyles w:defLockedState="0" w:defUIPriority="99" w:defSemiHidden="0" w:defUnhideWhenUsed="0" w:defQFormat="0" w:count="375">
+  <w:latentStyles w:defLockedState="0" w:defUIPriority="99" w:defSemiHidden="0" w:defUnhideWhenUsed="0" w:defQFormat="0" w:count="371">
     <w:lsdException w:name="Normal" w:uiPriority="0" w:qFormat="1"/>
     <w:lsdException w:name="heading 1" w:uiPriority="9" w:qFormat="1"/>
     <w:lsdException w:name="heading 2" w:semiHidden="1" w:uiPriority="9" w:unhideWhenUsed="1" w:qFormat="1"/>
@@ -13214,6 +13472,7 @@
     <w:lsdException w:name="HTML Sample" w:semiHidden="1" w:unhideWhenUsed="1"/>
     <w:lsdException w:name="HTML Typewriter" w:semiHidden="1" w:unhideWhenUsed="1"/>
     <w:lsdException w:name="HTML Variable" w:semiHidden="1" w:unhideWhenUsed="1"/>
+    <w:lsdException w:name="Normal Table" w:semiHidden="1" w:unhideWhenUsed="1"/>
     <w:lsdException w:name="annotation subject" w:semiHidden="1" w:unhideWhenUsed="1"/>
     <w:lsdException w:name="No List" w:semiHidden="1" w:unhideWhenUsed="1"/>
     <w:lsdException w:name="Outline List 1" w:semiHidden="1" w:unhideWhenUsed="1"/>
@@ -13257,8 +13516,10 @@
     <w:lsdException w:name="Table Elegant" w:semiHidden="1" w:unhideWhenUsed="1"/>
     <w:lsdException w:name="Table Professional" w:semiHidden="1" w:unhideWhenUsed="1"/>
     <w:lsdException w:name="Table Subtle 1" w:semiHidden="1" w:unhideWhenUsed="1"/>
+    <w:lsdException w:name="Table Subtle 2" w:semiHidden="1" w:unhideWhenUsed="1"/>
     <w:lsdException w:name="Table Web 1" w:semiHidden="1" w:unhideWhenUsed="1"/>
     <w:lsdException w:name="Table Web 2" w:semiHidden="1" w:unhideWhenUsed="1"/>
+    <w:lsdException w:name="Table Web 3" w:semiHidden="1" w:unhideWhenUsed="1"/>
     <w:lsdException w:name="Balloon Text" w:semiHidden="1" w:unhideWhenUsed="1"/>
     <w:lsdException w:name="Table Grid" w:uiPriority="39"/>
     <w:lsdException w:name="Table Theme" w:semiHidden="1" w:unhideWhenUsed="1"/>
@@ -13477,22 +13738,18 @@
     <w:lsdException w:name="List Table 5 Dark Accent 6" w:uiPriority="50"/>
     <w:lsdException w:name="List Table 6 Colorful Accent 6" w:uiPriority="51"/>
     <w:lsdException w:name="List Table 7 Colorful Accent 6" w:uiPriority="52"/>
-    <w:lsdException w:name="Mention" w:semiHidden="1" w:unhideWhenUsed="1"/>
-    <w:lsdException w:name="Smart Hyperlink" w:semiHidden="1" w:unhideWhenUsed="1"/>
-    <w:lsdException w:name="Hashtag" w:semiHidden="1" w:unhideWhenUsed="1"/>
-    <w:lsdException w:name="Unresolved Mention" w:semiHidden="1" w:unhideWhenUsed="1"/>
   </w:latentStyles>
-  <w:style w:type="paragraph" w:default="1" w:styleId="a">
+  <w:style w:type="paragraph" w:default="1" w:styleId="Normal">
     <w:name w:val="Normal"/>
     <w:qFormat/>
     <w:pPr>
       <w:bidi/>
     </w:pPr>
   </w:style>
-  <w:style w:type="paragraph" w:styleId="1">
+  <w:style w:type="paragraph" w:styleId="Heading1">
     <w:name w:val="heading 1"/>
-    <w:basedOn w:val="a"/>
-    <w:link w:val="10"/>
+    <w:basedOn w:val="Normal"/>
+    <w:link w:val="Heading1Char"/>
     <w:uiPriority w:val="9"/>
     <w:qFormat/>
     <w:rsid w:val="006A4E81"/>
@@ -13510,10 +13767,10 @@
       <w:szCs w:val="48"/>
     </w:rPr>
   </w:style>
-  <w:style w:type="paragraph" w:styleId="2">
+  <w:style w:type="paragraph" w:styleId="Heading2">
     <w:name w:val="heading 2"/>
-    <w:basedOn w:val="a"/>
-    <w:link w:val="20"/>
+    <w:basedOn w:val="Normal"/>
+    <w:link w:val="Heading2Char"/>
     <w:uiPriority w:val="9"/>
     <w:qFormat/>
     <w:rsid w:val="006A4E81"/>
@@ -13530,10 +13787,10 @@
       <w:szCs w:val="36"/>
     </w:rPr>
   </w:style>
-  <w:style w:type="paragraph" w:styleId="3">
+  <w:style w:type="paragraph" w:styleId="Heading3">
     <w:name w:val="heading 3"/>
-    <w:basedOn w:val="a"/>
-    <w:link w:val="30"/>
+    <w:basedOn w:val="Normal"/>
+    <w:link w:val="Heading3Char"/>
     <w:uiPriority w:val="9"/>
     <w:qFormat/>
     <w:rsid w:val="006A4E81"/>
@@ -13550,13 +13807,13 @@
       <w:szCs w:val="27"/>
     </w:rPr>
   </w:style>
-  <w:style w:type="character" w:default="1" w:styleId="a0">
+  <w:style w:type="character" w:default="1" w:styleId="DefaultParagraphFont">
     <w:name w:val="Default Paragraph Font"/>
     <w:uiPriority w:val="1"/>
     <w:semiHidden/>
     <w:unhideWhenUsed/>
   </w:style>
-  <w:style w:type="table" w:default="1" w:styleId="a1">
+  <w:style w:type="table" w:default="1" w:styleId="TableNormal">
     <w:name w:val="Normal Table"/>
     <w:uiPriority w:val="99"/>
     <w:semiHidden/>
@@ -13571,16 +13828,16 @@
       </w:tblCellMar>
     </w:tblPr>
   </w:style>
-  <w:style w:type="numbering" w:default="1" w:styleId="a2">
+  <w:style w:type="numbering" w:default="1" w:styleId="NoList">
     <w:name w:val="No List"/>
     <w:uiPriority w:val="99"/>
     <w:semiHidden/>
     <w:unhideWhenUsed/>
   </w:style>
-  <w:style w:type="character" w:customStyle="1" w:styleId="10">
-    <w:name w:val="כותרת 1 תו"/>
-    <w:basedOn w:val="a0"/>
-    <w:link w:val="1"/>
+  <w:style w:type="character" w:customStyle="1" w:styleId="Heading1Char">
+    <w:name w:val="Heading 1 Char"/>
+    <w:basedOn w:val="DefaultParagraphFont"/>
+    <w:link w:val="Heading1"/>
     <w:uiPriority w:val="9"/>
     <w:rsid w:val="006A4E81"/>
     <w:rPr>
@@ -13592,10 +13849,10 @@
       <w:szCs w:val="48"/>
     </w:rPr>
   </w:style>
-  <w:style w:type="character" w:customStyle="1" w:styleId="20">
-    <w:name w:val="כותרת 2 תו"/>
-    <w:basedOn w:val="a0"/>
-    <w:link w:val="2"/>
+  <w:style w:type="character" w:customStyle="1" w:styleId="Heading2Char">
+    <w:name w:val="Heading 2 Char"/>
+    <w:basedOn w:val="DefaultParagraphFont"/>
+    <w:link w:val="Heading2"/>
     <w:uiPriority w:val="9"/>
     <w:rsid w:val="006A4E81"/>
     <w:rPr>
@@ -13606,10 +13863,10 @@
       <w:szCs w:val="36"/>
     </w:rPr>
   </w:style>
-  <w:style w:type="character" w:customStyle="1" w:styleId="30">
-    <w:name w:val="כותרת 3 תו"/>
-    <w:basedOn w:val="a0"/>
-    <w:link w:val="3"/>
+  <w:style w:type="character" w:customStyle="1" w:styleId="Heading3Char">
+    <w:name w:val="Heading 3 Char"/>
+    <w:basedOn w:val="DefaultParagraphFont"/>
+    <w:link w:val="Heading3"/>
     <w:uiPriority w:val="9"/>
     <w:rsid w:val="006A4E81"/>
     <w:rPr>
@@ -13622,7 +13879,7 @@
   </w:style>
   <w:style w:type="paragraph" w:styleId="NormalWeb">
     <w:name w:val="Normal (Web)"/>
-    <w:basedOn w:val="a"/>
+    <w:basedOn w:val="Normal"/>
     <w:uiPriority w:val="99"/>
     <w:semiHidden/>
     <w:unhideWhenUsed/>
@@ -13637,9 +13894,9 @@
       <w:szCs w:val="24"/>
     </w:rPr>
   </w:style>
-  <w:style w:type="paragraph" w:styleId="a3">
+  <w:style w:type="paragraph" w:styleId="ListParagraph">
     <w:name w:val="List Paragraph"/>
-    <w:basedOn w:val="a"/>
+    <w:basedOn w:val="Normal"/>
     <w:uiPriority w:val="34"/>
     <w:qFormat/>
     <w:rsid w:val="007C08A6"/>
@@ -13917,7 +14174,7 @@
 </file>
 
 <file path=customXml/itemProps1.xml><?xml version="1.0" encoding="utf-8"?>
-<ds:datastoreItem xmlns:ds="http://schemas.openxmlformats.org/officeDocument/2006/customXml" ds:itemID="{B5ECCE5A-1F8F-4CCF-B784-AE8742B17F97}">
+<ds:datastoreItem xmlns:ds="http://schemas.openxmlformats.org/officeDocument/2006/customXml" ds:itemID="{D28FFBEE-BA2F-4213-8CC4-F0054115DC22}">
   <ds:schemaRefs>
     <ds:schemaRef ds:uri="http://schemas.openxmlformats.org/officeDocument/2006/bibliography"/>
   </ds:schemaRefs>

</xml_diff>